<commit_message>
An Entwurf für die Aufgabe 3 leicht weiter gearbeitet.
</commit_message>
<xml_diff>
--- a/Aufgabe 3/Entwurf/Entwurf.docx
+++ b/Aufgabe 3/Entwurf/Entwurf.docx
@@ -34,10 +34,7 @@
         </w:numPr>
       </w:pPr>
       <w:r>
-        <w:t>Vladimir Maliko</w:t>
-      </w:r>
-      <w:r>
-        <w:t>v:</w:t>
+        <w:t>Vladimir Malikov:</w:t>
       </w:r>
     </w:p>
     <w:p>
@@ -57,10 +54,7 @@
         </w:numPr>
       </w:pPr>
       <w:r>
-        <w:t>David Asmuth</w:t>
-      </w:r>
-      <w:r>
-        <w:t>:</w:t>
+        <w:t>David Asmuth:</w:t>
       </w:r>
     </w:p>
     <w:p>
@@ -141,10 +135,84 @@
       <w:r>
         <w:t xml:space="preserve">: </w:t>
       </w:r>
+    </w:p>
+    <w:p/>
+    <w:p>
+      <w:pPr>
+        <w:pStyle w:val="berschrift1"/>
+        <w:numPr>
+          <w:ilvl w:val="0"/>
+          <w:numId w:val="2"/>
+        </w:numPr>
+      </w:pPr>
+      <w:r>
+        <w:t>Einleitung</w:t>
+      </w:r>
+    </w:p>
+    <w:p>
+      <w:pPr>
+        <w:pStyle w:val="berschrift2"/>
+        <w:ind w:left="12" w:firstLine="708"/>
+      </w:pPr>
+      <w:r>
+        <w:t>Ziel</w:t>
+      </w:r>
+    </w:p>
+    <w:p>
+      <w:r>
+        <w:t>Ziel ist die Implantation einer objektorientierter Middleware in Java. Diese soll die Aufrufe eines entfernten Objektes ermöglichen. Die Middleware soll nebenläufige Aufrufe erlauben.</w:t>
+      </w:r>
+    </w:p>
+    <w:p>
+      <w:pPr>
+        <w:pStyle w:val="berschrift1"/>
+        <w:numPr>
+          <w:ilvl w:val="0"/>
+          <w:numId w:val="2"/>
+        </w:numPr>
+      </w:pPr>
+      <w:r>
+        <w:t>Rahmenbedingungen</w:t>
+      </w:r>
       <w:bookmarkStart w:id="0" w:name="_GoBack"/>
       <w:bookmarkEnd w:id="0"/>
     </w:p>
-    <w:p/>
+    <w:p>
+      <w:pPr>
+        <w:pStyle w:val="berschrift1"/>
+        <w:numPr>
+          <w:ilvl w:val="0"/>
+          <w:numId w:val="2"/>
+        </w:numPr>
+      </w:pPr>
+      <w:r>
+        <w:t>Modularisierung</w:t>
+      </w:r>
+    </w:p>
+    <w:p>
+      <w:pPr>
+        <w:pStyle w:val="berschrift1"/>
+        <w:numPr>
+          <w:ilvl w:val="0"/>
+          <w:numId w:val="2"/>
+        </w:numPr>
+      </w:pPr>
+      <w:r>
+        <w:t>Klassenbeschreibung</w:t>
+      </w:r>
+    </w:p>
+    <w:p>
+      <w:pPr>
+        <w:pStyle w:val="berschrift1"/>
+        <w:numPr>
+          <w:ilvl w:val="0"/>
+          <w:numId w:val="2"/>
+        </w:numPr>
+      </w:pPr>
+      <w:r>
+        <w:t>Sequenzdiagrammen</w:t>
+      </w:r>
+    </w:p>
     <w:sectPr>
       <w:pgSz w:w="11906" w:h="16838"/>
       <w:pgMar w:top="1417" w:right="1417" w:bottom="1134" w:left="1417" w:header="708" w:footer="708" w:gutter="0"/>
@@ -158,6 +226,95 @@
 <file path=word/numbering.xml><?xml version="1.0" encoding="utf-8"?>
 <w:numbering xmlns:wpc="http://schemas.microsoft.com/office/word/2010/wordprocessingCanvas" xmlns:mc="http://schemas.openxmlformats.org/markup-compatibility/2006" xmlns:o="urn:schemas-microsoft-com:office:office" xmlns:r="http://schemas.openxmlformats.org/officeDocument/2006/relationships" xmlns:m="http://schemas.openxmlformats.org/officeDocument/2006/math" xmlns:v="urn:schemas-microsoft-com:vml" xmlns:wp14="http://schemas.microsoft.com/office/word/2010/wordprocessingDrawing" xmlns:wp="http://schemas.openxmlformats.org/drawingml/2006/wordprocessingDrawing" xmlns:w10="urn:schemas-microsoft-com:office:word" xmlns:w="http://schemas.openxmlformats.org/wordprocessingml/2006/main" xmlns:w14="http://schemas.microsoft.com/office/word/2010/wordml" xmlns:w15="http://schemas.microsoft.com/office/word/2012/wordml" xmlns:wpg="http://schemas.microsoft.com/office/word/2010/wordprocessingGroup" xmlns:wpi="http://schemas.microsoft.com/office/word/2010/wordprocessingInk" xmlns:wne="http://schemas.microsoft.com/office/word/2006/wordml" xmlns:wps="http://schemas.microsoft.com/office/word/2010/wordprocessingShape" mc:Ignorable="w14 w15 wp14">
   <w:abstractNum w:abstractNumId="0" w15:restartNumberingAfterBreak="0">
+    <w:nsid w:val="0F392345"/>
+    <w:multiLevelType w:val="hybridMultilevel"/>
+    <w:tmpl w:val="8A2C4E5E"/>
+    <w:lvl w:ilvl="0" w:tplc="0407000F">
+      <w:start w:val="1"/>
+      <w:numFmt w:val="decimal"/>
+      <w:lvlText w:val="%1."/>
+      <w:lvlJc w:val="left"/>
+      <w:pPr>
+        <w:ind w:left="720" w:hanging="360"/>
+      </w:pPr>
+      <w:rPr>
+        <w:rFonts w:hint="default"/>
+      </w:rPr>
+    </w:lvl>
+    <w:lvl w:ilvl="1" w:tplc="04070019" w:tentative="1">
+      <w:start w:val="1"/>
+      <w:numFmt w:val="lowerLetter"/>
+      <w:lvlText w:val="%2."/>
+      <w:lvlJc w:val="left"/>
+      <w:pPr>
+        <w:ind w:left="1440" w:hanging="360"/>
+      </w:pPr>
+    </w:lvl>
+    <w:lvl w:ilvl="2" w:tplc="0407001B" w:tentative="1">
+      <w:start w:val="1"/>
+      <w:numFmt w:val="lowerRoman"/>
+      <w:lvlText w:val="%3."/>
+      <w:lvlJc w:val="right"/>
+      <w:pPr>
+        <w:ind w:left="2160" w:hanging="180"/>
+      </w:pPr>
+    </w:lvl>
+    <w:lvl w:ilvl="3" w:tplc="0407000F" w:tentative="1">
+      <w:start w:val="1"/>
+      <w:numFmt w:val="decimal"/>
+      <w:lvlText w:val="%4."/>
+      <w:lvlJc w:val="left"/>
+      <w:pPr>
+        <w:ind w:left="2880" w:hanging="360"/>
+      </w:pPr>
+    </w:lvl>
+    <w:lvl w:ilvl="4" w:tplc="04070019" w:tentative="1">
+      <w:start w:val="1"/>
+      <w:numFmt w:val="lowerLetter"/>
+      <w:lvlText w:val="%5."/>
+      <w:lvlJc w:val="left"/>
+      <w:pPr>
+        <w:ind w:left="3600" w:hanging="360"/>
+      </w:pPr>
+    </w:lvl>
+    <w:lvl w:ilvl="5" w:tplc="0407001B" w:tentative="1">
+      <w:start w:val="1"/>
+      <w:numFmt w:val="lowerRoman"/>
+      <w:lvlText w:val="%6."/>
+      <w:lvlJc w:val="right"/>
+      <w:pPr>
+        <w:ind w:left="4320" w:hanging="180"/>
+      </w:pPr>
+    </w:lvl>
+    <w:lvl w:ilvl="6" w:tplc="0407000F" w:tentative="1">
+      <w:start w:val="1"/>
+      <w:numFmt w:val="decimal"/>
+      <w:lvlText w:val="%7."/>
+      <w:lvlJc w:val="left"/>
+      <w:pPr>
+        <w:ind w:left="5040" w:hanging="360"/>
+      </w:pPr>
+    </w:lvl>
+    <w:lvl w:ilvl="7" w:tplc="04070019" w:tentative="1">
+      <w:start w:val="1"/>
+      <w:numFmt w:val="lowerLetter"/>
+      <w:lvlText w:val="%8."/>
+      <w:lvlJc w:val="left"/>
+      <w:pPr>
+        <w:ind w:left="5760" w:hanging="360"/>
+      </w:pPr>
+    </w:lvl>
+    <w:lvl w:ilvl="8" w:tplc="0407001B" w:tentative="1">
+      <w:start w:val="1"/>
+      <w:numFmt w:val="lowerRoman"/>
+      <w:lvlText w:val="%9."/>
+      <w:lvlJc w:val="right"/>
+      <w:pPr>
+        <w:ind w:left="6480" w:hanging="180"/>
+      </w:pPr>
+    </w:lvl>
+  </w:abstractNum>
+  <w:abstractNum w:abstractNumId="1" w15:restartNumberingAfterBreak="0">
     <w:nsid w:val="732F1176"/>
     <w:multiLevelType w:val="multilevel"/>
     <w:tmpl w:val="1F10F6D0"/>
@@ -276,6 +433,9 @@
     </w:lvl>
   </w:abstractNum>
   <w:num w:numId="1">
+    <w:abstractNumId w:val="1"/>
+  </w:num>
+  <w:num w:numId="2">
     <w:abstractNumId w:val="0"/>
   </w:num>
 </w:numbering>
@@ -679,6 +839,71 @@
       <w:spacing w:after="200" w:line="276" w:lineRule="auto"/>
     </w:pPr>
   </w:style>
+  <w:style w:type="paragraph" w:styleId="berschrift1">
+    <w:name w:val="heading 1"/>
+    <w:basedOn w:val="Standard"/>
+    <w:next w:val="Standard"/>
+    <w:link w:val="berschrift1Zchn"/>
+    <w:uiPriority w:val="9"/>
+    <w:qFormat/>
+    <w:rsid w:val="007D3432"/>
+    <w:pPr>
+      <w:keepNext/>
+      <w:keepLines/>
+      <w:spacing w:before="240" w:after="0"/>
+      <w:outlineLvl w:val="0"/>
+    </w:pPr>
+    <w:rPr>
+      <w:rFonts w:asciiTheme="majorHAnsi" w:eastAsiaTheme="majorEastAsia" w:hAnsiTheme="majorHAnsi" w:cstheme="majorBidi"/>
+      <w:color w:val="2E74B5" w:themeColor="accent1" w:themeShade="BF"/>
+      <w:sz w:val="32"/>
+      <w:szCs w:val="32"/>
+    </w:rPr>
+  </w:style>
+  <w:style w:type="paragraph" w:styleId="berschrift2">
+    <w:name w:val="heading 2"/>
+    <w:basedOn w:val="Standard"/>
+    <w:next w:val="Standard"/>
+    <w:link w:val="berschrift2Zchn"/>
+    <w:uiPriority w:val="9"/>
+    <w:unhideWhenUsed/>
+    <w:qFormat/>
+    <w:rsid w:val="007D3432"/>
+    <w:pPr>
+      <w:keepNext/>
+      <w:keepLines/>
+      <w:spacing w:before="40" w:after="0"/>
+      <w:outlineLvl w:val="1"/>
+    </w:pPr>
+    <w:rPr>
+      <w:rFonts w:asciiTheme="majorHAnsi" w:eastAsiaTheme="majorEastAsia" w:hAnsiTheme="majorHAnsi" w:cstheme="majorBidi"/>
+      <w:color w:val="2E74B5" w:themeColor="accent1" w:themeShade="BF"/>
+      <w:sz w:val="26"/>
+      <w:szCs w:val="26"/>
+    </w:rPr>
+  </w:style>
+  <w:style w:type="paragraph" w:styleId="berschrift3">
+    <w:name w:val="heading 3"/>
+    <w:basedOn w:val="Standard"/>
+    <w:next w:val="Standard"/>
+    <w:link w:val="berschrift3Zchn"/>
+    <w:uiPriority w:val="9"/>
+    <w:unhideWhenUsed/>
+    <w:qFormat/>
+    <w:rsid w:val="007D3432"/>
+    <w:pPr>
+      <w:keepNext/>
+      <w:keepLines/>
+      <w:spacing w:before="40" w:after="0"/>
+      <w:outlineLvl w:val="2"/>
+    </w:pPr>
+    <w:rPr>
+      <w:rFonts w:asciiTheme="majorHAnsi" w:eastAsiaTheme="majorEastAsia" w:hAnsiTheme="majorHAnsi" w:cstheme="majorBidi"/>
+      <w:color w:val="1F4D78" w:themeColor="accent1" w:themeShade="7F"/>
+      <w:sz w:val="24"/>
+      <w:szCs w:val="24"/>
+    </w:rPr>
+  </w:style>
   <w:style w:type="character" w:default="1" w:styleId="Absatz-Standardschriftart">
     <w:name w:val="Default Paragraph Font"/>
     <w:uiPriority w:val="1"/>
@@ -726,6 +951,45 @@
     <w:rPr>
       <w:color w:val="0563C1" w:themeColor="hyperlink"/>
       <w:u w:val="single"/>
+    </w:rPr>
+  </w:style>
+  <w:style w:type="character" w:customStyle="1" w:styleId="berschrift2Zchn">
+    <w:name w:val="Überschrift 2 Zchn"/>
+    <w:basedOn w:val="Absatz-Standardschriftart"/>
+    <w:link w:val="berschrift2"/>
+    <w:uiPriority w:val="9"/>
+    <w:rsid w:val="007D3432"/>
+    <w:rPr>
+      <w:rFonts w:asciiTheme="majorHAnsi" w:eastAsiaTheme="majorEastAsia" w:hAnsiTheme="majorHAnsi" w:cstheme="majorBidi"/>
+      <w:color w:val="2E74B5" w:themeColor="accent1" w:themeShade="BF"/>
+      <w:sz w:val="26"/>
+      <w:szCs w:val="26"/>
+    </w:rPr>
+  </w:style>
+  <w:style w:type="character" w:customStyle="1" w:styleId="berschrift3Zchn">
+    <w:name w:val="Überschrift 3 Zchn"/>
+    <w:basedOn w:val="Absatz-Standardschriftart"/>
+    <w:link w:val="berschrift3"/>
+    <w:uiPriority w:val="9"/>
+    <w:rsid w:val="007D3432"/>
+    <w:rPr>
+      <w:rFonts w:asciiTheme="majorHAnsi" w:eastAsiaTheme="majorEastAsia" w:hAnsiTheme="majorHAnsi" w:cstheme="majorBidi"/>
+      <w:color w:val="1F4D78" w:themeColor="accent1" w:themeShade="7F"/>
+      <w:sz w:val="24"/>
+      <w:szCs w:val="24"/>
+    </w:rPr>
+  </w:style>
+  <w:style w:type="character" w:customStyle="1" w:styleId="berschrift1Zchn">
+    <w:name w:val="Überschrift 1 Zchn"/>
+    <w:basedOn w:val="Absatz-Standardschriftart"/>
+    <w:link w:val="berschrift1"/>
+    <w:uiPriority w:val="9"/>
+    <w:rsid w:val="007D3432"/>
+    <w:rPr>
+      <w:rFonts w:asciiTheme="majorHAnsi" w:eastAsiaTheme="majorEastAsia" w:hAnsiTheme="majorHAnsi" w:cstheme="majorBidi"/>
+      <w:color w:val="2E74B5" w:themeColor="accent1" w:themeShade="BF"/>
+      <w:sz w:val="32"/>
+      <w:szCs w:val="32"/>
     </w:rPr>
   </w:style>
 </w:styles>

</xml_diff>

<commit_message>
Entwurf fertig bis auf Bilder+Header
</commit_message>
<xml_diff>
--- a/Aufgabe 3/Entwurf/Entwurf.docx
+++ b/Aufgabe 3/Entwurf/Entwurf.docx
@@ -11,8 +11,13 @@
         <w:t>Team</w:t>
       </w:r>
       <w:r>
-        <w:t>: 9, David Asmuth, Vladimir Malikov</w:t>
-      </w:r>
+        <w:t xml:space="preserve">: 9, David Asmuth, Vladimir </w:t>
+      </w:r>
+      <w:proofErr w:type="spellStart"/>
+      <w:r>
+        <w:t>Malikov</w:t>
+      </w:r>
+      <w:proofErr w:type="spellEnd"/>
     </w:p>
     <w:p>
       <w:r>
@@ -34,7 +39,15 @@
         </w:numPr>
       </w:pPr>
       <w:r>
-        <w:t>Vladimir Malikov:</w:t>
+        <w:t xml:space="preserve">Vladimir </w:t>
+      </w:r>
+      <w:proofErr w:type="spellStart"/>
+      <w:r>
+        <w:t>Malikov</w:t>
+      </w:r>
+      <w:proofErr w:type="spellEnd"/>
+      <w:r>
+        <w:t>:</w:t>
       </w:r>
     </w:p>
     <w:p>
@@ -146,21 +159,15 @@
         </w:numPr>
       </w:pPr>
       <w:r>
-        <w:t>Einleitung</w:t>
-      </w:r>
-    </w:p>
-    <w:p>
-      <w:pPr>
-        <w:pStyle w:val="berschrift2"/>
-        <w:ind w:left="12" w:firstLine="708"/>
-      </w:pPr>
-      <w:r>
         <w:t>Ziel</w:t>
       </w:r>
     </w:p>
     <w:p>
       <w:r>
-        <w:t>Ziel ist die Implantation einer objektorientierter Middleware in Java. Diese soll die Aufrufe eines entfernten Objektes ermöglichen. Die Middleware soll nebenläufige Aufrufe erlauben.</w:t>
+        <w:t>In diesem Dokument wird ein einfaches RMI-Framework in Form einer Middleware detailliert entworfen.</w:t>
+      </w:r>
+      <w:r>
+        <w:t xml:space="preserve"> Diese soll die Aufrufe eines entfernten Objektes ermöglichen. Die Middleware soll nebenläufige Aufrufe erlauben.</w:t>
       </w:r>
     </w:p>
     <w:p>
@@ -179,13 +186,73 @@
       <w:r>
         <w:t xml:space="preserve">Die Middleware soll unabhängig von der </w:t>
       </w:r>
-      <w:proofErr w:type="spellStart"/>
       <w:r>
         <w:t>Anwendungsimplementation</w:t>
       </w:r>
-      <w:proofErr w:type="spellEnd"/>
       <w:r>
         <w:t xml:space="preserve"> sein. Es dürfen keine Anwendungsspezifischen Funktionalitäten enthalten sein. Die Fehler der Objekte sollen ohne weiteres an den Aufrufenden geleitet werden. Die Middleware soll aber sinnvolle Fehlermeldungen geben, falls ein Fehler in der Middleware passiert. Das Gesamtsystem wird in einem Netzwerk aus mehreren Computern ausgeführt.   </w:t>
+      </w:r>
+    </w:p>
+    <w:p>
+      <w:pPr>
+        <w:pStyle w:val="berschrift2"/>
+        <w:numPr>
+          <w:ilvl w:val="1"/>
+          <w:numId w:val="1"/>
+        </w:numPr>
+      </w:pPr>
+      <w:r>
+        <w:t>Verwendete Bibliotheken/externe Module</w:t>
+      </w:r>
+    </w:p>
+    <w:p>
+      <w:r>
+        <w:t>Für unseren Entwurf verwenden wir keine Externen Module</w:t>
+      </w:r>
+      <w:r>
+        <w:t xml:space="preserve">. Grundsätzlich bestehen unter den Packages keine Abhängigkeiten mit Ausnahme von der mware_lib </w:t>
+      </w:r>
+      <w:r>
+        <w:t>mit</w:t>
+      </w:r>
+      <w:r>
+        <w:t xml:space="preserve"> den Accessor Paketen.</w:t>
+      </w:r>
+    </w:p>
+    <w:p>
+      <w:pPr>
+        <w:pStyle w:val="berschrift2"/>
+        <w:ind w:left="360"/>
+      </w:pPr>
+      <w:r>
+        <w:t xml:space="preserve">2.2 </w:t>
+      </w:r>
+      <w:r>
+        <w:t>Beschreibung des Startvorgangs</w:t>
+      </w:r>
+    </w:p>
+    <w:p>
+      <w:r>
+        <w:t>Zu Beginn muss der Namensdienst gestartet werden. Anschließend wird die Serversoftware gestartet, welche die Middleware verwendet. In diesem Schritt sollten die Remote-Methoden beim Namensdienst registriert werden.</w:t>
+      </w:r>
+    </w:p>
+    <w:p>
+      <w:r>
+        <w:t>Anschließend wird eine Client-Software ge</w:t>
+      </w:r>
+      <w:r>
+        <w:t>startet die von der Middleware G</w:t>
+      </w:r>
+      <w:r>
+        <w:t xml:space="preserve">ebrauch macht. Diese Verbindet sich mit dem Namensdienst und erstellt die </w:t>
+      </w:r>
+      <w:proofErr w:type="spellStart"/>
+      <w:r>
+        <w:t>Stub</w:t>
+      </w:r>
+      <w:proofErr w:type="spellEnd"/>
+      <w:r>
+        <w:t>-Objekte die den Entfernten Methodenaufruf auslösen.</w:t>
       </w:r>
     </w:p>
     <w:p>
@@ -193,7 +260,7 @@
         <w:pStyle w:val="berschrift1"/>
         <w:numPr>
           <w:ilvl w:val="0"/>
-          <w:numId w:val="2"/>
+          <w:numId w:val="1"/>
         </w:numPr>
       </w:pPr>
       <w:r>
@@ -212,31 +279,548 @@
     </w:p>
     <w:p>
       <w:pPr>
+        <w:pStyle w:val="berschrift3"/>
+        <w:ind w:firstLine="708"/>
+      </w:pPr>
+      <w:r>
+        <w:t>Verantwortung der Komponente:</w:t>
+      </w:r>
+    </w:p>
+    <w:p>
+      <w:pPr>
+        <w:ind w:left="708"/>
+      </w:pPr>
+      <w:r>
+        <w:t>Der Namensdienst verwaltet die Referenzen und Verbindungsinformationen auf entfernte Objekte. Man kann Methoden bei ihm registrieren und die entsprechenden Informationen dazu wieder abrufen.</w:t>
+      </w:r>
+    </w:p>
+    <w:p>
+      <w:pPr>
+        <w:pStyle w:val="berschrift3"/>
+        <w:ind w:firstLine="708"/>
+      </w:pPr>
+      <w:r>
+        <w:t>Außensicht</w:t>
+      </w:r>
+      <w:r>
+        <w:t>:</w:t>
+      </w:r>
+    </w:p>
+    <w:p>
+      <w:pPr>
+        <w:ind w:firstLine="708"/>
+      </w:pPr>
+      <w:r>
+        <w:t>Die Komponente bietet nach außen hin 2 Schnittstellen an</w:t>
+      </w:r>
+    </w:p>
+    <w:p>
+      <w:pPr>
+        <w:pStyle w:val="Listenabsatz"/>
+        <w:numPr>
+          <w:ilvl w:val="0"/>
+          <w:numId w:val="3"/>
+        </w:numPr>
+      </w:pPr>
+      <w:proofErr w:type="spellStart"/>
+      <w:r>
+        <w:t>Rebind</w:t>
+      </w:r>
+      <w:proofErr w:type="spellEnd"/>
+      <w:r>
+        <w:t xml:space="preserve"> um neue Remote-Methoden zu registrieren.</w:t>
+      </w:r>
+    </w:p>
+    <w:p>
+      <w:pPr>
+        <w:pStyle w:val="Listenabsatz"/>
+        <w:numPr>
+          <w:ilvl w:val="0"/>
+          <w:numId w:val="3"/>
+        </w:numPr>
+      </w:pPr>
+      <w:proofErr w:type="spellStart"/>
+      <w:r>
+        <w:t>Resolve</w:t>
+      </w:r>
+      <w:proofErr w:type="spellEnd"/>
+      <w:r>
+        <w:t xml:space="preserve"> um Remote-</w:t>
+      </w:r>
+      <w:proofErr w:type="spellStart"/>
+      <w:r>
+        <w:t>Object</w:t>
+      </w:r>
+      <w:proofErr w:type="spellEnd"/>
+      <w:r>
+        <w:t xml:space="preserve"> </w:t>
+      </w:r>
+      <w:proofErr w:type="spellStart"/>
+      <w:r>
+        <w:t>informationen</w:t>
+      </w:r>
+      <w:proofErr w:type="spellEnd"/>
+      <w:r>
+        <w:t xml:space="preserve"> abzu</w:t>
+      </w:r>
+      <w:r>
+        <w:t xml:space="preserve">rufen, mit denen im Anschluss </w:t>
+      </w:r>
+      <w:proofErr w:type="spellStart"/>
+      <w:r>
+        <w:t>Stub</w:t>
+      </w:r>
+      <w:proofErr w:type="spellEnd"/>
+      <w:r>
+        <w:t>-Objekte erzeugt werden können.</w:t>
+      </w:r>
+    </w:p>
+    <w:p>
+      <w:pPr>
+        <w:pStyle w:val="berschrift3"/>
+        <w:ind w:firstLine="708"/>
+      </w:pPr>
+      <w:r>
+        <w:t>Innensicht:</w:t>
+      </w:r>
+    </w:p>
+    <w:p>
+      <w:pPr>
+        <w:ind w:left="708"/>
+      </w:pPr>
+      <w:r>
+        <w:t xml:space="preserve">Der Namensdienst besteht intern aus einem </w:t>
+      </w:r>
+      <w:proofErr w:type="spellStart"/>
+      <w:r>
+        <w:t>WelcomeSocket</w:t>
+      </w:r>
+      <w:proofErr w:type="spellEnd"/>
+      <w:r>
+        <w:t xml:space="preserve"> NameServiceServer.jar, der neue Verbindungen entgegen nimmt und einem NameServiceWorker.jar welcher mit den Clients kommuniziert und ihre Anfragen bearbeitet. Der </w:t>
+      </w:r>
+      <w:proofErr w:type="spellStart"/>
+      <w:r>
+        <w:t>NamesService</w:t>
+      </w:r>
+      <w:proofErr w:type="spellEnd"/>
+      <w:r>
+        <w:t xml:space="preserve"> verfügt über eine </w:t>
+      </w:r>
+      <w:proofErr w:type="spellStart"/>
+      <w:r>
+        <w:t>HashMap</w:t>
+      </w:r>
+      <w:proofErr w:type="spellEnd"/>
+      <w:r>
+        <w:t xml:space="preserve"> in der die Informationen über die Remote-Objekte verarbeitet werden.</w:t>
+      </w:r>
+    </w:p>
+    <w:p>
+      <w:pPr>
+        <w:pStyle w:val="berschrift3"/>
+        <w:ind w:firstLine="708"/>
+      </w:pPr>
+      <w:r>
+        <w:t>Entwurfsentscheidungen:</w:t>
+      </w:r>
+    </w:p>
+    <w:p>
+      <w:pPr>
+        <w:ind w:left="708"/>
+      </w:pPr>
+      <w:r>
+        <w:t>Die Vorgaben der Aufgabenstellung wurden hier berücksichtigt und werden als Entwurfsentscheidung betrachtet.</w:t>
+      </w:r>
+    </w:p>
+    <w:p>
+      <w:pPr>
+        <w:pStyle w:val="berschrift3"/>
+        <w:ind w:firstLine="708"/>
+      </w:pPr>
+      <w:r>
+        <w:t xml:space="preserve">Schnittstellen zu Nachbarsystemen: </w:t>
+      </w:r>
+      <w:r>
+        <w:tab/>
+      </w:r>
+    </w:p>
+    <w:p>
+      <w:pPr>
+        <w:ind w:firstLine="708"/>
+      </w:pPr>
+      <w:r>
+        <w:t>K</w:t>
+      </w:r>
+      <w:r>
+        <w:t>eine</w:t>
+      </w:r>
+      <w:r>
+        <w:t>.</w:t>
+      </w:r>
+    </w:p>
+    <w:p>
+      <w:pPr>
         <w:pStyle w:val="berschrift2"/>
+      </w:pPr>
+      <w:r>
+        <w:t>Middleware</w:t>
+      </w:r>
+    </w:p>
+    <w:p>
+      <w:pPr>
+        <w:pStyle w:val="berschrift3"/>
+        <w:ind w:firstLine="360"/>
+      </w:pPr>
+      <w:r>
+        <w:t>Verantwortung der Komponente:</w:t>
+      </w:r>
+    </w:p>
+    <w:p>
+      <w:pPr>
         <w:ind w:left="360"/>
       </w:pPr>
       <w:r>
-        <w:t>Middleware</w:t>
+        <w:t xml:space="preserve">Die Middleware ist das Herzstück des RMI-Frameworks. Er wird sowohl auf dem Server als auch auf dem Client durch die Benutzer-Software ausgeführt. </w:t>
+      </w:r>
+      <w:r>
+        <w:t xml:space="preserve">Intern verwaltet sich die Middleware über eine </w:t>
+      </w:r>
+      <w:proofErr w:type="spellStart"/>
+      <w:r>
+        <w:t>HashMap</w:t>
+      </w:r>
+      <w:proofErr w:type="spellEnd"/>
+      <w:r>
+        <w:t xml:space="preserve">, in der die vom Nutzer </w:t>
+      </w:r>
+      <w:proofErr w:type="spellStart"/>
+      <w:r>
+        <w:t>vegebenen</w:t>
+      </w:r>
+      <w:proofErr w:type="spellEnd"/>
+      <w:r>
+        <w:t xml:space="preserve"> Namen den entsprechenden Remote-Objekten zugeteilt sind. </w:t>
+      </w:r>
+      <w:r>
+        <w:t>Er kommuniziert mit:</w:t>
+      </w:r>
+    </w:p>
+    <w:p>
+      <w:pPr>
+        <w:pStyle w:val="Listenabsatz"/>
+        <w:numPr>
+          <w:ilvl w:val="0"/>
+          <w:numId w:val="3"/>
+        </w:numPr>
+      </w:pPr>
+      <w:r>
+        <w:t>Dem Namensdienst um Informationen zu Remote-Objekten zu speichern (Serverseite) bzw. zu lesen (Clientseite).</w:t>
+      </w:r>
+    </w:p>
+    <w:p>
+      <w:pPr>
+        <w:pStyle w:val="Listenabsatz"/>
+        <w:numPr>
+          <w:ilvl w:val="0"/>
+          <w:numId w:val="3"/>
+        </w:numPr>
+      </w:pPr>
+      <w:r>
+        <w:t>Mit sich selber, wobei das Modul auf der Clientseite sich auf die Serverseite verbindet, um Remote-Methodenaufrufe auszulösen.</w:t>
+      </w:r>
+    </w:p>
+    <w:p>
+      <w:pPr>
+        <w:pStyle w:val="berschrift3"/>
+        <w:ind w:left="708"/>
+      </w:pPr>
+      <w:r>
+        <w:t>Außensicht:</w:t>
+      </w:r>
+    </w:p>
+    <w:p>
+      <w:pPr>
+        <w:ind w:left="708"/>
+      </w:pPr>
+      <w:r>
+        <w:t>Die Komponente bietet nach außen hin Schnittstellen für den Benutzer an, der es ihm erlaubt neue Objekte zu registrieren</w:t>
+      </w:r>
+      <w:r>
+        <w:t xml:space="preserve"> und somit die Fassade für den NameService darstellt</w:t>
+      </w:r>
+      <w:r>
+        <w:t xml:space="preserve">. Der Aufruf erfolgt über die Komponente </w:t>
+      </w:r>
+      <w:proofErr w:type="spellStart"/>
+      <w:r>
+        <w:t>accessor</w:t>
+      </w:r>
+      <w:proofErr w:type="spellEnd"/>
+      <w:r>
+        <w:t xml:space="preserve"> für den eine Schnittstelle in Form eines </w:t>
+      </w:r>
+      <w:proofErr w:type="spellStart"/>
+      <w:r>
+        <w:t>TcpSockets</w:t>
+      </w:r>
+      <w:proofErr w:type="spellEnd"/>
+      <w:r>
+        <w:t xml:space="preserve"> bereitgestellt wird</w:t>
+      </w:r>
+      <w:r>
+        <w:t xml:space="preserve"> der auf das </w:t>
+      </w:r>
+      <w:proofErr w:type="spellStart"/>
+      <w:r>
+        <w:t>InvokationServer</w:t>
+      </w:r>
+      <w:proofErr w:type="spellEnd"/>
+      <w:r>
+        <w:t xml:space="preserve"> Modul zugreift</w:t>
+      </w:r>
+      <w:r>
+        <w:t xml:space="preserve"> (siehe dazu </w:t>
+      </w:r>
+      <w:r>
+        <w:t xml:space="preserve">auch </w:t>
+      </w:r>
+      <w:r>
+        <w:t>A</w:t>
+      </w:r>
+      <w:r>
+        <w:t>ccessors).</w:t>
+      </w:r>
+    </w:p>
+    <w:p>
+      <w:pPr>
+        <w:pStyle w:val="berschrift3"/>
+        <w:ind w:left="708"/>
+      </w:pPr>
+      <w:r>
+        <w:lastRenderedPageBreak/>
+        <w:t>Innensicht:</w:t>
+      </w:r>
+    </w:p>
+    <w:p>
+      <w:pPr>
+        <w:ind w:left="708"/>
+      </w:pPr>
+      <w:r>
+        <w:t xml:space="preserve">Die Komponente besteht aus dem </w:t>
+      </w:r>
+      <w:proofErr w:type="spellStart"/>
+      <w:r>
+        <w:t>Objectbroker</w:t>
+      </w:r>
+      <w:proofErr w:type="spellEnd"/>
+      <w:r>
+        <w:t xml:space="preserve"> Modul, welches das NameService-Modul sowie den </w:t>
+      </w:r>
+      <w:proofErr w:type="spellStart"/>
+      <w:r>
+        <w:t>InvokationServer</w:t>
+      </w:r>
+      <w:proofErr w:type="spellEnd"/>
+      <w:r>
+        <w:t xml:space="preserve">-Modul startet, welcher wiederrum die RMI-Anfragen an den </w:t>
+      </w:r>
+      <w:proofErr w:type="spellStart"/>
+      <w:r>
+        <w:t>Skelleton</w:t>
+      </w:r>
+      <w:proofErr w:type="spellEnd"/>
+      <w:r>
+        <w:t xml:space="preserve"> weiter leitet.</w:t>
+      </w:r>
+    </w:p>
+    <w:p>
+      <w:pPr>
+        <w:pStyle w:val="berschrift3"/>
+        <w:ind w:left="708"/>
+      </w:pPr>
+      <w:r>
+        <w:t>Entwurfsentscheidungen:</w:t>
+      </w:r>
+    </w:p>
+    <w:p>
+      <w:pPr>
+        <w:ind w:left="708"/>
+      </w:pPr>
+      <w:r>
+        <w:t xml:space="preserve">Um zu gewährleisten das auch zwei verschiedene Programme auf </w:t>
+      </w:r>
+      <w:proofErr w:type="spellStart"/>
+      <w:proofErr w:type="gramStart"/>
+      <w:r>
+        <w:t>dem selben</w:t>
+      </w:r>
+      <w:proofErr w:type="spellEnd"/>
+      <w:proofErr w:type="gramEnd"/>
+      <w:r>
+        <w:t xml:space="preserve"> Computer mit der Middleware arbeiten können, wird der Port des </w:t>
+      </w:r>
+      <w:proofErr w:type="spellStart"/>
+      <w:r>
+        <w:t>InvokationServer</w:t>
+      </w:r>
+      <w:proofErr w:type="spellEnd"/>
+      <w:r>
+        <w:t xml:space="preserve"> zur Laufzeit festgelegt. Die entsprechenden Verbindungsdaten müssen somit dem Client mitgeteilt werden. Dies geschieht über den NameService.</w:t>
+      </w:r>
+      <w:r>
+        <w:t xml:space="preserve"> Der </w:t>
+      </w:r>
+      <w:proofErr w:type="spellStart"/>
+      <w:r>
+        <w:t>Invokat</w:t>
+      </w:r>
+      <w:r>
+        <w:t>ionserver</w:t>
+      </w:r>
+      <w:proofErr w:type="spellEnd"/>
+      <w:r>
+        <w:t xml:space="preserve"> dient nur als </w:t>
+      </w:r>
+      <w:proofErr w:type="spellStart"/>
+      <w:r>
+        <w:t>WelcomeS</w:t>
+      </w:r>
+      <w:r>
+        <w:t>ocket</w:t>
+      </w:r>
+      <w:proofErr w:type="spellEnd"/>
+      <w:r>
+        <w:t xml:space="preserve">. Alle Anfragen werden in einem eigenen </w:t>
+      </w:r>
+      <w:proofErr w:type="spellStart"/>
+      <w:r>
+        <w:t>Skelleton</w:t>
+      </w:r>
+      <w:proofErr w:type="spellEnd"/>
+      <w:r>
+        <w:t>-Thread bearbeitet um die Nebenläufigkeit zu gewährleisten.</w:t>
+      </w:r>
+    </w:p>
+    <w:p>
+      <w:pPr>
+        <w:pStyle w:val="berschrift3"/>
+        <w:ind w:left="708"/>
+      </w:pPr>
+      <w:r>
+        <w:t>Schnittstellen zu Nachbarsystemen:</w:t>
+      </w:r>
+    </w:p>
+    <w:p>
+      <w:pPr>
+        <w:ind w:left="708"/>
+      </w:pPr>
+      <w:r>
+        <w:t>Keine.</w:t>
       </w:r>
     </w:p>
     <w:p>
       <w:pPr>
         <w:pStyle w:val="berschrift2"/>
+      </w:pPr>
+      <w:r>
+        <w:t>Accessors</w:t>
+      </w:r>
+    </w:p>
+    <w:p>
+      <w:pPr>
+        <w:pStyle w:val="berschrift3"/>
         <w:ind w:left="360"/>
       </w:pPr>
       <w:r>
-        <w:t>Accessors</w:t>
-      </w:r>
-      <w:bookmarkStart w:id="0" w:name="_GoBack"/>
-      <w:bookmarkEnd w:id="0"/>
-    </w:p>
-    <w:p>
-      <w:pPr>
-        <w:pStyle w:val="berschrift2"/>
+        <w:t>Verantwortung der Komponente:</w:t>
+      </w:r>
+    </w:p>
+    <w:p>
+      <w:pPr>
         <w:ind w:left="360"/>
       </w:pPr>
       <w:r>
-        <w:t>Middleware-Benutzer</w:t>
+        <w:t>Die Accessors sind die Stummel der eigentlichen Remote-Objekte.</w:t>
+      </w:r>
+    </w:p>
+    <w:p>
+      <w:pPr>
+        <w:ind w:left="360"/>
+      </w:pPr>
+      <w:r>
+        <w:t>Die Basisklassen dienen als Interface um die wahren Objekte abzubilden. Im Hintergrund findet jedoch ein Netzwerk</w:t>
+      </w:r>
+      <w:r>
+        <w:t>zugriff statt. Dennoch sollen sich alle Objekte wie lokal verhalten. So müssen auch Exceptions weiter geleitet werden.</w:t>
+      </w:r>
+    </w:p>
+    <w:p>
+      <w:pPr>
+        <w:pStyle w:val="berschrift3"/>
+        <w:ind w:left="360"/>
+      </w:pPr>
+      <w:r>
+        <w:t>Außensicht:</w:t>
+      </w:r>
+    </w:p>
+    <w:p>
+      <w:pPr>
+        <w:ind w:left="360"/>
+      </w:pPr>
+      <w:r>
+        <w:t>Für den Benutzer bietet diese Komponente nur die Abstrakten Objekte und deren Methoden, sowie dazu jeweils eine statische Methode, die es erlaubt mit den Daten aus dem Namensdienst neue Stummel zu erzeugen.</w:t>
+      </w:r>
+    </w:p>
+    <w:p>
+      <w:pPr>
+        <w:pStyle w:val="berschrift3"/>
+        <w:ind w:left="360"/>
+      </w:pPr>
+      <w:r>
+        <w:t xml:space="preserve"> Innensicht:</w:t>
+      </w:r>
+    </w:p>
+    <w:p>
+      <w:pPr>
+        <w:ind w:left="360"/>
+      </w:pPr>
+      <w:r>
+        <w:t>Die Komponente besteht aus den Abstrakten Objekten die als Interface für den Benutzer dienen, sowie für den Benutzer nicht sichtbaren Implementierungen, welche die eigentliche Datenübertragung abwickeln und die Ergebnisse zurück liefern.</w:t>
+      </w:r>
+    </w:p>
+    <w:p>
+      <w:pPr>
+        <w:pStyle w:val="berschrift3"/>
+        <w:ind w:left="360"/>
+      </w:pPr>
+      <w:r>
+        <w:t>Entwurfsentscheidungen:</w:t>
+      </w:r>
+    </w:p>
+    <w:p>
+      <w:pPr>
+        <w:ind w:left="360"/>
+      </w:pPr>
+      <w:r>
+        <w:t>Die Vorgaben der Aufgabenstellung wurden hier berücksichtigt und werden als Entwurfsentscheidung betrachtet.</w:t>
+      </w:r>
+    </w:p>
+    <w:p>
+      <w:pPr>
+        <w:pStyle w:val="berschrift3"/>
+        <w:ind w:left="360"/>
+      </w:pPr>
+      <w:r>
+        <w:t>Schnittstellen zu Nachbarsystemen:</w:t>
+      </w:r>
+    </w:p>
+    <w:p>
+      <w:pPr>
+        <w:ind w:left="360"/>
+      </w:pPr>
+      <w:r>
+        <w:t>Keine.</w:t>
       </w:r>
     </w:p>
     <w:p>
@@ -244,7 +828,7 @@
         <w:pStyle w:val="berschrift1"/>
         <w:numPr>
           <w:ilvl w:val="0"/>
-          <w:numId w:val="2"/>
+          <w:numId w:val="1"/>
         </w:numPr>
       </w:pPr>
       <w:r>
@@ -254,17 +838,1306 @@
     <w:p>
       <w:pPr>
         <w:pStyle w:val="berschrift2"/>
-      </w:pPr>
-      <w:r>
-        <w:t>nameservice.jar</w:t>
+        <w:numPr>
+          <w:ilvl w:val="1"/>
+          <w:numId w:val="1"/>
+        </w:numPr>
+      </w:pPr>
+      <w:r>
+        <w:t>Klassendiagram</w:t>
       </w:r>
     </w:p>
     <w:p>
       <w:pPr>
         <w:pStyle w:val="berschrift2"/>
-      </w:pPr>
-      <w:r>
-        <w:t>mware_lib.jar</w:t>
+        <w:numPr>
+          <w:ilvl w:val="1"/>
+          <w:numId w:val="1"/>
+        </w:numPr>
+      </w:pPr>
+      <w:r>
+        <w:t xml:space="preserve"> Modulbeschreibungen:</w:t>
+      </w:r>
+    </w:p>
+    <w:p>
+      <w:pPr>
+        <w:ind w:firstLine="708"/>
+      </w:pPr>
+      <w:r>
+        <w:t>Im F</w:t>
+      </w:r>
+      <w:r>
+        <w:t xml:space="preserve">olgenden werden </w:t>
+      </w:r>
+      <w:r>
+        <w:t xml:space="preserve">wichtige </w:t>
+      </w:r>
+      <w:r>
+        <w:t>Metho</w:t>
+      </w:r>
+      <w:r>
+        <w:t xml:space="preserve">den der einzelnen Module </w:t>
+      </w:r>
+      <w:r>
+        <w:t>kurz b</w:t>
+      </w:r>
+      <w:r>
+        <w:t>eschrieben:</w:t>
+      </w:r>
+    </w:p>
+    <w:p>
+      <w:pPr>
+        <w:pStyle w:val="berschrift3"/>
+      </w:pPr>
+      <w:r>
+        <w:lastRenderedPageBreak/>
+        <w:t>NameService</w:t>
+      </w:r>
+    </w:p>
+    <w:p>
+      <w:pPr>
+        <w:pStyle w:val="berschrift3"/>
+        <w:ind w:firstLine="708"/>
+      </w:pPr>
+      <w:r>
+        <w:t>NameService</w:t>
+      </w:r>
+      <w:r>
+        <w:t>Starter.java</w:t>
+      </w:r>
+    </w:p>
+    <w:p>
+      <w:pPr>
+        <w:pStyle w:val="berschrift4"/>
+        <w:ind w:left="708"/>
+      </w:pPr>
+      <w:r>
+        <w:t>Main():</w:t>
+      </w:r>
+    </w:p>
+    <w:p>
+      <w:pPr>
+        <w:ind w:left="708"/>
+      </w:pPr>
+      <w:r>
+        <w:t xml:space="preserve"> Definition: </w:t>
+      </w:r>
+      <w:r>
+        <w:t>Verarbeitet die Start-Parameter und s</w:t>
+      </w:r>
+      <w:r>
+        <w:t xml:space="preserve">tartet den </w:t>
+      </w:r>
+      <w:proofErr w:type="spellStart"/>
+      <w:r>
+        <w:t>NameServer</w:t>
+      </w:r>
+      <w:proofErr w:type="spellEnd"/>
+      <w:r>
+        <w:t xml:space="preserve"> </w:t>
+      </w:r>
+      <w:proofErr w:type="spellStart"/>
+      <w:r>
+        <w:t>WelcomeSocket</w:t>
+      </w:r>
+      <w:r>
+        <w:t>.</w:t>
+      </w:r>
+      <w:proofErr w:type="spellEnd"/>
+      <w:r>
+        <w:br/>
+      </w:r>
+      <w:r>
+        <w:t>Precondition: Der Parameter „Port“</w:t>
+      </w:r>
+      <w:r>
+        <w:t xml:space="preserve"> wurde korrekt angegeben.</w:t>
+      </w:r>
+      <w:r>
+        <w:br/>
+      </w:r>
+      <w:r>
+        <w:t>Post</w:t>
+      </w:r>
+      <w:r>
+        <w:t>condition</w:t>
+      </w:r>
+      <w:r>
+        <w:t xml:space="preserve">: </w:t>
+      </w:r>
+      <w:proofErr w:type="spellStart"/>
+      <w:r>
+        <w:t>WelcomeSocketThread</w:t>
+      </w:r>
+      <w:proofErr w:type="spellEnd"/>
+      <w:r>
+        <w:t xml:space="preserve"> erzeugt</w:t>
+      </w:r>
+      <w:r>
+        <w:br/>
+      </w:r>
+      <w:r>
+        <w:t xml:space="preserve">Return:  </w:t>
+      </w:r>
+      <w:proofErr w:type="spellStart"/>
+      <w:r>
+        <w:t>void</w:t>
+      </w:r>
+      <w:proofErr w:type="spellEnd"/>
+      <w:r>
+        <w:t>.</w:t>
+      </w:r>
+    </w:p>
+    <w:p>
+      <w:pPr>
+        <w:pStyle w:val="berschrift3"/>
+        <w:ind w:left="708"/>
+      </w:pPr>
+      <w:r>
+        <w:t>NameServiceServer.java</w:t>
+      </w:r>
+    </w:p>
+    <w:p>
+      <w:pPr>
+        <w:pStyle w:val="berschrift4"/>
+        <w:ind w:left="708"/>
+      </w:pPr>
+      <w:r>
+        <w:t>Run():</w:t>
+      </w:r>
+    </w:p>
+    <w:p>
+      <w:pPr>
+        <w:ind w:left="708"/>
+      </w:pPr>
+      <w:r>
+        <w:t>Definition:</w:t>
+      </w:r>
+      <w:r>
+        <w:t xml:space="preserve"> Ist ein eigener Thread.</w:t>
+      </w:r>
+      <w:r>
+        <w:t xml:space="preserve"> </w:t>
+      </w:r>
+      <w:proofErr w:type="gramStart"/>
+      <w:r>
+        <w:t>Nimmt</w:t>
+      </w:r>
+      <w:proofErr w:type="gramEnd"/>
+      <w:r>
+        <w:t xml:space="preserve"> eingehende Verbindungen entgegen</w:t>
+      </w:r>
+      <w:r>
+        <w:t xml:space="preserve"> und erzeugt Worker Threads, R</w:t>
+      </w:r>
+      <w:r>
+        <w:t xml:space="preserve">egelt die maximalen gleichzeitigen Verbindungen. Initialisiert eine </w:t>
+      </w:r>
+      <w:proofErr w:type="spellStart"/>
+      <w:r>
+        <w:t>HashMap</w:t>
+      </w:r>
+      <w:proofErr w:type="spellEnd"/>
+      <w:r>
+        <w:t xml:space="preserve"> für die RMI-Einträge</w:t>
+      </w:r>
+      <w:r>
+        <w:t>, und gibt jedem Worker-Thread eine Referenz darauf</w:t>
+      </w:r>
+      <w:r>
+        <w:t>.</w:t>
+      </w:r>
+      <w:r>
+        <w:br/>
+      </w:r>
+      <w:r>
+        <w:t>Precondition: Freier Port.</w:t>
+      </w:r>
+      <w:r>
+        <w:br/>
+      </w:r>
+      <w:r>
+        <w:t>Postcondition: Keine.</w:t>
+      </w:r>
+      <w:r>
+        <w:br/>
+      </w:r>
+      <w:r>
+        <w:t xml:space="preserve">Return: </w:t>
+      </w:r>
+      <w:proofErr w:type="spellStart"/>
+      <w:r>
+        <w:t>void</w:t>
+      </w:r>
+      <w:proofErr w:type="spellEnd"/>
+      <w:r>
+        <w:t>.</w:t>
+      </w:r>
+    </w:p>
+    <w:p>
+      <w:pPr>
+        <w:pStyle w:val="berschrift3"/>
+        <w:ind w:firstLine="708"/>
+      </w:pPr>
+      <w:r>
+        <w:t>NameServiceWorker.java</w:t>
+      </w:r>
+    </w:p>
+    <w:p>
+      <w:pPr>
+        <w:pStyle w:val="berschrift4"/>
+        <w:ind w:left="708"/>
+      </w:pPr>
+      <w:r>
+        <w:t>Run():</w:t>
+      </w:r>
+    </w:p>
+    <w:p>
+      <w:pPr>
+        <w:ind w:left="708"/>
+      </w:pPr>
+      <w:r>
+        <w:t xml:space="preserve">Definition: Ist ein eigener Thread. Bei eingehender </w:t>
+      </w:r>
+      <w:r>
+        <w:t>„</w:t>
+      </w:r>
+      <w:proofErr w:type="spellStart"/>
+      <w:r>
+        <w:t>rebind</w:t>
+      </w:r>
+      <w:proofErr w:type="spellEnd"/>
+      <w:r>
+        <w:t>“-</w:t>
+      </w:r>
+      <w:r>
+        <w:t>Anfrage (siehe Netzwerk Protokoll)</w:t>
+      </w:r>
+      <w:r>
+        <w:t>, wird ein E</w:t>
+      </w:r>
+      <w:r>
+        <w:t xml:space="preserve">intrag in der </w:t>
+      </w:r>
+      <w:proofErr w:type="spellStart"/>
+      <w:r>
+        <w:t>HashMap</w:t>
+      </w:r>
+      <w:proofErr w:type="spellEnd"/>
+      <w:r>
+        <w:t xml:space="preserve"> geschrieben oder aktualisiert</w:t>
+      </w:r>
+      <w:r>
+        <w:t>, wobei der Key der übergebene Name ist</w:t>
+      </w:r>
+      <w:r>
+        <w:t xml:space="preserve">. Bei einer </w:t>
+      </w:r>
+      <w:r>
+        <w:t>„</w:t>
+      </w:r>
+      <w:proofErr w:type="spellStart"/>
+      <w:r>
+        <w:t>resolve</w:t>
+      </w:r>
+      <w:proofErr w:type="spellEnd"/>
+      <w:r>
+        <w:t xml:space="preserve">“-Anfrage wird aus der </w:t>
+      </w:r>
+      <w:proofErr w:type="spellStart"/>
+      <w:r>
+        <w:t>HashMap</w:t>
+      </w:r>
+      <w:proofErr w:type="spellEnd"/>
+      <w:r>
+        <w:t xml:space="preserve"> der entsprechende Eintrag ausgegeben. Ist keiner vorhanden, wird „null“ Als String zurückgeliefert.</w:t>
+      </w:r>
+      <w:r>
+        <w:br/>
+        <w:t>Precondition: keine.</w:t>
+      </w:r>
+      <w:r>
+        <w:br/>
+        <w:t>Postcondition: keine.</w:t>
+      </w:r>
+      <w:r>
+        <w:br/>
+      </w:r>
+      <w:r>
+        <w:t xml:space="preserve">Return: </w:t>
+      </w:r>
+      <w:proofErr w:type="spellStart"/>
+      <w:r>
+        <w:t>void</w:t>
+      </w:r>
+      <w:proofErr w:type="spellEnd"/>
+      <w:r>
+        <w:t>.</w:t>
+      </w:r>
+    </w:p>
+    <w:p>
+      <w:pPr>
+        <w:pStyle w:val="berschrift3"/>
+      </w:pPr>
+      <w:r>
+        <w:t>mware_lib</w:t>
+      </w:r>
+    </w:p>
+    <w:p>
+      <w:pPr>
+        <w:pStyle w:val="berschrift3"/>
+        <w:ind w:firstLine="708"/>
+      </w:pPr>
+      <w:r>
+        <w:t>ObjectBroker.java</w:t>
+      </w:r>
+    </w:p>
+    <w:p>
+      <w:pPr>
+        <w:pStyle w:val="berschrift4"/>
+        <w:ind w:left="708"/>
+      </w:pPr>
+      <w:r>
+        <w:t>_</w:t>
+      </w:r>
+      <w:proofErr w:type="spellStart"/>
+      <w:r>
+        <w:t>ctor</w:t>
+      </w:r>
+      <w:proofErr w:type="spellEnd"/>
+      <w:r>
+        <w:t>()</w:t>
+      </w:r>
+    </w:p>
+    <w:p>
+      <w:pPr>
+        <w:ind w:left="708"/>
+      </w:pPr>
+      <w:r>
+        <w:t xml:space="preserve">Definition: Erzeugt eine neue </w:t>
+      </w:r>
+      <w:proofErr w:type="spellStart"/>
+      <w:r>
+        <w:t>Objectbroker</w:t>
+      </w:r>
+      <w:proofErr w:type="spellEnd"/>
+      <w:r>
+        <w:t xml:space="preserve"> Instanz. Hierbei sollte eine </w:t>
+      </w:r>
+      <w:proofErr w:type="spellStart"/>
+      <w:r>
+        <w:t>HashMap</w:t>
+      </w:r>
+      <w:proofErr w:type="spellEnd"/>
+      <w:r>
+        <w:t xml:space="preserve"> initialisiert werden, welche im </w:t>
+      </w:r>
+      <w:proofErr w:type="spellStart"/>
+      <w:r>
+        <w:t>NameServiceProxy</w:t>
+      </w:r>
+      <w:proofErr w:type="spellEnd"/>
+      <w:r>
+        <w:t xml:space="preserve"> den Namen dem „</w:t>
+      </w:r>
+      <w:proofErr w:type="spellStart"/>
+      <w:r>
+        <w:t>Servant</w:t>
+      </w:r>
+      <w:proofErr w:type="spellEnd"/>
+      <w:r>
+        <w:t>“ zuordnet.</w:t>
+      </w:r>
+      <w:r>
+        <w:t xml:space="preserve"> </w:t>
+      </w:r>
+      <w:r>
+        <w:t xml:space="preserve">Initialisiert ebenfalls den </w:t>
+      </w:r>
+      <w:proofErr w:type="spellStart"/>
+      <w:r>
+        <w:t>InvokationServer</w:t>
+      </w:r>
+      <w:proofErr w:type="spellEnd"/>
+      <w:r>
+        <w:t xml:space="preserve"> (</w:t>
+      </w:r>
+      <w:proofErr w:type="spellStart"/>
+      <w:r>
+        <w:t>WelcomeSocket</w:t>
+      </w:r>
+      <w:proofErr w:type="spellEnd"/>
+      <w:r>
+        <w:t xml:space="preserve"> für Skeletons), dieser bekommt die </w:t>
+      </w:r>
+      <w:proofErr w:type="spellStart"/>
+      <w:r>
+        <w:t>HashMap</w:t>
+      </w:r>
+      <w:proofErr w:type="spellEnd"/>
+      <w:r>
+        <w:t xml:space="preserve">. </w:t>
+      </w:r>
+      <w:r>
+        <w:t>Initia</w:t>
+      </w:r>
+      <w:r>
+        <w:t xml:space="preserve">lisiert abschließend den </w:t>
+      </w:r>
+      <w:proofErr w:type="spellStart"/>
+      <w:r>
+        <w:t>NameServic</w:t>
+      </w:r>
+      <w:r>
+        <w:t>eProxy</w:t>
+      </w:r>
+      <w:proofErr w:type="spellEnd"/>
+      <w:r>
+        <w:t xml:space="preserve">, dieser bekommt ebenfalls die </w:t>
+      </w:r>
+      <w:proofErr w:type="spellStart"/>
+      <w:r>
+        <w:t>Has</w:t>
+      </w:r>
+      <w:r>
+        <w:t>h</w:t>
+      </w:r>
+      <w:r>
+        <w:t>Map.</w:t>
+      </w:r>
+      <w:proofErr w:type="spellEnd"/>
+      <w:r>
+        <w:br/>
+      </w:r>
+      <w:r>
+        <w:t>Precondition: NameService läuft bereits.</w:t>
+      </w:r>
+      <w:r>
+        <w:br/>
+      </w:r>
+      <w:r>
+        <w:t xml:space="preserve">Postcondition: </w:t>
+      </w:r>
+      <w:r>
+        <w:t>keine.</w:t>
+      </w:r>
+      <w:r>
+        <w:br/>
+      </w:r>
+      <w:r>
+        <w:t xml:space="preserve">Return: </w:t>
+      </w:r>
+      <w:proofErr w:type="spellStart"/>
+      <w:r>
+        <w:t>ObjectBroker</w:t>
+      </w:r>
+      <w:proofErr w:type="spellEnd"/>
+      <w:r>
+        <w:t xml:space="preserve"> Instanz.</w:t>
+      </w:r>
+    </w:p>
+    <w:p>
+      <w:pPr>
+        <w:pStyle w:val="berschrift4"/>
+        <w:ind w:left="708"/>
+      </w:pPr>
+      <w:r>
+        <w:t>NameService():</w:t>
+      </w:r>
+    </w:p>
+    <w:p>
+      <w:pPr>
+        <w:ind w:left="708"/>
+      </w:pPr>
+      <w:r>
+        <w:t>Definition: Gi</w:t>
+      </w:r>
+      <w:r>
+        <w:t xml:space="preserve">bt den </w:t>
+      </w:r>
+      <w:proofErr w:type="spellStart"/>
+      <w:r>
+        <w:t>NameServiceProxy</w:t>
+      </w:r>
+      <w:proofErr w:type="spellEnd"/>
+      <w:r>
+        <w:t xml:space="preserve"> zurück.</w:t>
+      </w:r>
+      <w:r>
+        <w:br/>
+        <w:t>Precondition: kein.</w:t>
+      </w:r>
+      <w:r>
+        <w:br/>
+      </w:r>
+      <w:r>
+        <w:t>Postcondition: keine.</w:t>
+      </w:r>
+      <w:r>
+        <w:br/>
+      </w:r>
+      <w:r>
+        <w:t>Return: NameService-Interface</w:t>
+      </w:r>
+    </w:p>
+    <w:p>
+      <w:pPr>
+        <w:pStyle w:val="berschrift4"/>
+        <w:ind w:left="708"/>
+      </w:pPr>
+      <w:proofErr w:type="spellStart"/>
+      <w:r>
+        <w:lastRenderedPageBreak/>
+        <w:t>ShutDown</w:t>
+      </w:r>
+      <w:proofErr w:type="spellEnd"/>
+      <w:r>
+        <w:t>():</w:t>
+      </w:r>
+    </w:p>
+    <w:p>
+      <w:pPr>
+        <w:ind w:left="708"/>
+        <w:rPr>
+          <w:lang w:val="en-US"/>
+        </w:rPr>
+      </w:pPr>
+      <w:r>
+        <w:t xml:space="preserve">Entfernt alle Einträge aus der </w:t>
+      </w:r>
+      <w:proofErr w:type="spellStart"/>
+      <w:r>
+        <w:t>Hasmap</w:t>
+      </w:r>
+      <w:proofErr w:type="spellEnd"/>
+      <w:r>
+        <w:t xml:space="preserve">. </w:t>
+      </w:r>
+      <w:r>
+        <w:t xml:space="preserve">Beendet den </w:t>
+      </w:r>
+      <w:proofErr w:type="spellStart"/>
+      <w:r>
+        <w:t>InvokationServer</w:t>
+      </w:r>
+      <w:proofErr w:type="spellEnd"/>
+      <w:r>
+        <w:t>.</w:t>
+      </w:r>
+      <w:r>
+        <w:br/>
+      </w:r>
+      <w:r>
+        <w:t>Precondition:</w:t>
+      </w:r>
+      <w:r>
+        <w:t xml:space="preserve"> Ob</w:t>
+      </w:r>
+      <w:proofErr w:type="spellStart"/>
+      <w:r>
+        <w:rPr>
+          <w:lang w:val="en-US"/>
+        </w:rPr>
+        <w:t>jectBroker</w:t>
+      </w:r>
+      <w:proofErr w:type="spellEnd"/>
+      <w:r>
+        <w:rPr>
+          <w:lang w:val="en-US"/>
+        </w:rPr>
+        <w:t xml:space="preserve"> </w:t>
+      </w:r>
+      <w:proofErr w:type="spellStart"/>
+      <w:r>
+        <w:rPr>
+          <w:lang w:val="en-US"/>
+        </w:rPr>
+        <w:t>initialisiert</w:t>
+      </w:r>
+      <w:proofErr w:type="spellEnd"/>
+      <w:r>
+        <w:rPr>
+          <w:lang w:val="en-US"/>
+        </w:rPr>
+        <w:t>.</w:t>
+      </w:r>
+      <w:r>
+        <w:rPr>
+          <w:lang w:val="en-US"/>
+        </w:rPr>
+        <w:br/>
+      </w:r>
+      <w:r>
+        <w:rPr>
+          <w:lang w:val="en-US"/>
+        </w:rPr>
+        <w:t xml:space="preserve">Postcondition: </w:t>
+      </w:r>
+      <w:proofErr w:type="spellStart"/>
+      <w:r>
+        <w:rPr>
+          <w:lang w:val="en-US"/>
+        </w:rPr>
+        <w:t>HashMap</w:t>
+      </w:r>
+      <w:proofErr w:type="spellEnd"/>
+      <w:r>
+        <w:rPr>
+          <w:lang w:val="en-US"/>
+        </w:rPr>
+        <w:t xml:space="preserve"> </w:t>
+      </w:r>
+      <w:proofErr w:type="spellStart"/>
+      <w:r>
+        <w:rPr>
+          <w:lang w:val="en-US"/>
+        </w:rPr>
+        <w:t>geleert</w:t>
+      </w:r>
+      <w:proofErr w:type="spellEnd"/>
+      <w:r>
+        <w:rPr>
+          <w:lang w:val="en-US"/>
+        </w:rPr>
+        <w:t xml:space="preserve">. </w:t>
+      </w:r>
+      <w:proofErr w:type="spellStart"/>
+      <w:r>
+        <w:rPr>
+          <w:lang w:val="en-US"/>
+        </w:rPr>
+        <w:t>I</w:t>
+      </w:r>
+      <w:r>
+        <w:rPr>
+          <w:lang w:val="en-US"/>
+        </w:rPr>
+        <w:t>nvokationServer</w:t>
+      </w:r>
+      <w:proofErr w:type="spellEnd"/>
+      <w:r>
+        <w:rPr>
+          <w:lang w:val="en-US"/>
+        </w:rPr>
+        <w:t xml:space="preserve">-Thread </w:t>
+      </w:r>
+      <w:proofErr w:type="spellStart"/>
+      <w:r>
+        <w:rPr>
+          <w:lang w:val="en-US"/>
+        </w:rPr>
+        <w:t>beendet.</w:t>
+      </w:r>
+      <w:proofErr w:type="spellEnd"/>
+      <w:r>
+        <w:rPr>
+          <w:lang w:val="en-US"/>
+        </w:rPr>
+        <w:br/>
+      </w:r>
+      <w:r>
+        <w:rPr>
+          <w:lang w:val="en-US"/>
+        </w:rPr>
+        <w:t>Return: void.</w:t>
+      </w:r>
+    </w:p>
+    <w:p>
+      <w:pPr>
+        <w:pStyle w:val="berschrift3"/>
+        <w:ind w:left="708"/>
+        <w:rPr>
+          <w:lang w:val="en-US"/>
+        </w:rPr>
+      </w:pPr>
+      <w:r>
+        <w:rPr>
+          <w:lang w:val="en-US"/>
+        </w:rPr>
+        <w:t>NameServiceProxy.java</w:t>
+      </w:r>
+    </w:p>
+    <w:p>
+      <w:pPr>
+        <w:pStyle w:val="berschrift4"/>
+        <w:ind w:left="708"/>
+        <w:rPr>
+          <w:lang w:val="en-US"/>
+        </w:rPr>
+      </w:pPr>
+      <w:proofErr w:type="gramStart"/>
+      <w:r>
+        <w:rPr>
+          <w:lang w:val="en-US"/>
+        </w:rPr>
+        <w:t>Rebind(</w:t>
+      </w:r>
+      <w:proofErr w:type="gramEnd"/>
+      <w:r>
+        <w:rPr>
+          <w:lang w:val="en-US"/>
+        </w:rPr>
+        <w:t>):</w:t>
+      </w:r>
+    </w:p>
+    <w:p>
+      <w:pPr>
+        <w:ind w:left="708"/>
+      </w:pPr>
+      <w:r>
+        <w:rPr>
+          <w:lang w:val="en-US"/>
+        </w:rPr>
+        <w:t xml:space="preserve">Definition: </w:t>
+      </w:r>
+      <w:proofErr w:type="spellStart"/>
+      <w:r>
+        <w:rPr>
+          <w:lang w:val="en-US"/>
+        </w:rPr>
+        <w:t>Sendet</w:t>
+      </w:r>
+      <w:proofErr w:type="spellEnd"/>
+      <w:r>
+        <w:rPr>
+          <w:lang w:val="en-US"/>
+        </w:rPr>
+        <w:t xml:space="preserve"> </w:t>
+      </w:r>
+      <w:proofErr w:type="spellStart"/>
+      <w:r>
+        <w:rPr>
+          <w:lang w:val="en-US"/>
+        </w:rPr>
+        <w:t>eine</w:t>
+      </w:r>
+      <w:proofErr w:type="spellEnd"/>
+      <w:r>
+        <w:rPr>
+          <w:lang w:val="en-US"/>
+        </w:rPr>
+        <w:t xml:space="preserve"> rebind </w:t>
+      </w:r>
+      <w:proofErr w:type="spellStart"/>
+      <w:r>
+        <w:rPr>
+          <w:lang w:val="en-US"/>
+        </w:rPr>
+        <w:t>Nachricht</w:t>
+      </w:r>
+      <w:proofErr w:type="spellEnd"/>
+      <w:r>
+        <w:rPr>
+          <w:lang w:val="en-US"/>
+        </w:rPr>
+        <w:t xml:space="preserve"> </w:t>
+      </w:r>
+      <w:r>
+        <w:rPr>
+          <w:lang w:val="en-US"/>
+        </w:rPr>
+        <w:t>(</w:t>
+      </w:r>
+      <w:proofErr w:type="spellStart"/>
+      <w:r>
+        <w:rPr>
+          <w:lang w:val="en-US"/>
+        </w:rPr>
+        <w:t>siehe</w:t>
+      </w:r>
+      <w:proofErr w:type="spellEnd"/>
+      <w:r>
+        <w:rPr>
+          <w:lang w:val="en-US"/>
+        </w:rPr>
+        <w:t xml:space="preserve"> </w:t>
+      </w:r>
+      <w:proofErr w:type="spellStart"/>
+      <w:r>
+        <w:rPr>
+          <w:lang w:val="en-US"/>
+        </w:rPr>
+        <w:t>Netzwerkprotokoll</w:t>
+      </w:r>
+      <w:proofErr w:type="spellEnd"/>
+      <w:r>
+        <w:rPr>
+          <w:lang w:val="en-US"/>
+        </w:rPr>
+        <w:t xml:space="preserve">) </w:t>
+      </w:r>
+      <w:proofErr w:type="gramStart"/>
+      <w:r>
+        <w:rPr>
+          <w:lang w:val="en-US"/>
+        </w:rPr>
+        <w:t>an</w:t>
+      </w:r>
+      <w:proofErr w:type="gramEnd"/>
+      <w:r>
+        <w:rPr>
+          <w:lang w:val="en-US"/>
+        </w:rPr>
+        <w:t xml:space="preserve"> den </w:t>
+      </w:r>
+      <w:proofErr w:type="spellStart"/>
+      <w:r>
+        <w:rPr>
+          <w:lang w:val="en-US"/>
+        </w:rPr>
+        <w:t>NameSer</w:t>
+      </w:r>
+      <w:proofErr w:type="spellEnd"/>
+      <w:r>
+        <w:t xml:space="preserve">vice und vermerkt </w:t>
+      </w:r>
+      <w:r>
+        <w:t>„</w:t>
+      </w:r>
+      <w:proofErr w:type="spellStart"/>
+      <w:r>
+        <w:t>servant</w:t>
+      </w:r>
+      <w:proofErr w:type="spellEnd"/>
+      <w:r>
+        <w:t>“-Referenz</w:t>
+      </w:r>
+      <w:r>
+        <w:t xml:space="preserve"> in der </w:t>
+      </w:r>
+      <w:proofErr w:type="spellStart"/>
+      <w:r>
+        <w:t>HashMap</w:t>
+      </w:r>
+      <w:proofErr w:type="spellEnd"/>
+      <w:r>
+        <w:t xml:space="preserve"> mit “</w:t>
+      </w:r>
+      <w:proofErr w:type="spellStart"/>
+      <w:r>
+        <w:t>name</w:t>
+      </w:r>
+      <w:proofErr w:type="spellEnd"/>
+      <w:r>
+        <w:t>”</w:t>
+      </w:r>
+      <w:r>
+        <w:t xml:space="preserve"> als Key.</w:t>
+      </w:r>
+      <w:r>
+        <w:br/>
+      </w:r>
+      <w:r>
+        <w:t>Precondition: Gültige NameService Adresse.</w:t>
+      </w:r>
+      <w:r>
+        <w:br/>
+      </w:r>
+      <w:r>
+        <w:t xml:space="preserve">Postcondition: </w:t>
+      </w:r>
+      <w:proofErr w:type="spellStart"/>
+      <w:r>
+        <w:t>HashMap</w:t>
+      </w:r>
+      <w:proofErr w:type="spellEnd"/>
+      <w:r>
+        <w:t xml:space="preserve"> Eintrag</w:t>
+      </w:r>
+      <w:r>
+        <w:t xml:space="preserve"> aktualisiert.</w:t>
+      </w:r>
+      <w:r>
+        <w:br/>
+      </w:r>
+      <w:r>
+        <w:t xml:space="preserve">Return: </w:t>
+      </w:r>
+      <w:proofErr w:type="spellStart"/>
+      <w:r>
+        <w:t>void</w:t>
+      </w:r>
+      <w:proofErr w:type="spellEnd"/>
+      <w:r>
+        <w:t xml:space="preserve">. </w:t>
+      </w:r>
+    </w:p>
+    <w:p>
+      <w:pPr>
+        <w:pStyle w:val="berschrift4"/>
+        <w:ind w:left="708"/>
+      </w:pPr>
+      <w:proofErr w:type="spellStart"/>
+      <w:r>
+        <w:t>Resolve</w:t>
+      </w:r>
+      <w:proofErr w:type="spellEnd"/>
+      <w:r>
+        <w:t>():</w:t>
+      </w:r>
+    </w:p>
+    <w:p>
+      <w:pPr>
+        <w:ind w:left="708"/>
+      </w:pPr>
+      <w:r>
+        <w:t xml:space="preserve">Definition: Sendet eine </w:t>
+      </w:r>
+      <w:proofErr w:type="spellStart"/>
+      <w:r>
+        <w:t>Resolve</w:t>
+      </w:r>
+      <w:proofErr w:type="spellEnd"/>
+      <w:r>
+        <w:t xml:space="preserve"> Anfrage an den </w:t>
+      </w:r>
+      <w:proofErr w:type="spellStart"/>
+      <w:r>
+        <w:t>NameServer</w:t>
+      </w:r>
+      <w:proofErr w:type="spellEnd"/>
+      <w:r>
+        <w:t xml:space="preserve"> gibt die Antwort als „</w:t>
+      </w:r>
+      <w:proofErr w:type="spellStart"/>
+      <w:r>
+        <w:t>object</w:t>
+      </w:r>
+      <w:proofErr w:type="spellEnd"/>
+      <w:r>
+        <w:t>“ zurück.</w:t>
+      </w:r>
+      <w:r>
+        <w:br/>
+      </w:r>
+      <w:r>
+        <w:t>Precondition Gültige NameService</w:t>
+      </w:r>
+      <w:r>
+        <w:t xml:space="preserve"> </w:t>
+      </w:r>
+      <w:proofErr w:type="spellStart"/>
+      <w:r>
+        <w:t>Adresse.</w:t>
+      </w:r>
+      <w:proofErr w:type="spellEnd"/>
+      <w:r>
+        <w:br/>
+      </w:r>
+      <w:proofErr w:type="spellStart"/>
+      <w:r>
+        <w:t>Postcondtion</w:t>
+      </w:r>
+      <w:proofErr w:type="spellEnd"/>
+      <w:r>
+        <w:t>: keine.</w:t>
+      </w:r>
+      <w:r>
+        <w:br/>
+      </w:r>
+      <w:r>
+        <w:t xml:space="preserve">Return: Die Antwort des </w:t>
+      </w:r>
+      <w:proofErr w:type="spellStart"/>
+      <w:r>
+        <w:t>NameServers</w:t>
+      </w:r>
+      <w:proofErr w:type="spellEnd"/>
+      <w:r>
+        <w:t>.</w:t>
+      </w:r>
+    </w:p>
+    <w:p>
+      <w:pPr>
+        <w:pStyle w:val="berschrift3"/>
+        <w:ind w:left="708"/>
+      </w:pPr>
+      <w:r>
+        <w:t>InvokationServer</w:t>
+      </w:r>
+      <w:r>
+        <w:t>.java</w:t>
+      </w:r>
+    </w:p>
+    <w:p>
+      <w:pPr>
+        <w:pStyle w:val="berschrift4"/>
+        <w:ind w:left="708"/>
+      </w:pPr>
+      <w:r>
+        <w:t>_</w:t>
+      </w:r>
+      <w:proofErr w:type="spellStart"/>
+      <w:r>
+        <w:t>ctor</w:t>
+      </w:r>
+      <w:proofErr w:type="spellEnd"/>
+      <w:r>
+        <w:t>():</w:t>
+      </w:r>
+    </w:p>
+    <w:p>
+      <w:pPr>
+        <w:ind w:left="708"/>
+      </w:pPr>
+      <w:r>
+        <w:t xml:space="preserve">Definition: Initialisiert einen neuen </w:t>
+      </w:r>
+      <w:proofErr w:type="spellStart"/>
+      <w:r>
+        <w:t>WelcomeSocket</w:t>
+      </w:r>
+      <w:proofErr w:type="spellEnd"/>
+      <w:r>
+        <w:t>. Um mehrere Middlewares auf einem Rechner zu erlauben</w:t>
+      </w:r>
+      <w:r>
+        <w:t>, sollte dieser per Zufall ge</w:t>
+      </w:r>
+      <w:r>
+        <w:t>setz</w:t>
+      </w:r>
+      <w:r>
+        <w:t>t</w:t>
+      </w:r>
+      <w:r>
+        <w:t xml:space="preserve"> werden. Ist er belegt, wird ein anderer Verwendet. Welcher Port verwendet wird</w:t>
+      </w:r>
+      <w:r>
+        <w:t xml:space="preserve">, kann über ein </w:t>
+      </w:r>
+      <w:proofErr w:type="spellStart"/>
+      <w:r>
+        <w:t>getter</w:t>
+      </w:r>
+      <w:proofErr w:type="spellEnd"/>
+      <w:r>
+        <w:t xml:space="preserve"> abgerufen werden.</w:t>
+      </w:r>
+      <w:r>
+        <w:br/>
+      </w:r>
+      <w:r>
+        <w:t>Preco</w:t>
+      </w:r>
+      <w:r>
+        <w:t xml:space="preserve">ndition: </w:t>
+      </w:r>
+      <w:proofErr w:type="spellStart"/>
+      <w:r>
+        <w:t>HashMap</w:t>
+      </w:r>
+      <w:proofErr w:type="spellEnd"/>
+      <w:r>
+        <w:t xml:space="preserve"> initialisiert.</w:t>
+      </w:r>
+      <w:r>
+        <w:br/>
+        <w:t>Postcondition: keine.</w:t>
+      </w:r>
+      <w:r>
+        <w:br/>
+      </w:r>
+      <w:r>
+        <w:t xml:space="preserve">Return: </w:t>
+      </w:r>
+      <w:proofErr w:type="spellStart"/>
+      <w:r>
+        <w:t>void</w:t>
+      </w:r>
+      <w:proofErr w:type="spellEnd"/>
+      <w:r>
+        <w:t>.</w:t>
+      </w:r>
+    </w:p>
+    <w:p>
+      <w:pPr>
+        <w:pStyle w:val="berschrift4"/>
+        <w:ind w:left="708"/>
+      </w:pPr>
+      <w:r>
+        <w:t>Run():</w:t>
+      </w:r>
+    </w:p>
+    <w:p>
+      <w:pPr>
+        <w:ind w:left="708"/>
+      </w:pPr>
+      <w:r>
+        <w:t xml:space="preserve">Definition: Nimmt alle Verbindungen von den Clients entgegen und startet einen eigenen Thread für diese. Limitiert die Anzahl der gleichzeitigen Verbindungen. Alle </w:t>
+      </w:r>
+      <w:proofErr w:type="spellStart"/>
+      <w:r>
+        <w:t>SkeletonThreads</w:t>
+      </w:r>
+      <w:proofErr w:type="spellEnd"/>
+      <w:r>
+        <w:t xml:space="preserve"> erhalten eine Referenz auf die </w:t>
+      </w:r>
+      <w:proofErr w:type="spellStart"/>
+      <w:r>
+        <w:t>Ha</w:t>
+      </w:r>
+      <w:r>
+        <w:t>shMap</w:t>
+      </w:r>
+      <w:proofErr w:type="spellEnd"/>
+      <w:r>
+        <w:t xml:space="preserve"> mit den Objektreferenzen.</w:t>
+      </w:r>
+      <w:r>
+        <w:br/>
+        <w:t xml:space="preserve">Precondition: Port </w:t>
+      </w:r>
+      <w:proofErr w:type="spellStart"/>
+      <w:r>
+        <w:t>frei.</w:t>
+      </w:r>
+      <w:proofErr w:type="spellEnd"/>
+      <w:r>
+        <w:br/>
+      </w:r>
+      <w:r>
+        <w:t>Postcond</w:t>
+      </w:r>
+      <w:r>
+        <w:t>i</w:t>
+      </w:r>
+      <w:r>
+        <w:t>tion: keine.</w:t>
+      </w:r>
+      <w:r>
+        <w:br/>
+      </w:r>
+      <w:r>
+        <w:t xml:space="preserve">Return: </w:t>
+      </w:r>
+      <w:proofErr w:type="spellStart"/>
+      <w:r>
+        <w:t>void</w:t>
+      </w:r>
+      <w:proofErr w:type="spellEnd"/>
+      <w:r>
+        <w:t>.</w:t>
+      </w:r>
+    </w:p>
+    <w:p>
+      <w:pPr>
+        <w:pStyle w:val="berschrift3"/>
+        <w:ind w:left="708"/>
+      </w:pPr>
+      <w:r>
+        <w:t>Skelleton.java</w:t>
+      </w:r>
+    </w:p>
+    <w:p>
+      <w:pPr>
+        <w:pStyle w:val="berschrift4"/>
+        <w:ind w:left="708"/>
+      </w:pPr>
+      <w:r>
+        <w:t>Run():</w:t>
+      </w:r>
+    </w:p>
+    <w:p>
+      <w:pPr>
+        <w:ind w:left="708"/>
+      </w:pPr>
+      <w:r>
+        <w:t xml:space="preserve">Definition: Eigener Thread. Führt den eigentlichen Methoden-Aufruf aus. Die eingehenden Anfragen werden Zunächst </w:t>
+      </w:r>
+      <w:proofErr w:type="spellStart"/>
+      <w:r>
+        <w:t>geparsed</w:t>
+      </w:r>
+      <w:proofErr w:type="spellEnd"/>
+      <w:r>
+        <w:t xml:space="preserve"> (siehe Netzwerkprotokoll). Anschließend wird mittels dem Namen die entsprechende </w:t>
+      </w:r>
+      <w:proofErr w:type="spellStart"/>
+      <w:r>
+        <w:t>Servant</w:t>
+      </w:r>
+      <w:proofErr w:type="spellEnd"/>
+      <w:r>
+        <w:t xml:space="preserve">-Referenz aus der </w:t>
+      </w:r>
+      <w:proofErr w:type="spellStart"/>
+      <w:r>
+        <w:t>HashMap</w:t>
+      </w:r>
+      <w:proofErr w:type="spellEnd"/>
+      <w:r>
+        <w:t xml:space="preserve"> rausgesucht und die  Parameter in Ihre echten Datentypen konvertiert. Die Aufrufe sollten mit </w:t>
+      </w:r>
+      <w:proofErr w:type="spellStart"/>
+      <w:r>
+        <w:t>try</w:t>
+      </w:r>
+      <w:proofErr w:type="spellEnd"/>
+      <w:r>
+        <w:t>-catch eingeschlossen werden um als Antwort auch Exceptions zurückgeben zu können.</w:t>
+      </w:r>
+      <w:r>
+        <w:br/>
+      </w:r>
+      <w:r>
+        <w:t>Precondition: Gültige Anfrage/</w:t>
+      </w:r>
+      <w:proofErr w:type="spellStart"/>
+      <w:r>
+        <w:t>Paket.</w:t>
+      </w:r>
+      <w:proofErr w:type="spellEnd"/>
+      <w:r>
+        <w:br/>
+      </w:r>
+      <w:proofErr w:type="spellStart"/>
+      <w:r>
+        <w:lastRenderedPageBreak/>
+        <w:t>Postcondtion</w:t>
+      </w:r>
+      <w:proofErr w:type="spellEnd"/>
+      <w:r>
+        <w:t>: Die Methode wurde aufgerufen.</w:t>
+      </w:r>
+      <w:r>
+        <w:br/>
+      </w:r>
+      <w:r>
+        <w:t xml:space="preserve">Return: </w:t>
+      </w:r>
+      <w:proofErr w:type="spellStart"/>
+      <w:r>
+        <w:t>void</w:t>
+      </w:r>
+      <w:proofErr w:type="spellEnd"/>
+      <w:r>
+        <w:t>.</w:t>
+      </w:r>
+    </w:p>
+    <w:p>
+      <w:pPr>
+        <w:pStyle w:val="berschrift1"/>
+      </w:pPr>
+      <w:r>
+        <w:t>5 Netzwerk Protokoll</w:t>
+      </w:r>
+    </w:p>
+    <w:p>
+      <w:r>
+        <w:t xml:space="preserve">Im Folgenden ist der Aufbau und der Zweck der einzelnen Nachricht die in dem System verschickt </w:t>
+      </w:r>
+      <w:proofErr w:type="gramStart"/>
+      <w:r>
+        <w:t>werden</w:t>
+      </w:r>
+      <w:proofErr w:type="gramEnd"/>
+      <w:r>
+        <w:t xml:space="preserve"> beschrieben.</w:t>
+      </w:r>
+      <w:r>
+        <w:t xml:space="preserve"> Grundsätzlich sind Parameter durch einen Doppelpunkt getrennt.</w:t>
       </w:r>
     </w:p>
     <w:p>
@@ -272,39 +2145,235 @@
         <w:pStyle w:val="berschrift2"/>
       </w:pPr>
       <w:r>
-        <w:t>accessor_one.jar</w:t>
+        <w:t xml:space="preserve">NameService </w:t>
+      </w:r>
+      <w:r>
+        <w:sym w:font="Wingdings" w:char="F0DF"/>
+      </w:r>
+      <w:r>
+        <w:sym w:font="Wingdings" w:char="F0E0"/>
+      </w:r>
+      <w:r>
+        <w:t xml:space="preserve"> </w:t>
+      </w:r>
+      <w:proofErr w:type="spellStart"/>
+      <w:r>
+        <w:t>NameServiceProxy</w:t>
+      </w:r>
+      <w:proofErr w:type="spellEnd"/>
+    </w:p>
+    <w:p>
+      <w:r>
+        <w:t>Definition: „</w:t>
+      </w:r>
+      <w:proofErr w:type="spellStart"/>
+      <w:r>
+        <w:t>rebind:skellton_host:skelleton_port:name</w:t>
+      </w:r>
+      <w:proofErr w:type="spellEnd"/>
+      <w:r>
+        <w:t>“</w:t>
+      </w:r>
+      <w:r>
+        <w:br/>
+      </w:r>
+      <w:r>
+        <w:t xml:space="preserve">Verwendung: Anfrage von </w:t>
+      </w:r>
+      <w:proofErr w:type="spellStart"/>
+      <w:r>
+        <w:t>NameServiceProxy</w:t>
+      </w:r>
+      <w:proofErr w:type="spellEnd"/>
+      <w:r>
+        <w:t xml:space="preserve"> an NameService. Setzt einen neuen Eintrag „</w:t>
+      </w:r>
+      <w:proofErr w:type="spellStart"/>
+      <w:r>
+        <w:t>name</w:t>
+      </w:r>
+      <w:proofErr w:type="spellEnd"/>
+      <w:r>
+        <w:t>“</w:t>
+      </w:r>
+      <w:r>
+        <w:br/>
+      </w:r>
+      <w:r>
+        <w:t>Antwort: Keine.</w:t>
+      </w:r>
+    </w:p>
+    <w:p/>
+    <w:p>
+      <w:r>
+        <w:t>Definition: „</w:t>
+      </w:r>
+      <w:proofErr w:type="spellStart"/>
+      <w:r>
+        <w:t>resolve:name</w:t>
+      </w:r>
+      <w:proofErr w:type="spellEnd"/>
+      <w:r>
+        <w:t>“</w:t>
+      </w:r>
+      <w:r>
+        <w:br/>
+      </w:r>
+      <w:r>
+        <w:t xml:space="preserve">Verwendung: Anfrage vom </w:t>
+      </w:r>
+      <w:proofErr w:type="spellStart"/>
+      <w:r>
+        <w:t>NameServerProxy</w:t>
+      </w:r>
+      <w:proofErr w:type="spellEnd"/>
+      <w:r>
+        <w:t xml:space="preserve"> an NameService: Fragt die Ver</w:t>
+      </w:r>
+      <w:r>
+        <w:t>bindungsdaten zu einem Name ab.</w:t>
+      </w:r>
+      <w:r>
+        <w:br/>
+      </w:r>
+      <w:r>
+        <w:t>Antwort: „</w:t>
+      </w:r>
+      <w:proofErr w:type="spellStart"/>
+      <w:r>
+        <w:t>name:skellton_host:skelleton_port</w:t>
+      </w:r>
+      <w:proofErr w:type="spellEnd"/>
+      <w:r>
+        <w:t>“</w:t>
+      </w:r>
+    </w:p>
+    <w:p/>
+    <w:p>
+      <w:r>
+        <w:t>Definition: „</w:t>
+      </w:r>
+      <w:proofErr w:type="spellStart"/>
+      <w:r>
+        <w:t>close</w:t>
+      </w:r>
+      <w:proofErr w:type="spellEnd"/>
+      <w:r>
+        <w:t>“</w:t>
+      </w:r>
+      <w:r>
+        <w:br/>
+      </w:r>
+      <w:r>
+        <w:t>Verwendung: Schließt eine Verbindung ordnungsgemäß.</w:t>
+      </w:r>
+      <w:r>
+        <w:br/>
+        <w:t>Antwort: Keine.</w:t>
       </w:r>
     </w:p>
     <w:p>
       <w:pPr>
         <w:pStyle w:val="berschrift2"/>
       </w:pPr>
-      <w:r>
-        <w:t>accessor_two.jar</w:t>
-      </w:r>
-    </w:p>
-    <w:p>
-      <w:pPr>
-        <w:pStyle w:val="berschrift2"/>
-      </w:pPr>
-      <w:r>
-        <w:t>unknown.jar</w:t>
-      </w:r>
-    </w:p>
-    <w:p>
-      <w:pPr>
-        <w:pStyle w:val="berschrift2"/>
-      </w:pPr>
-      <w:r>
-        <w:t>mysterious.jar</w:t>
-      </w:r>
-    </w:p>
-    <w:p>
-      <w:pPr>
-        <w:pStyle w:val="berschrift2"/>
-      </w:pPr>
-      <w:r>
-        <w:t>something.jar</w:t>
+      <w:proofErr w:type="spellStart"/>
+      <w:r>
+        <w:t>Acessor</w:t>
+      </w:r>
+      <w:proofErr w:type="spellEnd"/>
+      <w:r>
+        <w:t>(</w:t>
+      </w:r>
+      <w:proofErr w:type="spellStart"/>
+      <w:r>
+        <w:t>Stub</w:t>
+      </w:r>
+      <w:proofErr w:type="spellEnd"/>
+      <w:r>
+        <w:t xml:space="preserve">) </w:t>
+      </w:r>
+      <w:r>
+        <w:sym w:font="Wingdings" w:char="F0DF"/>
+      </w:r>
+      <w:r>
+        <w:sym w:font="Wingdings" w:char="F0E0"/>
+      </w:r>
+      <w:r>
+        <w:t xml:space="preserve"> </w:t>
+      </w:r>
+      <w:proofErr w:type="spellStart"/>
+      <w:r>
+        <w:t>Skelleton</w:t>
+      </w:r>
+      <w:proofErr w:type="spellEnd"/>
+    </w:p>
+    <w:p>
+      <w:r>
+        <w:rPr>
+          <w:lang w:val="en-US"/>
+        </w:rPr>
+        <w:t>Definition: „name</w:t>
+      </w:r>
+      <w:proofErr w:type="gramStart"/>
+      <w:r>
+        <w:rPr>
+          <w:lang w:val="en-US"/>
+        </w:rPr>
+        <w:t>:method</w:t>
+      </w:r>
+      <w:proofErr w:type="gramEnd"/>
+      <w:r>
+        <w:rPr>
+          <w:lang w:val="en-US"/>
+        </w:rPr>
+        <w:t>_name:parameter1:….“</w:t>
+      </w:r>
+      <w:r>
+        <w:rPr>
+          <w:lang w:val="en-US"/>
+        </w:rPr>
+        <w:br/>
+      </w:r>
+      <w:r>
+        <w:t xml:space="preserve">Verwendung: Übertragen von Methodenaufrufen. Anzahl </w:t>
+      </w:r>
+      <w:r>
+        <w:t xml:space="preserve">der </w:t>
+      </w:r>
+      <w:proofErr w:type="spellStart"/>
+      <w:r>
+        <w:t>Paramter</w:t>
+      </w:r>
+      <w:proofErr w:type="spellEnd"/>
+      <w:r>
+        <w:t xml:space="preserve"> abhängig von </w:t>
+      </w:r>
+      <w:proofErr w:type="spellStart"/>
+      <w:r>
+        <w:t>stub.</w:t>
+      </w:r>
+      <w:proofErr w:type="spellEnd"/>
+      <w:r>
+        <w:br/>
+      </w:r>
+      <w:r>
+        <w:t>Antwort: „</w:t>
+      </w:r>
+      <w:proofErr w:type="spellStart"/>
+      <w:r>
+        <w:t>result:ergebniss</w:t>
+      </w:r>
+      <w:proofErr w:type="spellEnd"/>
+      <w:r>
+        <w:t>“ / „</w:t>
+      </w:r>
+      <w:proofErr w:type="spellStart"/>
+      <w:r>
+        <w:t>exception_name:message</w:t>
+      </w:r>
+      <w:proofErr w:type="spellEnd"/>
+      <w:r>
+        <w:t>“</w:t>
       </w:r>
     </w:p>
     <w:p>
@@ -312,11 +2381,13 @@
         <w:pStyle w:val="berschrift1"/>
         <w:numPr>
           <w:ilvl w:val="0"/>
-          <w:numId w:val="2"/>
+          <w:numId w:val="6"/>
         </w:numPr>
       </w:pPr>
-      <w:r>
-        <w:t>Sequenzdiagrammen</w:t>
+      <w:bookmarkStart w:id="0" w:name="_GoBack"/>
+      <w:bookmarkEnd w:id="0"/>
+      <w:r>
+        <w:t>Sequenzdiagramm</w:t>
       </w:r>
     </w:p>
     <w:sectPr>
@@ -333,9 +2404,9 @@
 <w:numbering xmlns:wpc="http://schemas.microsoft.com/office/word/2010/wordprocessingCanvas" xmlns:mc="http://schemas.openxmlformats.org/markup-compatibility/2006" xmlns:o="urn:schemas-microsoft-com:office:office" xmlns:r="http://schemas.openxmlformats.org/officeDocument/2006/relationships" xmlns:m="http://schemas.openxmlformats.org/officeDocument/2006/math" xmlns:v="urn:schemas-microsoft-com:vml" xmlns:wp14="http://schemas.microsoft.com/office/word/2010/wordprocessingDrawing" xmlns:wp="http://schemas.openxmlformats.org/drawingml/2006/wordprocessingDrawing" xmlns:w10="urn:schemas-microsoft-com:office:word" xmlns:w="http://schemas.openxmlformats.org/wordprocessingml/2006/main" xmlns:w14="http://schemas.microsoft.com/office/word/2010/wordml" xmlns:w15="http://schemas.microsoft.com/office/word/2012/wordml" xmlns:wpg="http://schemas.microsoft.com/office/word/2010/wordprocessingGroup" xmlns:wpi="http://schemas.microsoft.com/office/word/2010/wordprocessingInk" xmlns:wne="http://schemas.microsoft.com/office/word/2006/wordml" xmlns:wps="http://schemas.microsoft.com/office/word/2010/wordprocessingShape" mc:Ignorable="w14 w15 wp14">
   <w:abstractNum w:abstractNumId="0" w15:restartNumberingAfterBreak="0">
     <w:nsid w:val="0F392345"/>
-    <w:multiLevelType w:val="hybridMultilevel"/>
-    <w:tmpl w:val="8A2C4E5E"/>
-    <w:lvl w:ilvl="0" w:tplc="0407000F">
+    <w:multiLevelType w:val="multilevel"/>
+    <w:tmpl w:val="F0EC1C9A"/>
+    <w:lvl w:ilvl="0">
       <w:start w:val="1"/>
       <w:numFmt w:val="decimal"/>
       <w:lvlText w:val="%1."/>
@@ -347,13 +2418,473 @@
         <w:rFonts w:hint="default"/>
       </w:rPr>
     </w:lvl>
+    <w:lvl w:ilvl="1">
+      <w:start w:val="3"/>
+      <w:numFmt w:val="decimal"/>
+      <w:isLgl/>
+      <w:lvlText w:val="%1.%2"/>
+      <w:lvlJc w:val="left"/>
+      <w:pPr>
+        <w:ind w:left="750" w:hanging="390"/>
+      </w:pPr>
+      <w:rPr>
+        <w:rFonts w:hint="default"/>
+      </w:rPr>
+    </w:lvl>
+    <w:lvl w:ilvl="2">
+      <w:start w:val="1"/>
+      <w:numFmt w:val="decimal"/>
+      <w:isLgl/>
+      <w:lvlText w:val="%1.%2.%3"/>
+      <w:lvlJc w:val="left"/>
+      <w:pPr>
+        <w:ind w:left="1080" w:hanging="720"/>
+      </w:pPr>
+      <w:rPr>
+        <w:rFonts w:hint="default"/>
+      </w:rPr>
+    </w:lvl>
+    <w:lvl w:ilvl="3">
+      <w:start w:val="1"/>
+      <w:numFmt w:val="decimal"/>
+      <w:isLgl/>
+      <w:lvlText w:val="%1.%2.%3.%4"/>
+      <w:lvlJc w:val="left"/>
+      <w:pPr>
+        <w:ind w:left="1080" w:hanging="720"/>
+      </w:pPr>
+      <w:rPr>
+        <w:rFonts w:hint="default"/>
+      </w:rPr>
+    </w:lvl>
+    <w:lvl w:ilvl="4">
+      <w:start w:val="1"/>
+      <w:numFmt w:val="decimal"/>
+      <w:isLgl/>
+      <w:lvlText w:val="%1.%2.%3.%4.%5"/>
+      <w:lvlJc w:val="left"/>
+      <w:pPr>
+        <w:ind w:left="1440" w:hanging="1080"/>
+      </w:pPr>
+      <w:rPr>
+        <w:rFonts w:hint="default"/>
+      </w:rPr>
+    </w:lvl>
+    <w:lvl w:ilvl="5">
+      <w:start w:val="1"/>
+      <w:numFmt w:val="decimal"/>
+      <w:isLgl/>
+      <w:lvlText w:val="%1.%2.%3.%4.%5.%6"/>
+      <w:lvlJc w:val="left"/>
+      <w:pPr>
+        <w:ind w:left="1800" w:hanging="1440"/>
+      </w:pPr>
+      <w:rPr>
+        <w:rFonts w:hint="default"/>
+      </w:rPr>
+    </w:lvl>
+    <w:lvl w:ilvl="6">
+      <w:start w:val="1"/>
+      <w:numFmt w:val="decimal"/>
+      <w:isLgl/>
+      <w:lvlText w:val="%1.%2.%3.%4.%5.%6.%7"/>
+      <w:lvlJc w:val="left"/>
+      <w:pPr>
+        <w:ind w:left="1800" w:hanging="1440"/>
+      </w:pPr>
+      <w:rPr>
+        <w:rFonts w:hint="default"/>
+      </w:rPr>
+    </w:lvl>
+    <w:lvl w:ilvl="7">
+      <w:start w:val="1"/>
+      <w:numFmt w:val="decimal"/>
+      <w:isLgl/>
+      <w:lvlText w:val="%1.%2.%3.%4.%5.%6.%7.%8"/>
+      <w:lvlJc w:val="left"/>
+      <w:pPr>
+        <w:ind w:left="2160" w:hanging="1800"/>
+      </w:pPr>
+      <w:rPr>
+        <w:rFonts w:hint="default"/>
+      </w:rPr>
+    </w:lvl>
+    <w:lvl w:ilvl="8">
+      <w:start w:val="1"/>
+      <w:numFmt w:val="decimal"/>
+      <w:isLgl/>
+      <w:lvlText w:val="%1.%2.%3.%4.%5.%6.%7.%8.%9"/>
+      <w:lvlJc w:val="left"/>
+      <w:pPr>
+        <w:ind w:left="2160" w:hanging="1800"/>
+      </w:pPr>
+      <w:rPr>
+        <w:rFonts w:hint="default"/>
+      </w:rPr>
+    </w:lvl>
+  </w:abstractNum>
+  <w:abstractNum w:abstractNumId="1" w15:restartNumberingAfterBreak="0">
+    <w:nsid w:val="112E4F8E"/>
+    <w:multiLevelType w:val="multilevel"/>
+    <w:tmpl w:val="3A7AAD16"/>
+    <w:lvl w:ilvl="0">
+      <w:start w:val="2"/>
+      <w:numFmt w:val="decimal"/>
+      <w:lvlText w:val="%1"/>
+      <w:lvlJc w:val="left"/>
+      <w:pPr>
+        <w:ind w:left="720" w:hanging="360"/>
+      </w:pPr>
+      <w:rPr>
+        <w:rFonts w:hint="default"/>
+      </w:rPr>
+    </w:lvl>
+    <w:lvl w:ilvl="1">
+      <w:start w:val="2"/>
+      <w:numFmt w:val="decimal"/>
+      <w:lvlText w:val="%1.%2"/>
+      <w:lvlJc w:val="left"/>
+      <w:pPr>
+        <w:ind w:left="1440" w:hanging="360"/>
+      </w:pPr>
+      <w:rPr>
+        <w:rFonts w:hint="default"/>
+      </w:rPr>
+    </w:lvl>
+    <w:lvl w:ilvl="2">
+      <w:start w:val="1"/>
+      <w:numFmt w:val="decimal"/>
+      <w:lvlText w:val="%1.%2.%3"/>
+      <w:lvlJc w:val="left"/>
+      <w:pPr>
+        <w:ind w:left="2520" w:hanging="720"/>
+      </w:pPr>
+      <w:rPr>
+        <w:rFonts w:hint="default"/>
+      </w:rPr>
+    </w:lvl>
+    <w:lvl w:ilvl="3">
+      <w:start w:val="1"/>
+      <w:numFmt w:val="decimal"/>
+      <w:lvlText w:val="%1.%2.%3.%4"/>
+      <w:lvlJc w:val="left"/>
+      <w:pPr>
+        <w:ind w:left="3240" w:hanging="720"/>
+      </w:pPr>
+      <w:rPr>
+        <w:rFonts w:hint="default"/>
+      </w:rPr>
+    </w:lvl>
+    <w:lvl w:ilvl="4">
+      <w:start w:val="1"/>
+      <w:numFmt w:val="decimal"/>
+      <w:lvlText w:val="%1.%2.%3.%4.%5"/>
+      <w:lvlJc w:val="left"/>
+      <w:pPr>
+        <w:ind w:left="4320" w:hanging="1080"/>
+      </w:pPr>
+      <w:rPr>
+        <w:rFonts w:hint="default"/>
+      </w:rPr>
+    </w:lvl>
+    <w:lvl w:ilvl="5">
+      <w:start w:val="1"/>
+      <w:numFmt w:val="decimal"/>
+      <w:lvlText w:val="%1.%2.%3.%4.%5.%6"/>
+      <w:lvlJc w:val="left"/>
+      <w:pPr>
+        <w:ind w:left="5400" w:hanging="1440"/>
+      </w:pPr>
+      <w:rPr>
+        <w:rFonts w:hint="default"/>
+      </w:rPr>
+    </w:lvl>
+    <w:lvl w:ilvl="6">
+      <w:start w:val="1"/>
+      <w:numFmt w:val="decimal"/>
+      <w:lvlText w:val="%1.%2.%3.%4.%5.%6.%7"/>
+      <w:lvlJc w:val="left"/>
+      <w:pPr>
+        <w:ind w:left="6120" w:hanging="1440"/>
+      </w:pPr>
+      <w:rPr>
+        <w:rFonts w:hint="default"/>
+      </w:rPr>
+    </w:lvl>
+    <w:lvl w:ilvl="7">
+      <w:start w:val="1"/>
+      <w:numFmt w:val="decimal"/>
+      <w:lvlText w:val="%1.%2.%3.%4.%5.%6.%7.%8"/>
+      <w:lvlJc w:val="left"/>
+      <w:pPr>
+        <w:ind w:left="7200" w:hanging="1800"/>
+      </w:pPr>
+      <w:rPr>
+        <w:rFonts w:hint="default"/>
+      </w:rPr>
+    </w:lvl>
+    <w:lvl w:ilvl="8">
+      <w:start w:val="1"/>
+      <w:numFmt w:val="decimal"/>
+      <w:lvlText w:val="%1.%2.%3.%4.%5.%6.%7.%8.%9"/>
+      <w:lvlJc w:val="left"/>
+      <w:pPr>
+        <w:ind w:left="7920" w:hanging="1800"/>
+      </w:pPr>
+      <w:rPr>
+        <w:rFonts w:hint="default"/>
+      </w:rPr>
+    </w:lvl>
+  </w:abstractNum>
+  <w:abstractNum w:abstractNumId="2" w15:restartNumberingAfterBreak="0">
+    <w:nsid w:val="531C146B"/>
+    <w:multiLevelType w:val="hybridMultilevel"/>
+    <w:tmpl w:val="83E2D4BE"/>
+    <w:lvl w:ilvl="0" w:tplc="027240FC">
+      <w:start w:val="2"/>
+      <w:numFmt w:val="bullet"/>
+      <w:lvlText w:val="-"/>
+      <w:lvlJc w:val="left"/>
+      <w:pPr>
+        <w:ind w:left="1068" w:hanging="360"/>
+      </w:pPr>
+      <w:rPr>
+        <w:rFonts w:ascii="Calibri" w:eastAsiaTheme="minorHAnsi" w:hAnsi="Calibri" w:cstheme="minorBidi" w:hint="default"/>
+      </w:rPr>
+    </w:lvl>
+    <w:lvl w:ilvl="1" w:tplc="04070003" w:tentative="1">
+      <w:start w:val="1"/>
+      <w:numFmt w:val="bullet"/>
+      <w:lvlText w:val="o"/>
+      <w:lvlJc w:val="left"/>
+      <w:pPr>
+        <w:ind w:left="1788" w:hanging="360"/>
+      </w:pPr>
+      <w:rPr>
+        <w:rFonts w:ascii="Courier New" w:hAnsi="Courier New" w:cs="Courier New" w:hint="default"/>
+      </w:rPr>
+    </w:lvl>
+    <w:lvl w:ilvl="2" w:tplc="04070005" w:tentative="1">
+      <w:start w:val="1"/>
+      <w:numFmt w:val="bullet"/>
+      <w:lvlText w:val=""/>
+      <w:lvlJc w:val="left"/>
+      <w:pPr>
+        <w:ind w:left="2508" w:hanging="360"/>
+      </w:pPr>
+      <w:rPr>
+        <w:rFonts w:ascii="Wingdings" w:hAnsi="Wingdings" w:hint="default"/>
+      </w:rPr>
+    </w:lvl>
+    <w:lvl w:ilvl="3" w:tplc="04070001" w:tentative="1">
+      <w:start w:val="1"/>
+      <w:numFmt w:val="bullet"/>
+      <w:lvlText w:val=""/>
+      <w:lvlJc w:val="left"/>
+      <w:pPr>
+        <w:ind w:left="3228" w:hanging="360"/>
+      </w:pPr>
+      <w:rPr>
+        <w:rFonts w:ascii="Symbol" w:hAnsi="Symbol" w:hint="default"/>
+      </w:rPr>
+    </w:lvl>
+    <w:lvl w:ilvl="4" w:tplc="04070003" w:tentative="1">
+      <w:start w:val="1"/>
+      <w:numFmt w:val="bullet"/>
+      <w:lvlText w:val="o"/>
+      <w:lvlJc w:val="left"/>
+      <w:pPr>
+        <w:ind w:left="3948" w:hanging="360"/>
+      </w:pPr>
+      <w:rPr>
+        <w:rFonts w:ascii="Courier New" w:hAnsi="Courier New" w:cs="Courier New" w:hint="default"/>
+      </w:rPr>
+    </w:lvl>
+    <w:lvl w:ilvl="5" w:tplc="04070005" w:tentative="1">
+      <w:start w:val="1"/>
+      <w:numFmt w:val="bullet"/>
+      <w:lvlText w:val=""/>
+      <w:lvlJc w:val="left"/>
+      <w:pPr>
+        <w:ind w:left="4668" w:hanging="360"/>
+      </w:pPr>
+      <w:rPr>
+        <w:rFonts w:ascii="Wingdings" w:hAnsi="Wingdings" w:hint="default"/>
+      </w:rPr>
+    </w:lvl>
+    <w:lvl w:ilvl="6" w:tplc="04070001" w:tentative="1">
+      <w:start w:val="1"/>
+      <w:numFmt w:val="bullet"/>
+      <w:lvlText w:val=""/>
+      <w:lvlJc w:val="left"/>
+      <w:pPr>
+        <w:ind w:left="5388" w:hanging="360"/>
+      </w:pPr>
+      <w:rPr>
+        <w:rFonts w:ascii="Symbol" w:hAnsi="Symbol" w:hint="default"/>
+      </w:rPr>
+    </w:lvl>
+    <w:lvl w:ilvl="7" w:tplc="04070003" w:tentative="1">
+      <w:start w:val="1"/>
+      <w:numFmt w:val="bullet"/>
+      <w:lvlText w:val="o"/>
+      <w:lvlJc w:val="left"/>
+      <w:pPr>
+        <w:ind w:left="6108" w:hanging="360"/>
+      </w:pPr>
+      <w:rPr>
+        <w:rFonts w:ascii="Courier New" w:hAnsi="Courier New" w:cs="Courier New" w:hint="default"/>
+      </w:rPr>
+    </w:lvl>
+    <w:lvl w:ilvl="8" w:tplc="04070005" w:tentative="1">
+      <w:start w:val="1"/>
+      <w:numFmt w:val="bullet"/>
+      <w:lvlText w:val=""/>
+      <w:lvlJc w:val="left"/>
+      <w:pPr>
+        <w:ind w:left="6828" w:hanging="360"/>
+      </w:pPr>
+      <w:rPr>
+        <w:rFonts w:ascii="Wingdings" w:hAnsi="Wingdings" w:hint="default"/>
+      </w:rPr>
+    </w:lvl>
+  </w:abstractNum>
+  <w:abstractNum w:abstractNumId="3" w15:restartNumberingAfterBreak="0">
+    <w:nsid w:val="53D96FF3"/>
+    <w:multiLevelType w:val="multilevel"/>
+    <w:tmpl w:val="3A7AAD16"/>
+    <w:lvl w:ilvl="0">
+      <w:start w:val="2"/>
+      <w:numFmt w:val="decimal"/>
+      <w:lvlText w:val="%1"/>
+      <w:lvlJc w:val="left"/>
+      <w:pPr>
+        <w:ind w:left="720" w:hanging="360"/>
+      </w:pPr>
+      <w:rPr>
+        <w:rFonts w:hint="default"/>
+      </w:rPr>
+    </w:lvl>
+    <w:lvl w:ilvl="1">
+      <w:start w:val="2"/>
+      <w:numFmt w:val="decimal"/>
+      <w:lvlText w:val="%1.%2"/>
+      <w:lvlJc w:val="left"/>
+      <w:pPr>
+        <w:ind w:left="1440" w:hanging="360"/>
+      </w:pPr>
+      <w:rPr>
+        <w:rFonts w:hint="default"/>
+      </w:rPr>
+    </w:lvl>
+    <w:lvl w:ilvl="2">
+      <w:start w:val="1"/>
+      <w:numFmt w:val="decimal"/>
+      <w:lvlText w:val="%1.%2.%3"/>
+      <w:lvlJc w:val="left"/>
+      <w:pPr>
+        <w:ind w:left="2520" w:hanging="720"/>
+      </w:pPr>
+      <w:rPr>
+        <w:rFonts w:hint="default"/>
+      </w:rPr>
+    </w:lvl>
+    <w:lvl w:ilvl="3">
+      <w:start w:val="1"/>
+      <w:numFmt w:val="decimal"/>
+      <w:lvlText w:val="%1.%2.%3.%4"/>
+      <w:lvlJc w:val="left"/>
+      <w:pPr>
+        <w:ind w:left="3240" w:hanging="720"/>
+      </w:pPr>
+      <w:rPr>
+        <w:rFonts w:hint="default"/>
+      </w:rPr>
+    </w:lvl>
+    <w:lvl w:ilvl="4">
+      <w:start w:val="1"/>
+      <w:numFmt w:val="decimal"/>
+      <w:lvlText w:val="%1.%2.%3.%4.%5"/>
+      <w:lvlJc w:val="left"/>
+      <w:pPr>
+        <w:ind w:left="4320" w:hanging="1080"/>
+      </w:pPr>
+      <w:rPr>
+        <w:rFonts w:hint="default"/>
+      </w:rPr>
+    </w:lvl>
+    <w:lvl w:ilvl="5">
+      <w:start w:val="1"/>
+      <w:numFmt w:val="decimal"/>
+      <w:lvlText w:val="%1.%2.%3.%4.%5.%6"/>
+      <w:lvlJc w:val="left"/>
+      <w:pPr>
+        <w:ind w:left="5400" w:hanging="1440"/>
+      </w:pPr>
+      <w:rPr>
+        <w:rFonts w:hint="default"/>
+      </w:rPr>
+    </w:lvl>
+    <w:lvl w:ilvl="6">
+      <w:start w:val="1"/>
+      <w:numFmt w:val="decimal"/>
+      <w:lvlText w:val="%1.%2.%3.%4.%5.%6.%7"/>
+      <w:lvlJc w:val="left"/>
+      <w:pPr>
+        <w:ind w:left="6120" w:hanging="1440"/>
+      </w:pPr>
+      <w:rPr>
+        <w:rFonts w:hint="default"/>
+      </w:rPr>
+    </w:lvl>
+    <w:lvl w:ilvl="7">
+      <w:start w:val="1"/>
+      <w:numFmt w:val="decimal"/>
+      <w:lvlText w:val="%1.%2.%3.%4.%5.%6.%7.%8"/>
+      <w:lvlJc w:val="left"/>
+      <w:pPr>
+        <w:ind w:left="7200" w:hanging="1800"/>
+      </w:pPr>
+      <w:rPr>
+        <w:rFonts w:hint="default"/>
+      </w:rPr>
+    </w:lvl>
+    <w:lvl w:ilvl="8">
+      <w:start w:val="1"/>
+      <w:numFmt w:val="decimal"/>
+      <w:lvlText w:val="%1.%2.%3.%4.%5.%6.%7.%8.%9"/>
+      <w:lvlJc w:val="left"/>
+      <w:pPr>
+        <w:ind w:left="7920" w:hanging="1800"/>
+      </w:pPr>
+      <w:rPr>
+        <w:rFonts w:hint="default"/>
+      </w:rPr>
+    </w:lvl>
+  </w:abstractNum>
+  <w:abstractNum w:abstractNumId="4" w15:restartNumberingAfterBreak="0">
+    <w:nsid w:val="57B330C1"/>
+    <w:multiLevelType w:val="hybridMultilevel"/>
+    <w:tmpl w:val="1C228816"/>
+    <w:lvl w:ilvl="0" w:tplc="6A34B7F8">
+      <w:start w:val="6"/>
+      <w:numFmt w:val="decimal"/>
+      <w:lvlText w:val="%1"/>
+      <w:lvlJc w:val="left"/>
+      <w:pPr>
+        <w:ind w:left="360" w:hanging="360"/>
+      </w:pPr>
+      <w:rPr>
+        <w:rFonts w:hint="default"/>
+      </w:rPr>
+    </w:lvl>
     <w:lvl w:ilvl="1" w:tplc="04070019" w:tentative="1">
       <w:start w:val="1"/>
       <w:numFmt w:val="lowerLetter"/>
       <w:lvlText w:val="%2."/>
       <w:lvlJc w:val="left"/>
       <w:pPr>
-        <w:ind w:left="1440" w:hanging="360"/>
+        <w:ind w:left="1080" w:hanging="360"/>
       </w:pPr>
     </w:lvl>
     <w:lvl w:ilvl="2" w:tplc="0407001B" w:tentative="1">
@@ -362,7 +2893,7 @@
       <w:lvlText w:val="%3."/>
       <w:lvlJc w:val="right"/>
       <w:pPr>
-        <w:ind w:left="2160" w:hanging="180"/>
+        <w:ind w:left="1800" w:hanging="180"/>
       </w:pPr>
     </w:lvl>
     <w:lvl w:ilvl="3" w:tplc="0407000F" w:tentative="1">
@@ -371,7 +2902,7 @@
       <w:lvlText w:val="%4."/>
       <w:lvlJc w:val="left"/>
       <w:pPr>
-        <w:ind w:left="2880" w:hanging="360"/>
+        <w:ind w:left="2520" w:hanging="360"/>
       </w:pPr>
     </w:lvl>
     <w:lvl w:ilvl="4" w:tplc="04070019" w:tentative="1">
@@ -380,7 +2911,7 @@
       <w:lvlText w:val="%5."/>
       <w:lvlJc w:val="left"/>
       <w:pPr>
-        <w:ind w:left="3600" w:hanging="360"/>
+        <w:ind w:left="3240" w:hanging="360"/>
       </w:pPr>
     </w:lvl>
     <w:lvl w:ilvl="5" w:tplc="0407001B" w:tentative="1">
@@ -389,7 +2920,7 @@
       <w:lvlText w:val="%6."/>
       <w:lvlJc w:val="right"/>
       <w:pPr>
-        <w:ind w:left="4320" w:hanging="180"/>
+        <w:ind w:left="3960" w:hanging="180"/>
       </w:pPr>
     </w:lvl>
     <w:lvl w:ilvl="6" w:tplc="0407000F" w:tentative="1">
@@ -398,7 +2929,7 @@
       <w:lvlText w:val="%7."/>
       <w:lvlJc w:val="left"/>
       <w:pPr>
-        <w:ind w:left="5040" w:hanging="360"/>
+        <w:ind w:left="4680" w:hanging="360"/>
       </w:pPr>
     </w:lvl>
     <w:lvl w:ilvl="7" w:tplc="04070019" w:tentative="1">
@@ -407,7 +2938,7 @@
       <w:lvlText w:val="%8."/>
       <w:lvlJc w:val="left"/>
       <w:pPr>
-        <w:ind w:left="5760" w:hanging="360"/>
+        <w:ind w:left="5400" w:hanging="360"/>
       </w:pPr>
     </w:lvl>
     <w:lvl w:ilvl="8" w:tplc="0407001B" w:tentative="1">
@@ -416,11 +2947,11 @@
       <w:lvlText w:val="%9."/>
       <w:lvlJc w:val="right"/>
       <w:pPr>
-        <w:ind w:left="6480" w:hanging="180"/>
+        <w:ind w:left="6120" w:hanging="180"/>
       </w:pPr>
     </w:lvl>
   </w:abstractNum>
-  <w:abstractNum w:abstractNumId="1" w15:restartNumberingAfterBreak="0">
+  <w:abstractNum w:abstractNumId="5" w15:restartNumberingAfterBreak="0">
     <w:nsid w:val="732F1176"/>
     <w:multiLevelType w:val="multilevel"/>
     <w:tmpl w:val="1F10F6D0"/>
@@ -539,10 +3070,22 @@
     </w:lvl>
   </w:abstractNum>
   <w:num w:numId="1">
-    <w:abstractNumId w:val="1"/>
+    <w:abstractNumId w:val="5"/>
   </w:num>
   <w:num w:numId="2">
     <w:abstractNumId w:val="0"/>
+  </w:num>
+  <w:num w:numId="3">
+    <w:abstractNumId w:val="2"/>
+  </w:num>
+  <w:num w:numId="4">
+    <w:abstractNumId w:val="3"/>
+  </w:num>
+  <w:num w:numId="5">
+    <w:abstractNumId w:val="1"/>
+  </w:num>
+  <w:num w:numId="6">
+    <w:abstractNumId w:val="4"/>
   </w:num>
 </w:numbering>
 </file>
@@ -1010,6 +3553,136 @@
       <w:szCs w:val="24"/>
     </w:rPr>
   </w:style>
+  <w:style w:type="paragraph" w:styleId="berschrift4">
+    <w:name w:val="heading 4"/>
+    <w:basedOn w:val="Standard"/>
+    <w:next w:val="Standard"/>
+    <w:link w:val="berschrift4Zchn"/>
+    <w:uiPriority w:val="9"/>
+    <w:unhideWhenUsed/>
+    <w:qFormat/>
+    <w:rsid w:val="006347B9"/>
+    <w:pPr>
+      <w:keepNext/>
+      <w:keepLines/>
+      <w:spacing w:before="40" w:after="0"/>
+      <w:outlineLvl w:val="3"/>
+    </w:pPr>
+    <w:rPr>
+      <w:rFonts w:asciiTheme="majorHAnsi" w:eastAsiaTheme="majorEastAsia" w:hAnsiTheme="majorHAnsi" w:cstheme="majorBidi"/>
+      <w:i/>
+      <w:iCs/>
+      <w:color w:val="2E74B5" w:themeColor="accent1" w:themeShade="BF"/>
+    </w:rPr>
+  </w:style>
+  <w:style w:type="paragraph" w:styleId="berschrift5">
+    <w:name w:val="heading 5"/>
+    <w:basedOn w:val="Standard"/>
+    <w:next w:val="Standard"/>
+    <w:link w:val="berschrift5Zchn"/>
+    <w:uiPriority w:val="9"/>
+    <w:unhideWhenUsed/>
+    <w:qFormat/>
+    <w:rsid w:val="00BB0BB9"/>
+    <w:pPr>
+      <w:keepNext/>
+      <w:keepLines/>
+      <w:spacing w:before="40" w:after="0"/>
+      <w:outlineLvl w:val="4"/>
+    </w:pPr>
+    <w:rPr>
+      <w:rFonts w:asciiTheme="majorHAnsi" w:eastAsiaTheme="majorEastAsia" w:hAnsiTheme="majorHAnsi" w:cstheme="majorBidi"/>
+      <w:color w:val="2E74B5" w:themeColor="accent1" w:themeShade="BF"/>
+    </w:rPr>
+  </w:style>
+  <w:style w:type="paragraph" w:styleId="berschrift6">
+    <w:name w:val="heading 6"/>
+    <w:basedOn w:val="Standard"/>
+    <w:next w:val="Standard"/>
+    <w:link w:val="berschrift6Zchn"/>
+    <w:uiPriority w:val="9"/>
+    <w:unhideWhenUsed/>
+    <w:qFormat/>
+    <w:rsid w:val="001C5F4A"/>
+    <w:pPr>
+      <w:keepNext/>
+      <w:keepLines/>
+      <w:spacing w:before="40" w:after="0"/>
+      <w:outlineLvl w:val="5"/>
+    </w:pPr>
+    <w:rPr>
+      <w:rFonts w:asciiTheme="majorHAnsi" w:eastAsiaTheme="majorEastAsia" w:hAnsiTheme="majorHAnsi" w:cstheme="majorBidi"/>
+      <w:color w:val="1F4D78" w:themeColor="accent1" w:themeShade="7F"/>
+    </w:rPr>
+  </w:style>
+  <w:style w:type="paragraph" w:styleId="berschrift7">
+    <w:name w:val="heading 7"/>
+    <w:basedOn w:val="Standard"/>
+    <w:next w:val="Standard"/>
+    <w:link w:val="berschrift7Zchn"/>
+    <w:uiPriority w:val="9"/>
+    <w:unhideWhenUsed/>
+    <w:qFormat/>
+    <w:rsid w:val="001C5F4A"/>
+    <w:pPr>
+      <w:keepNext/>
+      <w:keepLines/>
+      <w:spacing w:before="40" w:after="0"/>
+      <w:outlineLvl w:val="6"/>
+    </w:pPr>
+    <w:rPr>
+      <w:rFonts w:asciiTheme="majorHAnsi" w:eastAsiaTheme="majorEastAsia" w:hAnsiTheme="majorHAnsi" w:cstheme="majorBidi"/>
+      <w:i/>
+      <w:iCs/>
+      <w:color w:val="1F4D78" w:themeColor="accent1" w:themeShade="7F"/>
+    </w:rPr>
+  </w:style>
+  <w:style w:type="paragraph" w:styleId="berschrift8">
+    <w:name w:val="heading 8"/>
+    <w:basedOn w:val="Standard"/>
+    <w:next w:val="Standard"/>
+    <w:link w:val="berschrift8Zchn"/>
+    <w:uiPriority w:val="9"/>
+    <w:unhideWhenUsed/>
+    <w:qFormat/>
+    <w:rsid w:val="001C5F4A"/>
+    <w:pPr>
+      <w:keepNext/>
+      <w:keepLines/>
+      <w:spacing w:before="40" w:after="0"/>
+      <w:outlineLvl w:val="7"/>
+    </w:pPr>
+    <w:rPr>
+      <w:rFonts w:asciiTheme="majorHAnsi" w:eastAsiaTheme="majorEastAsia" w:hAnsiTheme="majorHAnsi" w:cstheme="majorBidi"/>
+      <w:color w:val="272727" w:themeColor="text1" w:themeTint="D8"/>
+      <w:sz w:val="21"/>
+      <w:szCs w:val="21"/>
+    </w:rPr>
+  </w:style>
+  <w:style w:type="paragraph" w:styleId="berschrift9">
+    <w:name w:val="heading 9"/>
+    <w:basedOn w:val="Standard"/>
+    <w:next w:val="Standard"/>
+    <w:link w:val="berschrift9Zchn"/>
+    <w:uiPriority w:val="9"/>
+    <w:unhideWhenUsed/>
+    <w:qFormat/>
+    <w:rsid w:val="001C5F4A"/>
+    <w:pPr>
+      <w:keepNext/>
+      <w:keepLines/>
+      <w:spacing w:before="40" w:after="0"/>
+      <w:outlineLvl w:val="8"/>
+    </w:pPr>
+    <w:rPr>
+      <w:rFonts w:asciiTheme="majorHAnsi" w:eastAsiaTheme="majorEastAsia" w:hAnsiTheme="majorHAnsi" w:cstheme="majorBidi"/>
+      <w:i/>
+      <w:iCs/>
+      <w:color w:val="272727" w:themeColor="text1" w:themeTint="D8"/>
+      <w:sz w:val="21"/>
+      <w:szCs w:val="21"/>
+    </w:rPr>
+  </w:style>
   <w:style w:type="character" w:default="1" w:styleId="Absatz-Standardschriftart">
     <w:name w:val="Default Paragraph Font"/>
     <w:uiPriority w:val="1"/>
@@ -1096,6 +3769,82 @@
       <w:color w:val="2E74B5" w:themeColor="accent1" w:themeShade="BF"/>
       <w:sz w:val="32"/>
       <w:szCs w:val="32"/>
+    </w:rPr>
+  </w:style>
+  <w:style w:type="character" w:customStyle="1" w:styleId="berschrift4Zchn">
+    <w:name w:val="Überschrift 4 Zchn"/>
+    <w:basedOn w:val="Absatz-Standardschriftart"/>
+    <w:link w:val="berschrift4"/>
+    <w:uiPriority w:val="9"/>
+    <w:rsid w:val="006347B9"/>
+    <w:rPr>
+      <w:rFonts w:asciiTheme="majorHAnsi" w:eastAsiaTheme="majorEastAsia" w:hAnsiTheme="majorHAnsi" w:cstheme="majorBidi"/>
+      <w:i/>
+      <w:iCs/>
+      <w:color w:val="2E74B5" w:themeColor="accent1" w:themeShade="BF"/>
+    </w:rPr>
+  </w:style>
+  <w:style w:type="character" w:customStyle="1" w:styleId="berschrift5Zchn">
+    <w:name w:val="Überschrift 5 Zchn"/>
+    <w:basedOn w:val="Absatz-Standardschriftart"/>
+    <w:link w:val="berschrift5"/>
+    <w:uiPriority w:val="9"/>
+    <w:rsid w:val="00BB0BB9"/>
+    <w:rPr>
+      <w:rFonts w:asciiTheme="majorHAnsi" w:eastAsiaTheme="majorEastAsia" w:hAnsiTheme="majorHAnsi" w:cstheme="majorBidi"/>
+      <w:color w:val="2E74B5" w:themeColor="accent1" w:themeShade="BF"/>
+    </w:rPr>
+  </w:style>
+  <w:style w:type="character" w:customStyle="1" w:styleId="berschrift6Zchn">
+    <w:name w:val="Überschrift 6 Zchn"/>
+    <w:basedOn w:val="Absatz-Standardschriftart"/>
+    <w:link w:val="berschrift6"/>
+    <w:uiPriority w:val="9"/>
+    <w:rsid w:val="001C5F4A"/>
+    <w:rPr>
+      <w:rFonts w:asciiTheme="majorHAnsi" w:eastAsiaTheme="majorEastAsia" w:hAnsiTheme="majorHAnsi" w:cstheme="majorBidi"/>
+      <w:color w:val="1F4D78" w:themeColor="accent1" w:themeShade="7F"/>
+    </w:rPr>
+  </w:style>
+  <w:style w:type="character" w:customStyle="1" w:styleId="berschrift7Zchn">
+    <w:name w:val="Überschrift 7 Zchn"/>
+    <w:basedOn w:val="Absatz-Standardschriftart"/>
+    <w:link w:val="berschrift7"/>
+    <w:uiPriority w:val="9"/>
+    <w:rsid w:val="001C5F4A"/>
+    <w:rPr>
+      <w:rFonts w:asciiTheme="majorHAnsi" w:eastAsiaTheme="majorEastAsia" w:hAnsiTheme="majorHAnsi" w:cstheme="majorBidi"/>
+      <w:i/>
+      <w:iCs/>
+      <w:color w:val="1F4D78" w:themeColor="accent1" w:themeShade="7F"/>
+    </w:rPr>
+  </w:style>
+  <w:style w:type="character" w:customStyle="1" w:styleId="berschrift8Zchn">
+    <w:name w:val="Überschrift 8 Zchn"/>
+    <w:basedOn w:val="Absatz-Standardschriftart"/>
+    <w:link w:val="berschrift8"/>
+    <w:uiPriority w:val="9"/>
+    <w:rsid w:val="001C5F4A"/>
+    <w:rPr>
+      <w:rFonts w:asciiTheme="majorHAnsi" w:eastAsiaTheme="majorEastAsia" w:hAnsiTheme="majorHAnsi" w:cstheme="majorBidi"/>
+      <w:color w:val="272727" w:themeColor="text1" w:themeTint="D8"/>
+      <w:sz w:val="21"/>
+      <w:szCs w:val="21"/>
+    </w:rPr>
+  </w:style>
+  <w:style w:type="character" w:customStyle="1" w:styleId="berschrift9Zchn">
+    <w:name w:val="Überschrift 9 Zchn"/>
+    <w:basedOn w:val="Absatz-Standardschriftart"/>
+    <w:link w:val="berschrift9"/>
+    <w:uiPriority w:val="9"/>
+    <w:rsid w:val="001C5F4A"/>
+    <w:rPr>
+      <w:rFonts w:asciiTheme="majorHAnsi" w:eastAsiaTheme="majorEastAsia" w:hAnsiTheme="majorHAnsi" w:cstheme="majorBidi"/>
+      <w:i/>
+      <w:iCs/>
+      <w:color w:val="272727" w:themeColor="text1" w:themeTint="D8"/>
+      <w:sz w:val="21"/>
+      <w:szCs w:val="21"/>
     </w:rPr>
   </w:style>
 </w:styles>

</xml_diff>

<commit_message>
Zahlen an Sequenzdiagrammen gemacht.
</commit_message>
<xml_diff>
--- a/Aufgabe 3/Entwurf/Entwurf.docx
+++ b/Aufgabe 3/Entwurf/Entwurf.docx
@@ -113,23 +113,11 @@
       </w:r>
       <w:r>
         <w:br/>
-        <w:t>20</w:t>
-      </w:r>
-      <w:r>
-        <w:t>.05.2015</w:t>
-      </w:r>
-      <w:r>
-        <w:t>: 3 Stunden</w:t>
+        <w:t>20.05.2015: 3 Stunden</w:t>
       </w:r>
       <w:r>
         <w:br/>
-        <w:t>21</w:t>
-      </w:r>
-      <w:r>
-        <w:t>.05.2015</w:t>
-      </w:r>
-      <w:r>
-        <w:t>: 3 Stunden</w:t>
+        <w:t>21.05.2015: 3 Stunden</w:t>
       </w:r>
     </w:p>
     <w:p>
@@ -153,8 +141,6 @@
       <w:r>
         <w:t xml:space="preserve">: </w:t>
       </w:r>
-      <w:bookmarkStart w:id="0" w:name="_GoBack"/>
-      <w:bookmarkEnd w:id="0"/>
     </w:p>
     <w:p/>
     <w:p>
@@ -174,7 +160,15 @@
         <w:t>In diesem Dokument wird ein einfaches RMI-Framework in Form einer Middleware detailliert entworfen.</w:t>
       </w:r>
       <w:r>
-        <w:t xml:space="preserve"> Diese soll die Aufrufe eines entfernten Objektes ermöglichen. Die Middleware soll nebenläufige Aufrufe erlauben.</w:t>
+        <w:t xml:space="preserve"> Diese soll die Aufrufe eines entfernten Objektes ermöglichen. Die Middleware soll </w:t>
+      </w:r>
+      <w:proofErr w:type="gramStart"/>
+      <w:r>
+        <w:t>nebenläufige</w:t>
+      </w:r>
+      <w:proofErr w:type="gramEnd"/>
+      <w:r>
+        <w:t xml:space="preserve"> Aufrufe erlauben.</w:t>
       </w:r>
     </w:p>
     <w:p>
@@ -193,9 +187,11 @@
       <w:r>
         <w:t xml:space="preserve">Die Middleware soll unabhängig von der </w:t>
       </w:r>
+      <w:proofErr w:type="spellStart"/>
       <w:r>
         <w:t>Anwendungsimplementation</w:t>
       </w:r>
+      <w:proofErr w:type="spellEnd"/>
       <w:r>
         <w:t xml:space="preserve"> sein. Es dürfen keine Anwendungsspezifischen Funktionalitäten enthalten sein. Die Fehler der Objekte sollen ohne weiteres an den Aufrufenden geleitet werden. Die Middleware soll aber sinnvolle Fehlermeldungen geben, falls ein Fehler in der Middleware passiert. Das Gesamtsystem wird in einem Netzwerk aus mehreren Computern ausgeführt.   </w:t>
       </w:r>
@@ -217,7 +213,15 @@
         <w:t>Für unseren Entwurf verwenden wir keine Externen Module</w:t>
       </w:r>
       <w:r>
-        <w:t xml:space="preserve">. Grundsätzlich bestehen unter den Packages keine Abhängigkeiten mit Ausnahme von der mware_lib </w:t>
+        <w:t xml:space="preserve">. Grundsätzlich bestehen unter den Packages keine Abhängigkeiten mit Ausnahme von der </w:t>
+      </w:r>
+      <w:proofErr w:type="spellStart"/>
+      <w:r>
+        <w:t>mware_lib</w:t>
+      </w:r>
+      <w:proofErr w:type="spellEnd"/>
+      <w:r>
+        <w:t xml:space="preserve"> </w:t>
       </w:r>
       <w:r>
         <w:t>mit</w:t>
@@ -251,7 +255,15 @@
         <w:t>startet die von der Middleware G</w:t>
       </w:r>
       <w:r>
-        <w:t>ebrauch macht. Diese Verbindet sich mit dem Namensdienst und erstellt die Stub-Objekte die den Entfernten Methodenaufruf auslösen.</w:t>
+        <w:t xml:space="preserve">ebrauch macht. Diese Verbindet sich mit dem Namensdienst und erstellt die </w:t>
+      </w:r>
+      <w:proofErr w:type="spellStart"/>
+      <w:r>
+        <w:t>Stub</w:t>
+      </w:r>
+      <w:proofErr w:type="spellEnd"/>
+      <w:r>
+        <w:t>-Objekte die den Entfernten Methodenaufruf auslösen.</w:t>
       </w:r>
     </w:p>
     <w:p>
@@ -321,8 +333,13 @@
           <w:numId w:val="3"/>
         </w:numPr>
       </w:pPr>
-      <w:r>
-        <w:t>Rebind um neue Remote-Methoden zu registrieren.</w:t>
+      <w:proofErr w:type="spellStart"/>
+      <w:r>
+        <w:t>Rebind</w:t>
+      </w:r>
+      <w:proofErr w:type="spellEnd"/>
+      <w:r>
+        <w:t xml:space="preserve"> um neue Remote-Methoden zu registrieren.</w:t>
       </w:r>
     </w:p>
     <w:p>
@@ -333,11 +350,40 @@
           <w:numId w:val="3"/>
         </w:numPr>
       </w:pPr>
-      <w:r>
-        <w:t>Resolve um Remote-Object informationen abzu</w:t>
-      </w:r>
-      <w:r>
-        <w:t>rufen, mit denen im Anschluss Stub-Objekte erzeugt werden können.</w:t>
+      <w:proofErr w:type="spellStart"/>
+      <w:r>
+        <w:t>Resolve</w:t>
+      </w:r>
+      <w:proofErr w:type="spellEnd"/>
+      <w:r>
+        <w:t xml:space="preserve"> um Remote-</w:t>
+      </w:r>
+      <w:proofErr w:type="spellStart"/>
+      <w:r>
+        <w:t>Object</w:t>
+      </w:r>
+      <w:proofErr w:type="spellEnd"/>
+      <w:r>
+        <w:t xml:space="preserve"> </w:t>
+      </w:r>
+      <w:proofErr w:type="spellStart"/>
+      <w:r>
+        <w:t>informationen</w:t>
+      </w:r>
+      <w:proofErr w:type="spellEnd"/>
+      <w:r>
+        <w:t xml:space="preserve"> abzu</w:t>
+      </w:r>
+      <w:r>
+        <w:t xml:space="preserve">rufen, mit denen im Anschluss </w:t>
+      </w:r>
+      <w:proofErr w:type="spellStart"/>
+      <w:r>
+        <w:t>Stub</w:t>
+      </w:r>
+      <w:proofErr w:type="spellEnd"/>
+      <w:r>
+        <w:t>-Objekte erzeugt werden können.</w:t>
       </w:r>
     </w:p>
     <w:p>
@@ -354,7 +400,31 @@
         <w:ind w:left="708"/>
       </w:pPr>
       <w:r>
-        <w:t>Der Namensdienst besteht intern aus einem WelcomeSocket NameServiceServer.jar, der neue Verbindungen entgegen nimmt und einem NameServiceWorker.jar welcher mit den Clients kommuniziert und ihre Anfragen bearbeitet. Der NamesService verfügt über eine HashMap in der die Informationen über die Remote-Objekte verarbeitet werden.</w:t>
+        <w:t xml:space="preserve">Der Namensdienst besteht intern aus einem </w:t>
+      </w:r>
+      <w:proofErr w:type="spellStart"/>
+      <w:r>
+        <w:t>WelcomeSocket</w:t>
+      </w:r>
+      <w:proofErr w:type="spellEnd"/>
+      <w:r>
+        <w:t xml:space="preserve"> NameServiceServer.jar, der neue Verbindungen entgegen nimmt und einem NameServiceWorker.jar welcher mit den Clients kommuniziert und ihre Anfragen bearbeitet. Der </w:t>
+      </w:r>
+      <w:proofErr w:type="spellStart"/>
+      <w:r>
+        <w:t>NamesService</w:t>
+      </w:r>
+      <w:proofErr w:type="spellEnd"/>
+      <w:r>
+        <w:t xml:space="preserve"> verfügt über eine </w:t>
+      </w:r>
+      <w:proofErr w:type="spellStart"/>
+      <w:r>
+        <w:t>HashMap</w:t>
+      </w:r>
+      <w:proofErr w:type="spellEnd"/>
+      <w:r>
+        <w:t xml:space="preserve"> in der die Informationen über die Remote-Objekte verarbeitet werden.</w:t>
       </w:r>
     </w:p>
     <w:p>
@@ -425,7 +495,23 @@
         <w:t xml:space="preserve">Die Middleware ist das Herzstück des RMI-Frameworks. Er wird sowohl auf dem Server als auch auf dem Client durch die Benutzer-Software ausgeführt. </w:t>
       </w:r>
       <w:r>
-        <w:t xml:space="preserve">Intern verwaltet sich die Middleware über eine HashMap, in der die vom Nutzer vegebenen Namen den entsprechenden Remote-Objekten zugeteilt sind. </w:t>
+        <w:t xml:space="preserve">Intern verwaltet sich die Middleware über eine </w:t>
+      </w:r>
+      <w:proofErr w:type="spellStart"/>
+      <w:r>
+        <w:t>HashMap</w:t>
+      </w:r>
+      <w:proofErr w:type="spellEnd"/>
+      <w:r>
+        <w:t xml:space="preserve">, in der die vom Nutzer </w:t>
+      </w:r>
+      <w:proofErr w:type="spellStart"/>
+      <w:r>
+        <w:t>vegebenen</w:t>
+      </w:r>
+      <w:proofErr w:type="spellEnd"/>
+      <w:r>
+        <w:t xml:space="preserve"> Namen den entsprechenden Remote-Objekten zugeteilt sind. </w:t>
       </w:r>
       <w:r>
         <w:t>Er kommuniziert mit:</w:t>
@@ -472,13 +558,45 @@
         <w:t>Die Komponente bietet nach außen hin Schnittstellen für den Benutzer an, der es ihm erlaubt neue Objekte zu registrieren</w:t>
       </w:r>
       <w:r>
-        <w:t xml:space="preserve"> und somit die Fassade für den NameService darstellt</w:t>
-      </w:r>
-      <w:r>
-        <w:t>. Der Aufruf erfolgt über die Komponente accessor für den eine Schnittstelle in Form eines TcpSockets bereitgestellt wird</w:t>
-      </w:r>
-      <w:r>
-        <w:t xml:space="preserve"> der auf das InvokationServer Modul zugreift</w:t>
+        <w:t xml:space="preserve"> und somit die Fassade für den </w:t>
+      </w:r>
+      <w:proofErr w:type="spellStart"/>
+      <w:r>
+        <w:t>NameService</w:t>
+      </w:r>
+      <w:proofErr w:type="spellEnd"/>
+      <w:r>
+        <w:t xml:space="preserve"> darstellt</w:t>
+      </w:r>
+      <w:r>
+        <w:t xml:space="preserve">. Der Aufruf erfolgt über die Komponente </w:t>
+      </w:r>
+      <w:proofErr w:type="spellStart"/>
+      <w:r>
+        <w:t>accessor</w:t>
+      </w:r>
+      <w:proofErr w:type="spellEnd"/>
+      <w:r>
+        <w:t xml:space="preserve"> für den eine Schnittstelle in Form eines </w:t>
+      </w:r>
+      <w:proofErr w:type="spellStart"/>
+      <w:r>
+        <w:t>TcpSockets</w:t>
+      </w:r>
+      <w:proofErr w:type="spellEnd"/>
+      <w:r>
+        <w:t xml:space="preserve"> bereitgestellt wird</w:t>
+      </w:r>
+      <w:r>
+        <w:t xml:space="preserve"> der auf das </w:t>
+      </w:r>
+      <w:proofErr w:type="spellStart"/>
+      <w:r>
+        <w:t>InvokationServer</w:t>
+      </w:r>
+      <w:proofErr w:type="spellEnd"/>
+      <w:r>
+        <w:t xml:space="preserve"> Modul zugreift</w:t>
       </w:r>
       <w:r>
         <w:t xml:space="preserve"> (siehe dazu </w:t>
@@ -508,7 +626,39 @@
         <w:ind w:left="708"/>
       </w:pPr>
       <w:r>
-        <w:t>Die Komponente besteht aus dem Objectbroker Modul, welches das NameService-Modul sowie den InvokationServer-Modul startet, welcher wiederrum die RMI-Anfragen an den Skelleton weiter leitet.</w:t>
+        <w:t xml:space="preserve">Die Komponente besteht aus dem </w:t>
+      </w:r>
+      <w:proofErr w:type="spellStart"/>
+      <w:r>
+        <w:t>Objectbroker</w:t>
+      </w:r>
+      <w:proofErr w:type="spellEnd"/>
+      <w:r>
+        <w:t xml:space="preserve"> Modul, welches das </w:t>
+      </w:r>
+      <w:proofErr w:type="spellStart"/>
+      <w:r>
+        <w:t>NameService</w:t>
+      </w:r>
+      <w:proofErr w:type="spellEnd"/>
+      <w:r>
+        <w:t xml:space="preserve">-Modul sowie den </w:t>
+      </w:r>
+      <w:proofErr w:type="spellStart"/>
+      <w:r>
+        <w:t>InvokationServer</w:t>
+      </w:r>
+      <w:proofErr w:type="spellEnd"/>
+      <w:r>
+        <w:t xml:space="preserve">-Modul startet, welcher wiederrum die RMI-Anfragen an den </w:t>
+      </w:r>
+      <w:proofErr w:type="spellStart"/>
+      <w:r>
+        <w:t>Skelleton</w:t>
+      </w:r>
+      <w:proofErr w:type="spellEnd"/>
+      <w:r>
+        <w:t xml:space="preserve"> weiter leitet.</w:t>
       </w:r>
     </w:p>
     <w:p>
@@ -525,16 +675,66 @@
         <w:ind w:left="708"/>
       </w:pPr>
       <w:r>
-        <w:t>Um zu gewährleisten das auch zwei verschiedene Programme auf dem selben Computer mit der Middleware arbeiten können, wird der Port des InvokationServer zur Laufzeit festgelegt. Die entsprechenden Verbindungsdaten müssen somit dem Client mitgeteilt werden. Dies geschieht über den NameService.</w:t>
-      </w:r>
-      <w:r>
-        <w:t xml:space="preserve"> Der Invokat</w:t>
-      </w:r>
-      <w:r>
-        <w:t>ionserver dient nur als WelcomeS</w:t>
-      </w:r>
-      <w:r>
-        <w:t>ocket. Alle Anfragen werden in einem eigenen Skelleton-Thread bearbeitet um die Nebenläufigkeit zu gewährleisten.</w:t>
+        <w:t xml:space="preserve">Um zu gewährleisten das auch zwei verschiedene Programme auf </w:t>
+      </w:r>
+      <w:proofErr w:type="spellStart"/>
+      <w:proofErr w:type="gramStart"/>
+      <w:r>
+        <w:t>dem selben</w:t>
+      </w:r>
+      <w:proofErr w:type="spellEnd"/>
+      <w:proofErr w:type="gramEnd"/>
+      <w:r>
+        <w:t xml:space="preserve"> Computer mit der Middleware arbeiten können, wird der Port des </w:t>
+      </w:r>
+      <w:proofErr w:type="spellStart"/>
+      <w:r>
+        <w:t>InvokationServer</w:t>
+      </w:r>
+      <w:proofErr w:type="spellEnd"/>
+      <w:r>
+        <w:t xml:space="preserve"> zur Laufzeit festgelegt. Die entsprechenden Verbindungsdaten müssen somit dem Client mitgeteilt werden. Dies geschieht über den </w:t>
+      </w:r>
+      <w:proofErr w:type="spellStart"/>
+      <w:r>
+        <w:t>NameService</w:t>
+      </w:r>
+      <w:proofErr w:type="spellEnd"/>
+      <w:r>
+        <w:t>.</w:t>
+      </w:r>
+      <w:r>
+        <w:t xml:space="preserve"> Der </w:t>
+      </w:r>
+      <w:proofErr w:type="spellStart"/>
+      <w:r>
+        <w:t>Invokat</w:t>
+      </w:r>
+      <w:r>
+        <w:t>ionserver</w:t>
+      </w:r>
+      <w:proofErr w:type="spellEnd"/>
+      <w:r>
+        <w:t xml:space="preserve"> dient nur als </w:t>
+      </w:r>
+      <w:proofErr w:type="spellStart"/>
+      <w:r>
+        <w:t>WelcomeS</w:t>
+      </w:r>
+      <w:r>
+        <w:t>ocket</w:t>
+      </w:r>
+      <w:proofErr w:type="spellEnd"/>
+      <w:r>
+        <w:t xml:space="preserve">. Alle Anfragen werden in einem eigenen </w:t>
+      </w:r>
+      <w:proofErr w:type="spellStart"/>
+      <w:r>
+        <w:t>Skelleton</w:t>
+      </w:r>
+      <w:proofErr w:type="spellEnd"/>
+      <w:r>
+        <w:t>-Thread bearbeitet um die Nebenläufigkeit zu gewährleisten.</w:t>
       </w:r>
     </w:p>
     <w:p>
@@ -587,7 +787,15 @@
         <w:t>Die Basisklassen dienen als Interface um die wahren Objekte abzubilden. Im Hintergrund findet jedoch ein Netzwerk</w:t>
       </w:r>
       <w:r>
-        <w:t>zugriff statt. Dennoch sollen sich alle Objekte wie lokal verhalten. So müssen auch Exceptions weiter geleitet werden.</w:t>
+        <w:t xml:space="preserve">zugriff statt. Dennoch sollen sich alle Objekte wie lokal verhalten. So müssen auch </w:t>
+      </w:r>
+      <w:proofErr w:type="spellStart"/>
+      <w:r>
+        <w:t>Exceptions</w:t>
+      </w:r>
+      <w:proofErr w:type="spellEnd"/>
+      <w:r>
+        <w:t xml:space="preserve"> weiter geleitet werden.</w:t>
       </w:r>
     </w:p>
     <w:p>
@@ -752,9 +960,11 @@
       <w:pPr>
         <w:pStyle w:val="berschrift3"/>
       </w:pPr>
+      <w:proofErr w:type="spellStart"/>
       <w:r>
         <w:t>NameService</w:t>
       </w:r>
+      <w:proofErr w:type="spellEnd"/>
     </w:p>
     <w:p>
       <w:pPr>
@@ -788,16 +998,34 @@
         <w:t>Verarbeitet die Start-Parameter und s</w:t>
       </w:r>
       <w:r>
-        <w:t>tartet den NameServer WelcomeSocket</w:t>
-      </w:r>
+        <w:t xml:space="preserve">tartet den </w:t>
+      </w:r>
+      <w:proofErr w:type="spellStart"/>
+      <w:r>
+        <w:t>NameServer</w:t>
+      </w:r>
+      <w:proofErr w:type="spellEnd"/>
+      <w:r>
+        <w:t xml:space="preserve"> </w:t>
+      </w:r>
+      <w:proofErr w:type="spellStart"/>
+      <w:r>
+        <w:t>WelcomeSocket</w:t>
+      </w:r>
+      <w:proofErr w:type="spellEnd"/>
       <w:r>
         <w:t>.</w:t>
       </w:r>
       <w:r>
         <w:br/>
       </w:r>
-      <w:r>
-        <w:t>Precondition: Der Parameter „Port“</w:t>
+      <w:proofErr w:type="spellStart"/>
+      <w:r>
+        <w:t>Precondition</w:t>
+      </w:r>
+      <w:proofErr w:type="spellEnd"/>
+      <w:r>
+        <w:t>: Der Parameter „Port“</w:t>
       </w:r>
       <w:r>
         <w:t xml:space="preserve"> wurde korrekt angegeben.</w:t>
@@ -805,23 +1033,38 @@
       <w:r>
         <w:br/>
       </w:r>
+      <w:proofErr w:type="spellStart"/>
       <w:r>
         <w:t>Post</w:t>
       </w:r>
       <w:r>
         <w:t>condition</w:t>
       </w:r>
+      <w:proofErr w:type="spellEnd"/>
       <w:r>
         <w:t xml:space="preserve">: </w:t>
       </w:r>
-      <w:r>
-        <w:t>WelcomeSocketThread erzeugt</w:t>
+      <w:proofErr w:type="spellStart"/>
+      <w:r>
+        <w:t>WelcomeSocketThread</w:t>
+      </w:r>
+      <w:proofErr w:type="spellEnd"/>
+      <w:r>
+        <w:t xml:space="preserve"> erzeugt</w:t>
       </w:r>
       <w:r>
         <w:br/>
       </w:r>
       <w:r>
-        <w:t>Return:  void.</w:t>
+        <w:t xml:space="preserve">Return:  </w:t>
+      </w:r>
+      <w:proofErr w:type="spellStart"/>
+      <w:r>
+        <w:t>void</w:t>
+      </w:r>
+      <w:proofErr w:type="spellEnd"/>
+      <w:r>
+        <w:t>.</w:t>
       </w:r>
     </w:p>
     <w:p>
@@ -853,13 +1096,29 @@
         <w:t xml:space="preserve"> Ist ein eigener Thread.</w:t>
       </w:r>
       <w:r>
-        <w:t xml:space="preserve"> Nimmt eingehende Verbindungen entgegen</w:t>
+        <w:t xml:space="preserve"> </w:t>
+      </w:r>
+      <w:proofErr w:type="gramStart"/>
+      <w:r>
+        <w:t>Nimmt</w:t>
+      </w:r>
+      <w:proofErr w:type="gramEnd"/>
+      <w:r>
+        <w:t xml:space="preserve"> eingehende Verbindungen entgegen</w:t>
       </w:r>
       <w:r>
         <w:t xml:space="preserve"> und erzeugt Worker Threads, R</w:t>
       </w:r>
       <w:r>
-        <w:t>egelt die maximalen gleichzeitigen Verbindungen. Initialisiert eine HashMap für die RMI-Einträge</w:t>
+        <w:t xml:space="preserve">egelt die maximalen gleichzeitigen Verbindungen. Initialisiert eine </w:t>
+      </w:r>
+      <w:proofErr w:type="spellStart"/>
+      <w:r>
+        <w:t>HashMap</w:t>
+      </w:r>
+      <w:proofErr w:type="spellEnd"/>
+      <w:r>
+        <w:t xml:space="preserve"> für die RMI-Einträge</w:t>
       </w:r>
       <w:r>
         <w:t>, und gibt jedem Worker-Thread eine Referenz darauf</w:t>
@@ -870,20 +1129,38 @@
       <w:r>
         <w:br/>
       </w:r>
-      <w:r>
-        <w:t>Precondition: Freier Port.</w:t>
+      <w:proofErr w:type="spellStart"/>
+      <w:r>
+        <w:t>Precondition</w:t>
+      </w:r>
+      <w:proofErr w:type="spellEnd"/>
+      <w:r>
+        <w:t>: Freier Port.</w:t>
       </w:r>
       <w:r>
         <w:br/>
       </w:r>
-      <w:r>
-        <w:t>Postcondition: Keine.</w:t>
+      <w:proofErr w:type="spellStart"/>
+      <w:r>
+        <w:t>Postcondition</w:t>
+      </w:r>
+      <w:proofErr w:type="spellEnd"/>
+      <w:r>
+        <w:t>: Keine.</w:t>
       </w:r>
       <w:r>
         <w:br/>
       </w:r>
       <w:r>
-        <w:t>Return: void.</w:t>
+        <w:t xml:space="preserve">Return: </w:t>
+      </w:r>
+      <w:proofErr w:type="spellStart"/>
+      <w:r>
+        <w:t>void</w:t>
+      </w:r>
+      <w:proofErr w:type="spellEnd"/>
+      <w:r>
+        <w:t>.</w:t>
       </w:r>
     </w:p>
     <w:p>
@@ -912,7 +1189,15 @@
         <w:t xml:space="preserve">Definition: Ist ein eigener Thread. Bei eingehender </w:t>
       </w:r>
       <w:r>
-        <w:t>„rebind“-</w:t>
+        <w:t>„</w:t>
+      </w:r>
+      <w:proofErr w:type="spellStart"/>
+      <w:r>
+        <w:t>rebind</w:t>
+      </w:r>
+      <w:proofErr w:type="spellEnd"/>
+      <w:r>
+        <w:t>“-</w:t>
       </w:r>
       <w:r>
         <w:t>Anfrage (siehe Netzwerk Protokoll)</w:t>
@@ -921,7 +1206,15 @@
         <w:t>, wird ein E</w:t>
       </w:r>
       <w:r>
-        <w:t>intrag in der HashMap geschrieben oder aktualisiert</w:t>
+        <w:t xml:space="preserve">intrag in der </w:t>
+      </w:r>
+      <w:proofErr w:type="spellStart"/>
+      <w:r>
+        <w:t>HashMap</w:t>
+      </w:r>
+      <w:proofErr w:type="spellEnd"/>
+      <w:r>
+        <w:t xml:space="preserve"> geschrieben oder aktualisiert</w:t>
       </w:r>
       <w:r>
         <w:t>, wobei der Key der übergebene Name ist</w:t>
@@ -930,30 +1223,70 @@
         <w:t xml:space="preserve">. Bei einer </w:t>
       </w:r>
       <w:r>
-        <w:t>„resolve“-Anfrage wird aus der HashMap der entsprechende Eintrag ausgegeben. Ist keiner vorhanden, wird „null“ Als String zurückgeliefert.</w:t>
+        <w:t>„</w:t>
+      </w:r>
+      <w:proofErr w:type="spellStart"/>
+      <w:r>
+        <w:t>resolve</w:t>
+      </w:r>
+      <w:proofErr w:type="spellEnd"/>
+      <w:r>
+        <w:t xml:space="preserve">“-Anfrage wird aus der </w:t>
+      </w:r>
+      <w:proofErr w:type="spellStart"/>
+      <w:r>
+        <w:t>HashMap</w:t>
+      </w:r>
+      <w:proofErr w:type="spellEnd"/>
+      <w:r>
+        <w:t xml:space="preserve"> der entsprechende Eintrag ausgegeben. Ist keiner vorhanden, wird „null“ Als String zurückgeliefert.</w:t>
       </w:r>
       <w:r>
         <w:br/>
-        <w:t>Precondition: keine.</w:t>
+      </w:r>
+      <w:proofErr w:type="spellStart"/>
+      <w:r>
+        <w:t>Precondition</w:t>
+      </w:r>
+      <w:proofErr w:type="spellEnd"/>
+      <w:r>
+        <w:t>: keine.</w:t>
       </w:r>
       <w:r>
         <w:br/>
-        <w:t>Postcondition: keine.</w:t>
+      </w:r>
+      <w:proofErr w:type="spellStart"/>
+      <w:r>
+        <w:t>Postcondition</w:t>
+      </w:r>
+      <w:proofErr w:type="spellEnd"/>
+      <w:r>
+        <w:t>: keine.</w:t>
       </w:r>
       <w:r>
         <w:br/>
       </w:r>
       <w:r>
-        <w:t>Return: void.</w:t>
+        <w:t xml:space="preserve">Return: </w:t>
+      </w:r>
+      <w:proofErr w:type="spellStart"/>
+      <w:r>
+        <w:t>void</w:t>
+      </w:r>
+      <w:proofErr w:type="spellEnd"/>
+      <w:r>
+        <w:t>.</w:t>
       </w:r>
     </w:p>
     <w:p>
       <w:pPr>
         <w:pStyle w:val="berschrift3"/>
       </w:pPr>
+      <w:proofErr w:type="spellStart"/>
       <w:r>
         <w:t>mware_lib</w:t>
       </w:r>
+      <w:proofErr w:type="spellEnd"/>
     </w:p>
     <w:p>
       <w:pPr>
@@ -970,7 +1303,15 @@
         <w:ind w:left="708"/>
       </w:pPr>
       <w:r>
-        <w:t>_ctor()</w:t>
+        <w:t>_</w:t>
+      </w:r>
+      <w:proofErr w:type="spellStart"/>
+      <w:r>
+        <w:t>ctor</w:t>
+      </w:r>
+      <w:proofErr w:type="spellEnd"/>
+      <w:r>
+        <w:t>()</w:t>
       </w:r>
     </w:p>
     <w:p>
@@ -978,14 +1319,67 @@
         <w:ind w:left="708"/>
       </w:pPr>
       <w:r>
-        <w:t>Definition: Erzeugt eine neue Objectbroker Instanz. Hierbei sollte eine HashMap initialisiert werden, welche im NameServiceProxy den Namen dem „Servant“ zuordnet.</w:t>
+        <w:t xml:space="preserve">Definition: Erzeugt eine neue </w:t>
+      </w:r>
+      <w:proofErr w:type="spellStart"/>
+      <w:r>
+        <w:t>Objectbroker</w:t>
+      </w:r>
+      <w:proofErr w:type="spellEnd"/>
+      <w:r>
+        <w:t xml:space="preserve"> Instanz. Hierbei sollte eine </w:t>
+      </w:r>
+      <w:proofErr w:type="spellStart"/>
+      <w:r>
+        <w:t>HashMap</w:t>
+      </w:r>
+      <w:proofErr w:type="spellEnd"/>
+      <w:r>
+        <w:t xml:space="preserve"> initialisiert werden, welche im </w:t>
+      </w:r>
+      <w:proofErr w:type="spellStart"/>
+      <w:r>
+        <w:t>NameServiceProxy</w:t>
+      </w:r>
+      <w:proofErr w:type="spellEnd"/>
+      <w:r>
+        <w:t xml:space="preserve"> den Namen dem „</w:t>
+      </w:r>
+      <w:proofErr w:type="spellStart"/>
+      <w:r>
+        <w:t>Servant</w:t>
+      </w:r>
+      <w:proofErr w:type="spellEnd"/>
+      <w:r>
+        <w:t>“ zuordnet.</w:t>
       </w:r>
       <w:r>
         <w:t xml:space="preserve"> </w:t>
       </w:r>
       <w:r>
-        <w:t>Initialisiert ebenfalls den InvokationServer (WelcomeSocket für Skeletons), dieser bekommt die HashMap</w:t>
-      </w:r>
+        <w:t xml:space="preserve">Initialisiert ebenfalls den </w:t>
+      </w:r>
+      <w:proofErr w:type="spellStart"/>
+      <w:r>
+        <w:t>InvokationServer</w:t>
+      </w:r>
+      <w:proofErr w:type="spellEnd"/>
+      <w:r>
+        <w:t xml:space="preserve"> (</w:t>
+      </w:r>
+      <w:proofErr w:type="spellStart"/>
+      <w:r>
+        <w:t>WelcomeSocket</w:t>
+      </w:r>
+      <w:proofErr w:type="spellEnd"/>
+      <w:r>
+        <w:t xml:space="preserve"> für Skeletons), dieser bekommt die </w:t>
+      </w:r>
+      <w:proofErr w:type="spellStart"/>
+      <w:r>
+        <w:t>HashMap</w:t>
+      </w:r>
+      <w:proofErr w:type="spellEnd"/>
       <w:r>
         <w:t xml:space="preserve">. </w:t>
       </w:r>
@@ -993,28 +1387,62 @@
         <w:t>Initia</w:t>
       </w:r>
       <w:r>
-        <w:t>lisiert abschließend den NameServic</w:t>
-      </w:r>
-      <w:r>
-        <w:t>eProxy, dieser bekommt ebenfalls die Has</w:t>
+        <w:t xml:space="preserve">lisiert abschließend den </w:t>
+      </w:r>
+      <w:proofErr w:type="spellStart"/>
+      <w:r>
+        <w:t>NameServic</w:t>
+      </w:r>
+      <w:r>
+        <w:t>eProxy</w:t>
+      </w:r>
+      <w:proofErr w:type="spellEnd"/>
+      <w:r>
+        <w:t xml:space="preserve">, dieser bekommt ebenfalls die </w:t>
+      </w:r>
+      <w:proofErr w:type="spellStart"/>
+      <w:r>
+        <w:t>Has</w:t>
       </w:r>
       <w:r>
         <w:t>h</w:t>
       </w:r>
       <w:r>
-        <w:t>Map.</w:t>
+        <w:t>Map</w:t>
+      </w:r>
+      <w:proofErr w:type="spellEnd"/>
+      <w:r>
+        <w:t>.</w:t>
       </w:r>
       <w:r>
         <w:br/>
       </w:r>
-      <w:r>
-        <w:t>Precondition: NameService läuft bereits.</w:t>
+      <w:proofErr w:type="spellStart"/>
+      <w:r>
+        <w:t>Precondition</w:t>
+      </w:r>
+      <w:proofErr w:type="spellEnd"/>
+      <w:r>
+        <w:t xml:space="preserve">: </w:t>
+      </w:r>
+      <w:proofErr w:type="spellStart"/>
+      <w:r>
+        <w:t>NameService</w:t>
+      </w:r>
+      <w:proofErr w:type="spellEnd"/>
+      <w:r>
+        <w:t xml:space="preserve"> läuft bereits.</w:t>
       </w:r>
       <w:r>
         <w:br/>
       </w:r>
-      <w:r>
-        <w:t xml:space="preserve">Postcondition: </w:t>
+      <w:proofErr w:type="spellStart"/>
+      <w:r>
+        <w:t>Postcondition</w:t>
+      </w:r>
+      <w:proofErr w:type="spellEnd"/>
+      <w:r>
+        <w:t xml:space="preserve">: </w:t>
       </w:r>
       <w:r>
         <w:t>keine.</w:t>
@@ -1023,7 +1451,15 @@
         <w:br/>
       </w:r>
       <w:r>
-        <w:t>Return: ObjectBroker Instanz.</w:t>
+        <w:t xml:space="preserve">Return: </w:t>
+      </w:r>
+      <w:proofErr w:type="spellStart"/>
+      <w:r>
+        <w:t>ObjectBroker</w:t>
+      </w:r>
+      <w:proofErr w:type="spellEnd"/>
+      <w:r>
+        <w:t xml:space="preserve"> Instanz.</w:t>
       </w:r>
     </w:p>
     <w:p>
@@ -1031,8 +1467,13 @@
         <w:pStyle w:val="berschrift4"/>
         <w:ind w:left="708"/>
       </w:pPr>
-      <w:r>
-        <w:t>NameService():</w:t>
+      <w:proofErr w:type="spellStart"/>
+      <w:r>
+        <w:t>NameService</w:t>
+      </w:r>
+      <w:proofErr w:type="spellEnd"/>
+      <w:r>
+        <w:t>():</w:t>
       </w:r>
     </w:p>
     <w:p>
@@ -1043,24 +1484,52 @@
         <w:t>Definition: Gi</w:t>
       </w:r>
       <w:r>
-        <w:t>bt den NameServiceProxy zurück.</w:t>
+        <w:t xml:space="preserve">bt den </w:t>
+      </w:r>
+      <w:proofErr w:type="spellStart"/>
+      <w:r>
+        <w:t>NameServiceProxy</w:t>
+      </w:r>
+      <w:proofErr w:type="spellEnd"/>
+      <w:r>
+        <w:t xml:space="preserve"> zurück.</w:t>
       </w:r>
       <w:r>
         <w:br/>
-        <w:t>Precondition: kein.</w:t>
+      </w:r>
+      <w:proofErr w:type="spellStart"/>
+      <w:r>
+        <w:t>Precondition</w:t>
+      </w:r>
+      <w:proofErr w:type="spellEnd"/>
+      <w:r>
+        <w:t>: kein.</w:t>
       </w:r>
       <w:r>
         <w:br/>
       </w:r>
+      <w:proofErr w:type="spellStart"/>
       <w:r>
         <w:lastRenderedPageBreak/>
-        <w:t>Postcondition: keine.</w:t>
+        <w:t>Postcondition</w:t>
+      </w:r>
+      <w:proofErr w:type="spellEnd"/>
+      <w:r>
+        <w:t>: keine.</w:t>
       </w:r>
       <w:r>
         <w:br/>
       </w:r>
       <w:r>
-        <w:t>Return: NameService-Interface</w:t>
+        <w:t xml:space="preserve">Return: </w:t>
+      </w:r>
+      <w:proofErr w:type="spellStart"/>
+      <w:r>
+        <w:t>NameService</w:t>
+      </w:r>
+      <w:proofErr w:type="spellEnd"/>
+      <w:r>
+        <w:t>-Interface</w:t>
       </w:r>
     </w:p>
     <w:p>
@@ -1068,8 +1537,13 @@
         <w:pStyle w:val="berschrift4"/>
         <w:ind w:left="708"/>
       </w:pPr>
-      <w:r>
-        <w:t>ShutDown():</w:t>
+      <w:proofErr w:type="spellStart"/>
+      <w:r>
+        <w:t>ShutDown</w:t>
+      </w:r>
+      <w:proofErr w:type="spellEnd"/>
+      <w:r>
+        <w:t>():</w:t>
       </w:r>
     </w:p>
     <w:p>
@@ -1080,43 +1554,150 @@
         </w:rPr>
       </w:pPr>
       <w:r>
-        <w:t xml:space="preserve">Entfernt alle Einträge aus der Hasmap. </w:t>
-      </w:r>
-      <w:r>
-        <w:t>Beendet den InvokationServer.</w:t>
+        <w:t xml:space="preserve">Entfernt alle Einträge aus der </w:t>
+      </w:r>
+      <w:proofErr w:type="spellStart"/>
+      <w:r>
+        <w:t>Hasmap</w:t>
+      </w:r>
+      <w:proofErr w:type="spellEnd"/>
+      <w:r>
+        <w:t xml:space="preserve">. </w:t>
+      </w:r>
+      <w:r>
+        <w:t xml:space="preserve">Beendet den </w:t>
+      </w:r>
+      <w:proofErr w:type="spellStart"/>
+      <w:r>
+        <w:t>InvokationServer</w:t>
+      </w:r>
+      <w:proofErr w:type="spellEnd"/>
+      <w:r>
+        <w:t>.</w:t>
       </w:r>
       <w:r>
         <w:br/>
       </w:r>
-      <w:r>
-        <w:t>Precondition:</w:t>
+      <w:proofErr w:type="spellStart"/>
+      <w:r>
+        <w:t>Precondition</w:t>
+      </w:r>
+      <w:proofErr w:type="spellEnd"/>
+      <w:r>
+        <w:t>:</w:t>
       </w:r>
       <w:r>
         <w:t xml:space="preserve"> Ob</w:t>
       </w:r>
+      <w:proofErr w:type="spellStart"/>
       <w:r>
         <w:rPr>
           <w:lang w:val="en-US"/>
         </w:rPr>
-        <w:t>jectBroker initialisiert.</w:t>
-      </w:r>
+        <w:t>jectBroker</w:t>
+      </w:r>
+      <w:proofErr w:type="spellEnd"/>
       <w:r>
         <w:rPr>
           <w:lang w:val="en-US"/>
         </w:rPr>
+        <w:t xml:space="preserve"> </w:t>
+      </w:r>
+      <w:proofErr w:type="spellStart"/>
+      <w:r>
+        <w:rPr>
+          <w:lang w:val="en-US"/>
+        </w:rPr>
+        <w:t>initialisiert</w:t>
+      </w:r>
+      <w:proofErr w:type="spellEnd"/>
+      <w:r>
+        <w:rPr>
+          <w:lang w:val="en-US"/>
+        </w:rPr>
+        <w:t>.</w:t>
+      </w:r>
+      <w:r>
+        <w:rPr>
+          <w:lang w:val="en-US"/>
+        </w:rPr>
         <w:br/>
       </w:r>
+      <w:proofErr w:type="spellStart"/>
       <w:r>
         <w:rPr>
           <w:lang w:val="en-US"/>
         </w:rPr>
-        <w:t>Postcondition: HashMap geleert. I</w:t>
-      </w:r>
+        <w:t>Postcondition</w:t>
+      </w:r>
+      <w:proofErr w:type="spellEnd"/>
       <w:r>
         <w:rPr>
           <w:lang w:val="en-US"/>
         </w:rPr>
-        <w:t>nvokationServer-Thread beendet.</w:t>
+        <w:t xml:space="preserve">: </w:t>
+      </w:r>
+      <w:proofErr w:type="spellStart"/>
+      <w:r>
+        <w:rPr>
+          <w:lang w:val="en-US"/>
+        </w:rPr>
+        <w:t>HashMap</w:t>
+      </w:r>
+      <w:proofErr w:type="spellEnd"/>
+      <w:r>
+        <w:rPr>
+          <w:lang w:val="en-US"/>
+        </w:rPr>
+        <w:t xml:space="preserve"> </w:t>
+      </w:r>
+      <w:proofErr w:type="spellStart"/>
+      <w:r>
+        <w:rPr>
+          <w:lang w:val="en-US"/>
+        </w:rPr>
+        <w:t>geleert</w:t>
+      </w:r>
+      <w:proofErr w:type="spellEnd"/>
+      <w:r>
+        <w:rPr>
+          <w:lang w:val="en-US"/>
+        </w:rPr>
+        <w:t xml:space="preserve">. </w:t>
+      </w:r>
+      <w:proofErr w:type="spellStart"/>
+      <w:r>
+        <w:rPr>
+          <w:lang w:val="en-US"/>
+        </w:rPr>
+        <w:t>I</w:t>
+      </w:r>
+      <w:r>
+        <w:rPr>
+          <w:lang w:val="en-US"/>
+        </w:rPr>
+        <w:t>nvokationServer</w:t>
+      </w:r>
+      <w:proofErr w:type="spellEnd"/>
+      <w:r>
+        <w:rPr>
+          <w:lang w:val="en-US"/>
+        </w:rPr>
+        <w:t xml:space="preserve">-Thread </w:t>
+      </w:r>
+      <w:proofErr w:type="spellStart"/>
+      <w:r>
+        <w:rPr>
+          <w:lang w:val="en-US"/>
+        </w:rPr>
+        <w:t>beendet</w:t>
+      </w:r>
+      <w:proofErr w:type="spellEnd"/>
+      <w:r>
+        <w:rPr>
+          <w:lang w:val="en-US"/>
+        </w:rPr>
+        <w:t>.</w:t>
       </w:r>
       <w:r>
         <w:rPr>
@@ -1154,11 +1735,19 @@
           <w:lang w:val="en-US"/>
         </w:rPr>
       </w:pPr>
+      <w:proofErr w:type="gramStart"/>
       <w:r>
         <w:rPr>
           <w:lang w:val="en-US"/>
         </w:rPr>
-        <w:t>Rebind():</w:t>
+        <w:t>Rebind(</w:t>
+      </w:r>
+      <w:proofErr w:type="gramEnd"/>
+      <w:r>
+        <w:rPr>
+          <w:lang w:val="en-US"/>
+        </w:rPr>
+        <w:t>):</w:t>
       </w:r>
     </w:p>
     <w:p>
@@ -1169,34 +1758,138 @@
         <w:rPr>
           <w:lang w:val="en-US"/>
         </w:rPr>
-        <w:t xml:space="preserve">Definition: Sendet eine rebind Nachricht </w:t>
-      </w:r>
+        <w:t xml:space="preserve">Definition: </w:t>
+      </w:r>
+      <w:proofErr w:type="spellStart"/>
       <w:r>
         <w:rPr>
           <w:lang w:val="en-US"/>
         </w:rPr>
-        <w:t xml:space="preserve">(siehe Netzwerkprotokoll) </w:t>
-      </w:r>
+        <w:t>Sendet</w:t>
+      </w:r>
+      <w:proofErr w:type="spellEnd"/>
       <w:r>
         <w:rPr>
           <w:lang w:val="en-US"/>
         </w:rPr>
-        <w:t>an den NameSer</w:t>
-      </w:r>
+        <w:t xml:space="preserve"> </w:t>
+      </w:r>
+      <w:proofErr w:type="spellStart"/>
+      <w:r>
+        <w:rPr>
+          <w:lang w:val="en-US"/>
+        </w:rPr>
+        <w:t>eine</w:t>
+      </w:r>
+      <w:proofErr w:type="spellEnd"/>
+      <w:r>
+        <w:rPr>
+          <w:lang w:val="en-US"/>
+        </w:rPr>
+        <w:t xml:space="preserve"> rebind </w:t>
+      </w:r>
+      <w:proofErr w:type="spellStart"/>
+      <w:r>
+        <w:rPr>
+          <w:lang w:val="en-US"/>
+        </w:rPr>
+        <w:t>Nachricht</w:t>
+      </w:r>
+      <w:proofErr w:type="spellEnd"/>
+      <w:r>
+        <w:rPr>
+          <w:lang w:val="en-US"/>
+        </w:rPr>
+        <w:t xml:space="preserve"> </w:t>
+      </w:r>
+      <w:r>
+        <w:rPr>
+          <w:lang w:val="en-US"/>
+        </w:rPr>
+        <w:t>(</w:t>
+      </w:r>
+      <w:proofErr w:type="spellStart"/>
+      <w:r>
+        <w:rPr>
+          <w:lang w:val="en-US"/>
+        </w:rPr>
+        <w:t>siehe</w:t>
+      </w:r>
+      <w:proofErr w:type="spellEnd"/>
+      <w:r>
+        <w:rPr>
+          <w:lang w:val="en-US"/>
+        </w:rPr>
+        <w:t xml:space="preserve"> </w:t>
+      </w:r>
+      <w:proofErr w:type="spellStart"/>
+      <w:r>
+        <w:rPr>
+          <w:lang w:val="en-US"/>
+        </w:rPr>
+        <w:t>Netzwerkprotokoll</w:t>
+      </w:r>
+      <w:proofErr w:type="spellEnd"/>
+      <w:r>
+        <w:rPr>
+          <w:lang w:val="en-US"/>
+        </w:rPr>
+        <w:t xml:space="preserve">) </w:t>
+      </w:r>
+      <w:proofErr w:type="gramStart"/>
+      <w:r>
+        <w:rPr>
+          <w:lang w:val="en-US"/>
+        </w:rPr>
+        <w:t>an</w:t>
+      </w:r>
+      <w:proofErr w:type="gramEnd"/>
+      <w:r>
+        <w:rPr>
+          <w:lang w:val="en-US"/>
+        </w:rPr>
+        <w:t xml:space="preserve"> den </w:t>
+      </w:r>
+      <w:proofErr w:type="spellStart"/>
+      <w:r>
+        <w:rPr>
+          <w:lang w:val="en-US"/>
+        </w:rPr>
+        <w:t>NameSer</w:t>
+      </w:r>
+      <w:proofErr w:type="spellEnd"/>
       <w:r>
         <w:t xml:space="preserve">vice und vermerkt </w:t>
       </w:r>
       <w:r>
         <w:t>„</w:t>
       </w:r>
+      <w:proofErr w:type="spellStart"/>
       <w:r>
         <w:t>servant</w:t>
       </w:r>
+      <w:proofErr w:type="spellEnd"/>
       <w:r>
         <w:t>“-Referenz</w:t>
       </w:r>
       <w:r>
-        <w:t xml:space="preserve"> in der HashMap mit “name”</w:t>
+        <w:t xml:space="preserve"> in der </w:t>
+      </w:r>
+      <w:proofErr w:type="spellStart"/>
+      <w:r>
+        <w:t>HashMap</w:t>
+      </w:r>
+      <w:proofErr w:type="spellEnd"/>
+      <w:r>
+        <w:t xml:space="preserve"> mit “</w:t>
+      </w:r>
+      <w:proofErr w:type="spellStart"/>
+      <w:r>
+        <w:t>name</w:t>
+      </w:r>
+      <w:proofErr w:type="spellEnd"/>
+      <w:r>
+        <w:t>”</w:t>
       </w:r>
       <w:r>
         <w:t xml:space="preserve"> als Key.</w:t>
@@ -1204,14 +1897,40 @@
       <w:r>
         <w:br/>
       </w:r>
-      <w:r>
-        <w:t>Precondition: Gültige NameService Adresse.</w:t>
+      <w:proofErr w:type="spellStart"/>
+      <w:r>
+        <w:t>Precondition</w:t>
+      </w:r>
+      <w:proofErr w:type="spellEnd"/>
+      <w:r>
+        <w:t xml:space="preserve">: Gültige </w:t>
+      </w:r>
+      <w:proofErr w:type="spellStart"/>
+      <w:r>
+        <w:t>NameService</w:t>
+      </w:r>
+      <w:proofErr w:type="spellEnd"/>
+      <w:r>
+        <w:t xml:space="preserve"> Adresse.</w:t>
       </w:r>
       <w:r>
         <w:br/>
       </w:r>
-      <w:r>
-        <w:t>Postcondition: HashMap Eintrag</w:t>
+      <w:proofErr w:type="spellStart"/>
+      <w:r>
+        <w:t>Postcondition</w:t>
+      </w:r>
+      <w:proofErr w:type="spellEnd"/>
+      <w:r>
+        <w:t xml:space="preserve">: </w:t>
+      </w:r>
+      <w:proofErr w:type="spellStart"/>
+      <w:r>
+        <w:t>HashMap</w:t>
+      </w:r>
+      <w:proofErr w:type="spellEnd"/>
+      <w:r>
+        <w:t xml:space="preserve"> Eintrag</w:t>
       </w:r>
       <w:r>
         <w:t xml:space="preserve"> aktualisiert.</w:t>
@@ -1220,7 +1939,15 @@
         <w:br/>
       </w:r>
       <w:r>
-        <w:t xml:space="preserve">Return: void. </w:t>
+        <w:t xml:space="preserve">Return: </w:t>
+      </w:r>
+      <w:proofErr w:type="spellStart"/>
+      <w:r>
+        <w:t>void</w:t>
+      </w:r>
+      <w:proofErr w:type="spellEnd"/>
+      <w:r>
+        <w:t xml:space="preserve">. </w:t>
       </w:r>
     </w:p>
     <w:p>
@@ -1228,8 +1955,13 @@
         <w:pStyle w:val="berschrift4"/>
         <w:ind w:left="708"/>
       </w:pPr>
-      <w:r>
-        <w:t>Resolve():</w:t>
+      <w:proofErr w:type="spellStart"/>
+      <w:r>
+        <w:t>Resolve</w:t>
+      </w:r>
+      <w:proofErr w:type="spellEnd"/>
+      <w:r>
+        <w:t>():</w:t>
       </w:r>
     </w:p>
     <w:p>
@@ -1237,26 +1969,75 @@
         <w:ind w:left="708"/>
       </w:pPr>
       <w:r>
-        <w:t>Definition: Sendet eine Resolve Anfrage an den NameServer gibt die Antwort als „object“ zurück.</w:t>
+        <w:t xml:space="preserve">Definition: Sendet eine </w:t>
+      </w:r>
+      <w:proofErr w:type="spellStart"/>
+      <w:r>
+        <w:t>Resolve</w:t>
+      </w:r>
+      <w:proofErr w:type="spellEnd"/>
+      <w:r>
+        <w:t xml:space="preserve"> Anfrage an den </w:t>
+      </w:r>
+      <w:proofErr w:type="spellStart"/>
+      <w:r>
+        <w:t>NameServer</w:t>
+      </w:r>
+      <w:proofErr w:type="spellEnd"/>
+      <w:r>
+        <w:t xml:space="preserve"> gibt die Antwort als „</w:t>
+      </w:r>
+      <w:proofErr w:type="spellStart"/>
+      <w:r>
+        <w:t>object</w:t>
+      </w:r>
+      <w:proofErr w:type="spellEnd"/>
+      <w:r>
+        <w:t>“ zurück.</w:t>
       </w:r>
       <w:r>
         <w:br/>
       </w:r>
-      <w:r>
-        <w:t>Precondition Gültige NameService</w:t>
-      </w:r>
+      <w:proofErr w:type="spellStart"/>
+      <w:r>
+        <w:t>Precondition</w:t>
+      </w:r>
+      <w:proofErr w:type="spellEnd"/>
+      <w:r>
+        <w:t xml:space="preserve"> Gültige </w:t>
+      </w:r>
+      <w:proofErr w:type="spellStart"/>
+      <w:r>
+        <w:t>NameService</w:t>
+      </w:r>
+      <w:proofErr w:type="spellEnd"/>
       <w:r>
         <w:t xml:space="preserve"> Adresse.</w:t>
       </w:r>
       <w:r>
         <w:br/>
-        <w:t>Postcondtion: keine.</w:t>
+      </w:r>
+      <w:proofErr w:type="spellStart"/>
+      <w:r>
+        <w:t>Postcondtion</w:t>
+      </w:r>
+      <w:proofErr w:type="spellEnd"/>
+      <w:r>
+        <w:t>: keine.</w:t>
       </w:r>
       <w:r>
         <w:br/>
       </w:r>
       <w:r>
-        <w:t>Return: Die Antwort des NameServers.</w:t>
+        <w:t xml:space="preserve">Return: Die Antwort des </w:t>
+      </w:r>
+      <w:proofErr w:type="spellStart"/>
+      <w:r>
+        <w:t>NameServers</w:t>
+      </w:r>
+      <w:proofErr w:type="spellEnd"/>
+      <w:r>
+        <w:t>.</w:t>
       </w:r>
     </w:p>
     <w:p>
@@ -1277,7 +2058,15 @@
         <w:ind w:left="708"/>
       </w:pPr>
       <w:r>
-        <w:t>_ctor():</w:t>
+        <w:t>_</w:t>
+      </w:r>
+      <w:proofErr w:type="spellStart"/>
+      <w:r>
+        <w:t>ctor</w:t>
+      </w:r>
+      <w:proofErr w:type="spellEnd"/>
+      <w:r>
+        <w:t>():</w:t>
       </w:r>
     </w:p>
     <w:p>
@@ -1285,7 +2074,15 @@
         <w:ind w:left="708"/>
       </w:pPr>
       <w:r>
-        <w:t>Definition: Initialisiert einen neuen WelcomeSocket. Um mehrere Middlewares auf einem Rechner zu erlauben</w:t>
+        <w:t xml:space="preserve">Definition: Initialisiert einen neuen </w:t>
+      </w:r>
+      <w:proofErr w:type="spellStart"/>
+      <w:r>
+        <w:t>WelcomeSocket</w:t>
+      </w:r>
+      <w:proofErr w:type="spellEnd"/>
+      <w:r>
+        <w:t>. Um mehrere Middlewares auf einem Rechner zu erlauben</w:t>
       </w:r>
       <w:r>
         <w:t>, sollte dieser per Zufall ge</w:t>
@@ -1300,26 +2097,62 @@
         <w:t xml:space="preserve"> werden. Ist er belegt, wird ein anderer Verwendet. Welcher Port verwendet wird</w:t>
       </w:r>
       <w:r>
-        <w:t>, kann über ein getter abgerufen werden.</w:t>
+        <w:t xml:space="preserve">, kann über ein </w:t>
+      </w:r>
+      <w:proofErr w:type="spellStart"/>
+      <w:r>
+        <w:t>getter</w:t>
+      </w:r>
+      <w:proofErr w:type="spellEnd"/>
+      <w:r>
+        <w:t xml:space="preserve"> abgerufen werden.</w:t>
       </w:r>
       <w:r>
         <w:br/>
       </w:r>
+      <w:proofErr w:type="spellStart"/>
       <w:r>
         <w:t>Preco</w:t>
       </w:r>
       <w:r>
-        <w:t>ndition: HashMap initialisiert.</w:t>
+        <w:t>ndition</w:t>
+      </w:r>
+      <w:proofErr w:type="spellEnd"/>
+      <w:r>
+        <w:t xml:space="preserve">: </w:t>
+      </w:r>
+      <w:proofErr w:type="spellStart"/>
+      <w:r>
+        <w:t>HashMap</w:t>
+      </w:r>
+      <w:proofErr w:type="spellEnd"/>
+      <w:r>
+        <w:t xml:space="preserve"> initialisiert.</w:t>
       </w:r>
       <w:r>
         <w:br/>
-        <w:t>Postcondition: keine.</w:t>
+      </w:r>
+      <w:proofErr w:type="spellStart"/>
+      <w:r>
+        <w:t>Postcondition</w:t>
+      </w:r>
+      <w:proofErr w:type="spellEnd"/>
+      <w:r>
+        <w:t>: keine.</w:t>
       </w:r>
       <w:r>
         <w:br/>
       </w:r>
       <w:r>
-        <w:t>Return: void.</w:t>
+        <w:t xml:space="preserve">Return: </w:t>
+      </w:r>
+      <w:proofErr w:type="spellStart"/>
+      <w:r>
+        <w:t>void</w:t>
+      </w:r>
+      <w:proofErr w:type="spellEnd"/>
+      <w:r>
+        <w:t>.</w:t>
       </w:r>
     </w:p>
     <w:p>
@@ -1336,18 +2169,42 @@
         <w:ind w:left="708"/>
       </w:pPr>
       <w:r>
-        <w:t>Definition: Nimmt alle Verbindungen von den Clients entgegen und startet einen eigenen Thread für diese. Limitiert die Anzahl der gleichzeitigen Verbindungen. Alle SkeletonThreads erhalten eine Referenz auf die Ha</w:t>
-      </w:r>
-      <w:r>
-        <w:t>shMap mit den Objektreferenzen.</w:t>
+        <w:t xml:space="preserve">Definition: Nimmt alle Verbindungen von den Clients entgegen und startet einen eigenen Thread für diese. Limitiert die Anzahl der gleichzeitigen Verbindungen. Alle </w:t>
+      </w:r>
+      <w:proofErr w:type="spellStart"/>
+      <w:r>
+        <w:t>SkeletonThreads</w:t>
+      </w:r>
+      <w:proofErr w:type="spellEnd"/>
+      <w:r>
+        <w:t xml:space="preserve"> erhalten eine Referenz auf die </w:t>
+      </w:r>
+      <w:proofErr w:type="spellStart"/>
+      <w:r>
+        <w:t>Ha</w:t>
+      </w:r>
+      <w:r>
+        <w:t>shMap</w:t>
+      </w:r>
+      <w:proofErr w:type="spellEnd"/>
+      <w:r>
+        <w:t xml:space="preserve"> mit den Objektreferenzen.</w:t>
       </w:r>
       <w:r>
         <w:br/>
-        <w:t>Precondition: Port frei.</w:t>
+      </w:r>
+      <w:proofErr w:type="spellStart"/>
+      <w:r>
+        <w:t>Precondition</w:t>
+      </w:r>
+      <w:proofErr w:type="spellEnd"/>
+      <w:r>
+        <w:t>: Port frei.</w:t>
       </w:r>
       <w:r>
         <w:br/>
       </w:r>
+      <w:proofErr w:type="spellStart"/>
       <w:r>
         <w:t>Postcond</w:t>
       </w:r>
@@ -1355,13 +2212,25 @@
         <w:t>i</w:t>
       </w:r>
       <w:r>
-        <w:t>tion: keine.</w:t>
+        <w:t>tion</w:t>
+      </w:r>
+      <w:proofErr w:type="spellEnd"/>
+      <w:r>
+        <w:t>: keine.</w:t>
       </w:r>
       <w:r>
         <w:br/>
       </w:r>
       <w:r>
-        <w:t>Return: void.</w:t>
+        <w:t xml:space="preserve">Return: </w:t>
+      </w:r>
+      <w:proofErr w:type="spellStart"/>
+      <w:r>
+        <w:t>void</w:t>
+      </w:r>
+      <w:proofErr w:type="spellEnd"/>
+      <w:r>
+        <w:t>.</w:t>
       </w:r>
     </w:p>
     <w:p>
@@ -1387,29 +2256,95 @@
         <w:ind w:left="708"/>
       </w:pPr>
       <w:r>
-        <w:t xml:space="preserve">Definition: Eigener Thread. Führt den eigentlichen Methoden-Aufruf aus. Die eingehenden Anfragen werden Zunächst geparsed (siehe Netzwerkprotokoll). Anschließend wird mittels dem Namen die entsprechende Servant-Referenz aus der HashMap rausgesucht und die  Parameter in Ihre echten Datentypen konvertiert. Die Aufrufe sollten mit try-catch </w:t>
+        <w:t xml:space="preserve">Definition: Eigener Thread. Führt den eigentlichen Methoden-Aufruf aus. Die eingehenden Anfragen werden Zunächst </w:t>
+      </w:r>
+      <w:proofErr w:type="spellStart"/>
+      <w:r>
+        <w:t>geparsed</w:t>
+      </w:r>
+      <w:proofErr w:type="spellEnd"/>
+      <w:r>
+        <w:t xml:space="preserve"> (siehe Netzwerkprotokoll). Anschließend wird mittels dem Namen die entsprechende </w:t>
+      </w:r>
+      <w:proofErr w:type="spellStart"/>
+      <w:r>
+        <w:t>Servant</w:t>
+      </w:r>
+      <w:proofErr w:type="spellEnd"/>
+      <w:r>
+        <w:t xml:space="preserve">-Referenz aus der </w:t>
+      </w:r>
+      <w:proofErr w:type="spellStart"/>
+      <w:r>
+        <w:t>HashMap</w:t>
+      </w:r>
+      <w:proofErr w:type="spellEnd"/>
+      <w:r>
+        <w:t xml:space="preserve"> rausgesucht und </w:t>
+      </w:r>
+      <w:proofErr w:type="gramStart"/>
+      <w:r>
+        <w:t>die  Parameter</w:t>
+      </w:r>
+      <w:proofErr w:type="gramEnd"/>
+      <w:r>
+        <w:t xml:space="preserve"> in Ihre echten Datentypen konvertiert. Die Aufrufe sollten mit </w:t>
+      </w:r>
+      <w:proofErr w:type="spellStart"/>
+      <w:r>
+        <w:t>try</w:t>
+      </w:r>
+      <w:proofErr w:type="spellEnd"/>
+      <w:r>
+        <w:t xml:space="preserve">-catch </w:t>
       </w:r>
       <w:r>
         <w:lastRenderedPageBreak/>
-        <w:t>eingeschlossen werden um als Antwort auch Exceptions zurückgeben zu können.</w:t>
+        <w:t xml:space="preserve">eingeschlossen werden um als Antwort auch </w:t>
+      </w:r>
+      <w:proofErr w:type="spellStart"/>
+      <w:r>
+        <w:t>Exceptions</w:t>
+      </w:r>
+      <w:proofErr w:type="spellEnd"/>
+      <w:r>
+        <w:t xml:space="preserve"> zurückgeben zu können.</w:t>
       </w:r>
       <w:r>
         <w:br/>
       </w:r>
-      <w:r>
-        <w:t>Precondition: Gültige Anfrage/Paket.</w:t>
+      <w:proofErr w:type="spellStart"/>
+      <w:r>
+        <w:t>Precondition</w:t>
+      </w:r>
+      <w:proofErr w:type="spellEnd"/>
+      <w:r>
+        <w:t>: Gültige Anfrage/Paket.</w:t>
       </w:r>
       <w:r>
         <w:br/>
       </w:r>
-      <w:r>
-        <w:t>Postcondtion: Die Methode wurde aufgerufen.</w:t>
+      <w:proofErr w:type="spellStart"/>
+      <w:r>
+        <w:t>Postcondtion</w:t>
+      </w:r>
+      <w:proofErr w:type="spellEnd"/>
+      <w:r>
+        <w:t>: Die Methode wurde aufgerufen.</w:t>
       </w:r>
       <w:r>
         <w:br/>
       </w:r>
       <w:r>
-        <w:t>Return: void.</w:t>
+        <w:t xml:space="preserve">Return: </w:t>
+      </w:r>
+      <w:proofErr w:type="spellStart"/>
+      <w:r>
+        <w:t>void</w:t>
+      </w:r>
+      <w:proofErr w:type="spellEnd"/>
+      <w:r>
+        <w:t>.</w:t>
       </w:r>
     </w:p>
     <w:p>
@@ -1422,7 +2357,15 @@
     </w:p>
     <w:p>
       <w:r>
-        <w:t>Im Folgenden ist der Aufbau und der Zweck der einzelnen Nachricht die in dem System verschickt werden beschrieben.</w:t>
+        <w:t xml:space="preserve">Im Folgenden ist der Aufbau und der Zweck der einzelnen Nachricht die in dem System verschickt </w:t>
+      </w:r>
+      <w:proofErr w:type="gramStart"/>
+      <w:r>
+        <w:t>werden</w:t>
+      </w:r>
+      <w:proofErr w:type="gramEnd"/>
+      <w:r>
+        <w:t xml:space="preserve"> beschrieben.</w:t>
       </w:r>
       <w:r>
         <w:t xml:space="preserve"> Grundsätzlich sind Parameter durch einen Doppelpunkt getrennt.</w:t>
@@ -1432,8 +2375,13 @@
       <w:pPr>
         <w:pStyle w:val="berschrift2"/>
       </w:pPr>
-      <w:r>
-        <w:t xml:space="preserve">NameService </w:t>
+      <w:proofErr w:type="spellStart"/>
+      <w:r>
+        <w:t>NameService</w:t>
+      </w:r>
+      <w:proofErr w:type="spellEnd"/>
+      <w:r>
+        <w:t xml:space="preserve"> </w:t>
       </w:r>
       <w:r>
         <w:sym w:font="Wingdings" w:char="F0DF"/>
@@ -1442,18 +2390,55 @@
         <w:sym w:font="Wingdings" w:char="F0E0"/>
       </w:r>
       <w:r>
-        <w:t xml:space="preserve"> NameServiceProxy</w:t>
-      </w:r>
-    </w:p>
-    <w:p>
-      <w:r>
-        <w:t>Definition: „rebind:skellton_host:skelleton_port:name“</w:t>
+        <w:t xml:space="preserve"> </w:t>
+      </w:r>
+      <w:proofErr w:type="spellStart"/>
+      <w:r>
+        <w:t>NameServiceProxy</w:t>
+      </w:r>
+      <w:proofErr w:type="spellEnd"/>
+    </w:p>
+    <w:p>
+      <w:r>
+        <w:t>Definition: „</w:t>
+      </w:r>
+      <w:proofErr w:type="spellStart"/>
+      <w:r>
+        <w:t>rebind:skellton_host:skelleton_port:name</w:t>
+      </w:r>
+      <w:proofErr w:type="spellEnd"/>
+      <w:r>
+        <w:t>“</w:t>
       </w:r>
       <w:r>
         <w:br/>
       </w:r>
       <w:r>
-        <w:t>Verwendung: Anfrage von NameServiceProxy an NameService. Setzt einen neuen Eintrag „name“</w:t>
+        <w:t xml:space="preserve">Verwendung: Anfrage von </w:t>
+      </w:r>
+      <w:proofErr w:type="spellStart"/>
+      <w:r>
+        <w:t>NameServiceProxy</w:t>
+      </w:r>
+      <w:proofErr w:type="spellEnd"/>
+      <w:r>
+        <w:t xml:space="preserve"> an </w:t>
+      </w:r>
+      <w:proofErr w:type="spellStart"/>
+      <w:r>
+        <w:t>NameService</w:t>
+      </w:r>
+      <w:proofErr w:type="spellEnd"/>
+      <w:r>
+        <w:t>. Setzt einen neuen Eintrag „</w:t>
+      </w:r>
+      <w:proofErr w:type="spellStart"/>
+      <w:r>
+        <w:t>name</w:t>
+      </w:r>
+      <w:proofErr w:type="spellEnd"/>
+      <w:r>
+        <w:t>“</w:t>
       </w:r>
       <w:r>
         <w:br/>
@@ -1465,13 +2450,37 @@
     <w:p/>
     <w:p>
       <w:r>
-        <w:t>Definition: „resolve:name“</w:t>
+        <w:t>Definition: „</w:t>
+      </w:r>
+      <w:proofErr w:type="spellStart"/>
+      <w:r>
+        <w:t>resolve:name</w:t>
+      </w:r>
+      <w:proofErr w:type="spellEnd"/>
+      <w:r>
+        <w:t>“</w:t>
       </w:r>
       <w:r>
         <w:br/>
       </w:r>
       <w:r>
-        <w:t>Verwendung: Anfrage vom NameServerProxy an NameService: Fragt die Ver</w:t>
+        <w:t xml:space="preserve">Verwendung: Anfrage vom </w:t>
+      </w:r>
+      <w:proofErr w:type="spellStart"/>
+      <w:r>
+        <w:t>NameServerProxy</w:t>
+      </w:r>
+      <w:proofErr w:type="spellEnd"/>
+      <w:r>
+        <w:t xml:space="preserve"> an </w:t>
+      </w:r>
+      <w:proofErr w:type="spellStart"/>
+      <w:r>
+        <w:t>NameService</w:t>
+      </w:r>
+      <w:proofErr w:type="spellEnd"/>
+      <w:r>
+        <w:t>: Fragt die Ver</w:t>
       </w:r>
       <w:r>
         <w:t>bindungsdaten zu einem Name ab.</w:t>
@@ -1480,13 +2489,29 @@
         <w:br/>
       </w:r>
       <w:r>
-        <w:t>Antwort: „name:skellton_host:skelleton_port“</w:t>
+        <w:t>Antwort: „</w:t>
+      </w:r>
+      <w:proofErr w:type="spellStart"/>
+      <w:r>
+        <w:t>name:skellton_host:skelleton_port</w:t>
+      </w:r>
+      <w:proofErr w:type="spellEnd"/>
+      <w:r>
+        <w:t>“</w:t>
       </w:r>
     </w:p>
     <w:p/>
     <w:p>
       <w:r>
-        <w:t>Definition: „close“</w:t>
+        <w:t>Definition: „</w:t>
+      </w:r>
+      <w:proofErr w:type="spellStart"/>
+      <w:r>
+        <w:t>close</w:t>
+      </w:r>
+      <w:proofErr w:type="spellEnd"/>
+      <w:r>
+        <w:t>“</w:t>
       </w:r>
       <w:r>
         <w:br/>
@@ -1503,8 +2528,21 @@
       <w:pPr>
         <w:pStyle w:val="berschrift2"/>
       </w:pPr>
-      <w:r>
-        <w:t xml:space="preserve">Acessor(Stub) </w:t>
+      <w:proofErr w:type="spellStart"/>
+      <w:r>
+        <w:t>Acessor</w:t>
+      </w:r>
+      <w:proofErr w:type="spellEnd"/>
+      <w:r>
+        <w:t>(</w:t>
+      </w:r>
+      <w:proofErr w:type="spellStart"/>
+      <w:r>
+        <w:t>Stub</w:t>
+      </w:r>
+      <w:proofErr w:type="spellEnd"/>
+      <w:r>
+        <w:t xml:space="preserve">) </w:t>
       </w:r>
       <w:r>
         <w:sym w:font="Wingdings" w:char="F0DF"/>
@@ -1513,33 +2551,78 @@
         <w:sym w:font="Wingdings" w:char="F0E0"/>
       </w:r>
       <w:r>
-        <w:t xml:space="preserve"> Skelleton</w:t>
-      </w:r>
+        <w:t xml:space="preserve"> </w:t>
+      </w:r>
+      <w:proofErr w:type="spellStart"/>
+      <w:r>
+        <w:t>Skelleton</w:t>
+      </w:r>
+      <w:proofErr w:type="spellEnd"/>
     </w:p>
     <w:p>
       <w:r>
         <w:rPr>
           <w:lang w:val="en-US"/>
         </w:rPr>
-        <w:t>Definition: „:….“</w:t>
-      </w:r>
+        <w:t>Definition: „:…</w:t>
+      </w:r>
+      <w:proofErr w:type="gramStart"/>
       <w:r>
         <w:rPr>
           <w:lang w:val="en-US"/>
         </w:rPr>
+        <w:t>.“</w:t>
+      </w:r>
+      <w:proofErr w:type="gramEnd"/>
+      <w:r>
+        <w:rPr>
+          <w:lang w:val="en-US"/>
+        </w:rPr>
         <w:br/>
       </w:r>
       <w:r>
         <w:t xml:space="preserve">Verwendung: Übertragen von Methodenaufrufen. Anzahl </w:t>
       </w:r>
       <w:r>
-        <w:t>der Paramter abhängig von stub.</w:t>
+        <w:t xml:space="preserve">der </w:t>
+      </w:r>
+      <w:proofErr w:type="spellStart"/>
+      <w:r>
+        <w:t>Paramter</w:t>
+      </w:r>
+      <w:proofErr w:type="spellEnd"/>
+      <w:r>
+        <w:t xml:space="preserve"> abhängig von </w:t>
+      </w:r>
+      <w:proofErr w:type="spellStart"/>
+      <w:r>
+        <w:t>stub</w:t>
+      </w:r>
+      <w:proofErr w:type="spellEnd"/>
+      <w:r>
+        <w:t>.</w:t>
       </w:r>
       <w:r>
         <w:br/>
       </w:r>
       <w:r>
-        <w:t>Antwort: „result:ergebniss“ / „exception_name:message“</w:t>
+        <w:t>Antwort: „</w:t>
+      </w:r>
+      <w:proofErr w:type="spellStart"/>
+      <w:r>
+        <w:t>result:ergebniss</w:t>
+      </w:r>
+      <w:proofErr w:type="spellEnd"/>
+      <w:r>
+        <w:t>“ / „</w:t>
+      </w:r>
+      <w:proofErr w:type="spellStart"/>
+      <w:r>
+        <w:t>exception_name:message</w:t>
+      </w:r>
+      <w:proofErr w:type="spellEnd"/>
+      <w:r>
+        <w:t>“</w:t>
       </w:r>
     </w:p>
     <w:p>
@@ -1568,12 +2651,14 @@
       <w:r>
         <w:t xml:space="preserve"> </w:t>
       </w:r>
+      <w:proofErr w:type="spellStart"/>
       <w:r>
         <w:t>r</w:t>
       </w:r>
       <w:r>
         <w:t>ebind</w:t>
       </w:r>
+      <w:proofErr w:type="spellEnd"/>
     </w:p>
     <w:p>
       <w:r>
@@ -1581,54 +2666,11 @@
           <w:noProof/>
           <w:lang w:eastAsia="de-DE"/>
         </w:rPr>
-        <w:drawing>
-          <wp:inline distT="0" distB="0" distL="0" distR="0">
-            <wp:extent cx="5760720" cy="2141220"/>
-            <wp:effectExtent l="0" t="0" r="0" b="0"/>
-            <wp:docPr id="2" name="Grafik 2" descr="C:\Users\Vladimir\AppData\Local\Microsoft\Windows\INetCache\Content.Word\SequenzdiagrammResolve.png"/>
-            <wp:cNvGraphicFramePr>
-              <a:graphicFrameLocks xmlns:a="http://schemas.openxmlformats.org/drawingml/2006/main" noChangeAspect="1"/>
-            </wp:cNvGraphicFramePr>
-            <a:graphic xmlns:a="http://schemas.openxmlformats.org/drawingml/2006/main">
-              <a:graphicData uri="http://schemas.openxmlformats.org/drawingml/2006/picture">
-                <pic:pic xmlns:pic="http://schemas.openxmlformats.org/drawingml/2006/picture">
-                  <pic:nvPicPr>
-                    <pic:cNvPr id="0" name="Picture 13" descr="C:\Users\Vladimir\AppData\Local\Microsoft\Windows\INetCache\Content.Word\SequenzdiagrammResolve.png"/>
-                    <pic:cNvPicPr>
-                      <a:picLocks noChangeAspect="1" noChangeArrowheads="1"/>
-                    </pic:cNvPicPr>
-                  </pic:nvPicPr>
-                  <pic:blipFill>
-                    <a:blip r:embed="rId7">
-                      <a:extLst>
-                        <a:ext uri="{28A0092B-C50C-407E-A947-70E740481C1C}">
-                          <a14:useLocalDpi xmlns:a14="http://schemas.microsoft.com/office/drawing/2010/main" val="0"/>
-                        </a:ext>
-                      </a:extLst>
-                    </a:blip>
-                    <a:srcRect/>
-                    <a:stretch>
-                      <a:fillRect/>
-                    </a:stretch>
-                  </pic:blipFill>
-                  <pic:spPr bwMode="auto">
-                    <a:xfrm>
-                      <a:off x="0" y="0"/>
-                      <a:ext cx="5760720" cy="2141220"/>
-                    </a:xfrm>
-                    <a:prstGeom prst="rect">
-                      <a:avLst/>
-                    </a:prstGeom>
-                    <a:noFill/>
-                    <a:ln>
-                      <a:noFill/>
-                    </a:ln>
-                  </pic:spPr>
-                </pic:pic>
-              </a:graphicData>
-            </a:graphic>
-          </wp:inline>
-        </w:drawing>
+        <w:pict>
+          <v:shape id="_x0000_i1026" type="#_x0000_t75" style="width:453pt;height:166.8pt">
+            <v:imagedata r:id="rId7" o:title="SequenzdiagrammRebindNr"/>
+          </v:shape>
+        </w:pict>
       </w:r>
     </w:p>
     <w:p>
@@ -1644,8 +2686,13 @@
         <w:t>Sequenzdiagramm</w:t>
       </w:r>
       <w:r>
-        <w:t xml:space="preserve"> resolve</w:t>
-      </w:r>
+        <w:t xml:space="preserve"> </w:t>
+      </w:r>
+      <w:proofErr w:type="spellStart"/>
+      <w:r>
+        <w:t>resolve</w:t>
+      </w:r>
+      <w:proofErr w:type="spellEnd"/>
     </w:p>
     <w:p>
       <w:r>
@@ -1653,54 +2700,11 @@
           <w:noProof/>
           <w:lang w:eastAsia="de-DE"/>
         </w:rPr>
-        <w:drawing>
-          <wp:inline distT="0" distB="0" distL="0" distR="0">
-            <wp:extent cx="5753100" cy="2118360"/>
-            <wp:effectExtent l="0" t="0" r="0" b="0"/>
-            <wp:docPr id="1" name="Grafik 1" descr="C:\Users\Vladimir\AppData\Local\Microsoft\Windows\INetCache\Content.Word\SequenzdiagrammRebind.png"/>
-            <wp:cNvGraphicFramePr>
-              <a:graphicFrameLocks xmlns:a="http://schemas.openxmlformats.org/drawingml/2006/main" noChangeAspect="1"/>
-            </wp:cNvGraphicFramePr>
-            <a:graphic xmlns:a="http://schemas.openxmlformats.org/drawingml/2006/main">
-              <a:graphicData uri="http://schemas.openxmlformats.org/drawingml/2006/picture">
-                <pic:pic xmlns:pic="http://schemas.openxmlformats.org/drawingml/2006/picture">
-                  <pic:nvPicPr>
-                    <pic:cNvPr id="0" name="Picture 11" descr="C:\Users\Vladimir\AppData\Local\Microsoft\Windows\INetCache\Content.Word\SequenzdiagrammRebind.png"/>
-                    <pic:cNvPicPr>
-                      <a:picLocks noChangeAspect="1" noChangeArrowheads="1"/>
-                    </pic:cNvPicPr>
-                  </pic:nvPicPr>
-                  <pic:blipFill>
-                    <a:blip r:embed="rId8">
-                      <a:extLst>
-                        <a:ext uri="{28A0092B-C50C-407E-A947-70E740481C1C}">
-                          <a14:useLocalDpi xmlns:a14="http://schemas.microsoft.com/office/drawing/2010/main" val="0"/>
-                        </a:ext>
-                      </a:extLst>
-                    </a:blip>
-                    <a:srcRect/>
-                    <a:stretch>
-                      <a:fillRect/>
-                    </a:stretch>
-                  </pic:blipFill>
-                  <pic:spPr bwMode="auto">
-                    <a:xfrm>
-                      <a:off x="0" y="0"/>
-                      <a:ext cx="5753100" cy="2118360"/>
-                    </a:xfrm>
-                    <a:prstGeom prst="rect">
-                      <a:avLst/>
-                    </a:prstGeom>
-                    <a:noFill/>
-                    <a:ln>
-                      <a:noFill/>
-                    </a:ln>
-                  </pic:spPr>
-                </pic:pic>
-              </a:graphicData>
-            </a:graphic>
-          </wp:inline>
-        </w:drawing>
+        <w:pict>
+          <v:shape id="_x0000_i1027" type="#_x0000_t75" style="width:453.6pt;height:168.6pt">
+            <v:imagedata r:id="rId8" o:title="SequenzdiagrammResolve"/>
+          </v:shape>
+        </w:pict>
       </w:r>
     </w:p>
     <w:p>
@@ -1715,17 +2719,24 @@
         <w:t>Sequenzdiagramm</w:t>
       </w:r>
       <w:r>
-        <w:t xml:space="preserve"> remote call</w:t>
-      </w:r>
-    </w:p>
-    <w:p>
+        <w:t xml:space="preserve"> remote </w:t>
+      </w:r>
+      <w:proofErr w:type="spellStart"/>
+      <w:r>
+        <w:t>call</w:t>
+      </w:r>
+      <w:proofErr w:type="spellEnd"/>
+    </w:p>
+    <w:p>
+      <w:bookmarkStart w:id="0" w:name="_GoBack"/>
       <w:r>
         <w:pict>
-          <v:shape id="_x0000_i1026" type="#_x0000_t75" style="width:453pt;height:141pt">
-            <v:imagedata r:id="rId9" o:title="SequenzdiagrammRemoteCall"/>
+          <v:shape id="_x0000_i1028" type="#_x0000_t75" style="width:453pt;height:141pt">
+            <v:imagedata r:id="rId9" o:title="SequenzdiagrammRemoteCallNr"/>
           </v:shape>
         </w:pict>
       </w:r>
+      <w:bookmarkEnd w:id="0"/>
     </w:p>
     <w:sectPr>
       <w:pgSz w:w="11906" w:h="16838"/>

</xml_diff>